<commit_message>
Add equation crossrefs and make equations display
</commit_message>
<xml_diff>
--- a/OLS-longitudinal-data/why-OLS-is-a-bad-model-for-longitudinal-data.docx
+++ b/OLS-longitudinal-data/why-OLS-is-a-bad-model-for-longitudinal-data.docx
@@ -77,7 +77,7 @@
         <w:pStyle w:val="Date"/>
       </w:pPr>
       <w:r>
-        <w:t xml:space="preserve">2024-10-23</w:t>
+        <w:t xml:space="preserve">2024-11-19</w:t>
       </w:r>
     </w:p>
     <w:sdt>
@@ -2370,7 +2370,7 @@
       </w:tr>
     </w:tbl>
     <w:bookmarkEnd w:id="52"/>
-    <w:bookmarkStart w:id="58" w:name="our-answer-to-the-problem"/>
+    <w:bookmarkStart w:id="63" w:name="our-answer-to-the-problem"/>
     <w:p>
       <w:pPr>
         <w:pStyle w:val="Heading1"/>
@@ -2507,7 +2507,7 @@
         </w:tc>
       </w:tr>
     </w:tbl>
-    <w:bookmarkStart w:id="57" w:name="data-in-long-format"/>
+    <w:bookmarkStart w:id="55" w:name="data-in-long-format"/>
     <w:p>
       <w:pPr>
         <w:pStyle w:val="Heading2"/>
@@ -2970,9 +2970,19 @@
         </w:tc>
       </w:tr>
     </w:tbl>
-    <w:p>
-      <w:pPr>
-        <w:pStyle w:val="BodyText"/>
+    <w:bookmarkEnd w:id="55"/>
+    <w:bookmarkStart w:id="62" w:name="equation"/>
+    <w:p>
+      <w:pPr>
+        <w:pStyle w:val="Heading2"/>
+      </w:pPr>
+      <w:r>
+        <w:t xml:space="preserve">9.2 Equation</w:t>
+      </w:r>
+    </w:p>
+    <w:p>
+      <w:pPr>
+        <w:pStyle w:val="FirstParagraph"/>
       </w:pPr>
       <w:r>
         <w:rPr>
@@ -2985,118 +2995,144 @@
         <w:t xml:space="preserve">…. we take our standard multilevel notation.</w:t>
       </w:r>
     </w:p>
-    <w:p>
-      <w:pPr>
-        <w:pStyle w:val="BodyText"/>
-      </w:pPr>
-      <m:oMath>
-        <m:sSub>
-          <m:e>
-            <m:r>
-              <m:t>y</m:t>
-            </m:r>
-          </m:e>
-          <m:sub>
-            <m:r>
-              <m:t>i</m:t>
-            </m:r>
-            <m:r>
-              <m:t>j</m:t>
-            </m:r>
-          </m:sub>
-        </m:sSub>
-        <m:r>
-          <m:rPr>
-            <m:sty m:val="p"/>
-          </m:rPr>
-          <m:t>=</m:t>
-        </m:r>
-        <m:sSub>
-          <m:e>
-            <m:r>
-              <m:t>β</m:t>
-            </m:r>
-          </m:e>
-          <m:sub>
-            <m:r>
-              <m:t>0</m:t>
-            </m:r>
-          </m:sub>
-        </m:sSub>
-        <m:r>
-          <m:rPr>
-            <m:sty m:val="p"/>
-          </m:rPr>
-          <m:t>+</m:t>
-        </m:r>
-        <m:sSub>
-          <m:e>
-            <m:r>
-              <m:t>β</m:t>
-            </m:r>
-          </m:e>
-          <m:sub>
-            <m:r>
-              <m:t>1</m:t>
-            </m:r>
-          </m:sub>
-        </m:sSub>
-        <m:r>
-          <m:t>x</m:t>
-        </m:r>
-        <m:r>
-          <m:rPr>
-            <m:sty m:val="p"/>
-          </m:rPr>
-          <m:t>+</m:t>
-        </m:r>
-        <m:sSub>
-          <m:e>
-            <m:r>
-              <m:t>u</m:t>
-            </m:r>
-          </m:e>
-          <m:sub>
-            <m:r>
-              <m:t>0</m:t>
-            </m:r>
-            <m:r>
-              <m:t>j</m:t>
-            </m:r>
-          </m:sub>
-        </m:sSub>
-        <m:r>
-          <m:rPr>
-            <m:sty m:val="p"/>
-          </m:rPr>
-          <m:t>+</m:t>
-        </m:r>
-        <m:sSub>
-          <m:e>
-            <m:r>
-              <m:t>e</m:t>
-            </m:r>
-          </m:e>
-          <m:sub>
-            <m:r>
-              <m:t>i</m:t>
-            </m:r>
-            <m:r>
-              <m:t>j</m:t>
-            </m:r>
-          </m:sub>
-        </m:sSub>
-      </m:oMath>
-      <w:r>
-        <w:t xml:space="preserve"> </w:t>
-      </w:r>
-      <w:r>
-        <w:t xml:space="preserve">(Simple MLM)</w:t>
-      </w:r>
-    </w:p>
-    <w:p>
-      <w:pPr>
-        <w:pStyle w:val="BodyText"/>
+    <w:bookmarkStart w:id="57" w:name="simple-mlm"/>
+    <w:p>
+      <w:pPr>
+        <w:pStyle w:val="Heading3"/>
+      </w:pPr>
+      <w:r>
+        <w:t xml:space="preserve">9.2.1 Simple MLM</w:t>
+      </w:r>
+    </w:p>
+    <w:p>
+      <w:pPr>
+        <w:pStyle w:val="FirstParagraph"/>
+      </w:pPr>
+      <w:bookmarkStart w:id="56" w:name="eq-crosssectional-mlm"/>
+      <m:oMathPara>
+        <m:oMathParaPr>
+          <m:jc m:val="center"/>
+        </m:oMathParaPr>
+        <m:oMath>
+          <m:sSub>
+            <m:e>
+              <m:r>
+                <m:t>y</m:t>
+              </m:r>
+            </m:e>
+            <m:sub>
+              <m:r>
+                <m:t>i</m:t>
+              </m:r>
+              <m:r>
+                <m:t>j</m:t>
+              </m:r>
+            </m:sub>
+          </m:sSub>
+          <m:r>
+            <m:rPr>
+              <m:sty m:val="p"/>
+            </m:rPr>
+            <m:t>=</m:t>
+          </m:r>
+          <m:sSub>
+            <m:e>
+              <m:r>
+                <m:t>β</m:t>
+              </m:r>
+            </m:e>
+            <m:sub>
+              <m:r>
+                <m:t>0</m:t>
+              </m:r>
+            </m:sub>
+          </m:sSub>
+          <m:r>
+            <m:rPr>
+              <m:sty m:val="p"/>
+            </m:rPr>
+            <m:t>+</m:t>
+          </m:r>
+          <m:sSub>
+            <m:e>
+              <m:r>
+                <m:t>β</m:t>
+              </m:r>
+            </m:e>
+            <m:sub>
+              <m:r>
+                <m:t>1</m:t>
+              </m:r>
+            </m:sub>
+          </m:sSub>
+          <m:r>
+            <m:t>x</m:t>
+          </m:r>
+          <m:r>
+            <m:rPr>
+              <m:sty m:val="p"/>
+            </m:rPr>
+            <m:t>+</m:t>
+          </m:r>
+          <m:sSub>
+            <m:e>
+              <m:r>
+                <m:t>u</m:t>
+              </m:r>
+            </m:e>
+            <m:sub>
+              <m:r>
+                <m:t>0</m:t>
+              </m:r>
+              <m:r>
+                <m:t>j</m:t>
+              </m:r>
+            </m:sub>
+          </m:sSub>
+          <m:r>
+            <m:rPr>
+              <m:sty m:val="p"/>
+            </m:rPr>
+            <m:t>+</m:t>
+          </m:r>
+          <m:sSub>
+            <m:e>
+              <m:r>
+                <m:t>e</m:t>
+              </m:r>
+            </m:e>
+            <m:sub>
+              <m:r>
+                <m:t>i</m:t>
+              </m:r>
+              <m:r>
+                <m:t>j</m:t>
+              </m:r>
+            </m:sub>
+          </m:sSub>
+          <m:r>
+            <m:t>  </m:t>
+          </m:r>
+          <m:d>
+            <m:dPr>
+              <m:begChr m:val="("/>
+              <m:endChr m:val=")"/>
+              <m:sepChr m:val=""/>
+              <m:grow/>
+            </m:dPr>
+            <m:e>
+              <m:r>
+                <m:t>1</m:t>
+              </m:r>
+            </m:e>
+          </m:d>
+        </m:oMath>
+      </m:oMathPara>
+      <w:bookmarkEnd w:id="56"/>
+    </w:p>
+    <w:p>
+      <w:pPr>
+        <w:pStyle w:val="FirstParagraph"/>
       </w:pPr>
       <w:r>
         <w:t xml:space="preserve">cross out</w:t>
@@ -3131,114 +3167,141 @@
         <w:t xml:space="preserve">.</w:t>
       </w:r>
     </w:p>
-    <w:p>
-      <w:pPr>
-        <w:pStyle w:val="BodyText"/>
-      </w:pPr>
-      <m:oMath>
-        <m:sSub>
-          <m:e>
-            <m:r>
-              <m:t>y</m:t>
-            </m:r>
-          </m:e>
-          <m:sub>
-            <m:r>
-              <m:t>i</m:t>
-            </m:r>
-            <m:r>
-              <m:t>t</m:t>
-            </m:r>
-          </m:sub>
-        </m:sSub>
-        <m:r>
-          <m:rPr>
-            <m:sty m:val="p"/>
-          </m:rPr>
-          <m:t>=</m:t>
-        </m:r>
-        <m:sSub>
-          <m:e>
-            <m:r>
-              <m:t>β</m:t>
-            </m:r>
-          </m:e>
-          <m:sub>
-            <m:r>
-              <m:t>0</m:t>
-            </m:r>
-          </m:sub>
-        </m:sSub>
-        <m:r>
-          <m:rPr>
-            <m:sty m:val="p"/>
-          </m:rPr>
-          <m:t>+</m:t>
-        </m:r>
-        <m:sSub>
-          <m:e>
-            <m:r>
-              <m:t>β</m:t>
-            </m:r>
-          </m:e>
-          <m:sub>
-            <m:r>
-              <m:t>1</m:t>
-            </m:r>
-          </m:sub>
-        </m:sSub>
-        <m:r>
-          <m:t>t</m:t>
-        </m:r>
-        <m:r>
-          <m:rPr>
-            <m:sty m:val="p"/>
-          </m:rPr>
-          <m:t>+</m:t>
-        </m:r>
-        <m:sSub>
-          <m:e>
-            <m:r>
-              <m:t>u</m:t>
-            </m:r>
-          </m:e>
-          <m:sub>
-            <m:r>
-              <m:t>0</m:t>
-            </m:r>
-            <m:r>
-              <m:t>i</m:t>
-            </m:r>
-          </m:sub>
-        </m:sSub>
-        <m:r>
-          <m:rPr>
-            <m:sty m:val="p"/>
-          </m:rPr>
-          <m:t>+</m:t>
-        </m:r>
-        <m:sSub>
-          <m:e>
-            <m:r>
-              <m:t>e</m:t>
-            </m:r>
-          </m:e>
-          <m:sub>
-            <m:r>
-              <m:t>i</m:t>
-            </m:r>
-            <m:r>
-              <m:t>t</m:t>
-            </m:r>
-          </m:sub>
-        </m:sSub>
-      </m:oMath>
-      <w:r>
-        <w:t xml:space="preserve"> </w:t>
-      </w:r>
-      <w:r>
-        <w:t xml:space="preserve">(LONGITUDINAL MLM)</w:t>
-      </w:r>
+    <w:bookmarkEnd w:id="57"/>
+    <w:bookmarkStart w:id="61" w:name="longitudinal-mlm"/>
+    <w:p>
+      <w:pPr>
+        <w:pStyle w:val="Heading3"/>
+      </w:pPr>
+      <w:r>
+        <w:t xml:space="preserve">9.2.2 Longitudinal MLM</w:t>
+      </w:r>
+    </w:p>
+    <w:p>
+      <w:pPr>
+        <w:pStyle w:val="FirstParagraph"/>
+      </w:pPr>
+      <w:bookmarkStart w:id="58" w:name="eq-longitudinal-mlm"/>
+      <m:oMathPara>
+        <m:oMathParaPr>
+          <m:jc m:val="center"/>
+        </m:oMathParaPr>
+        <m:oMath>
+          <m:sSub>
+            <m:e>
+              <m:r>
+                <m:t>y</m:t>
+              </m:r>
+            </m:e>
+            <m:sub>
+              <m:r>
+                <m:t>i</m:t>
+              </m:r>
+              <m:r>
+                <m:t>t</m:t>
+              </m:r>
+            </m:sub>
+          </m:sSub>
+          <m:r>
+            <m:rPr>
+              <m:sty m:val="p"/>
+            </m:rPr>
+            <m:t>=</m:t>
+          </m:r>
+          <m:sSub>
+            <m:e>
+              <m:r>
+                <m:t>β</m:t>
+              </m:r>
+            </m:e>
+            <m:sub>
+              <m:r>
+                <m:t>0</m:t>
+              </m:r>
+            </m:sub>
+          </m:sSub>
+          <m:r>
+            <m:rPr>
+              <m:sty m:val="p"/>
+            </m:rPr>
+            <m:t>+</m:t>
+          </m:r>
+          <m:sSub>
+            <m:e>
+              <m:r>
+                <m:t>β</m:t>
+              </m:r>
+            </m:e>
+            <m:sub>
+              <m:r>
+                <m:t>1</m:t>
+              </m:r>
+            </m:sub>
+          </m:sSub>
+          <m:r>
+            <m:t>t</m:t>
+          </m:r>
+          <m:r>
+            <m:rPr>
+              <m:sty m:val="p"/>
+            </m:rPr>
+            <m:t>+</m:t>
+          </m:r>
+          <m:sSub>
+            <m:e>
+              <m:r>
+                <m:t>u</m:t>
+              </m:r>
+            </m:e>
+            <m:sub>
+              <m:r>
+                <m:t>0</m:t>
+              </m:r>
+              <m:r>
+                <m:t>i</m:t>
+              </m:r>
+            </m:sub>
+          </m:sSub>
+          <m:r>
+            <m:rPr>
+              <m:sty m:val="p"/>
+            </m:rPr>
+            <m:t>+</m:t>
+          </m:r>
+          <m:sSub>
+            <m:e>
+              <m:r>
+                <m:t>e</m:t>
+              </m:r>
+            </m:e>
+            <m:sub>
+              <m:r>
+                <m:t>i</m:t>
+              </m:r>
+              <m:r>
+                <m:t>t</m:t>
+              </m:r>
+            </m:sub>
+          </m:sSub>
+          <m:r>
+            <m:t>  </m:t>
+          </m:r>
+          <m:d>
+            <m:dPr>
+              <m:begChr m:val="("/>
+              <m:endChr m:val=")"/>
+              <m:sepChr m:val=""/>
+              <m:grow/>
+            </m:dPr>
+            <m:e>
+              <m:r>
+                <m:t>2</m:t>
+              </m:r>
+            </m:e>
+          </m:d>
+        </m:oMath>
+      </m:oMathPara>
+      <w:bookmarkEnd w:id="58"/>
     </w:p>
     <w:tbl>
       <w:tblPr>
@@ -3271,7 +3334,7 @@
           </w:tcPr>
           <w:p>
             <w:pPr>
-              <w:pStyle w:val="BodyText"/>
+              <w:pStyle w:val="FirstParagraph"/>
             </w:pPr>
             <w:pPr>
               <w:spacing w:before="0" w:after="0"/>
@@ -3282,12 +3345,12 @@
                 <wp:inline>
                   <wp:extent cx="152400" cy="152400"/>
                   <wp:effectExtent b="0" l="0" r="0" t="0"/>
-                  <wp:docPr descr="" title="" id="55" name="Picture"/>
+                  <wp:docPr descr="" title="" id="59" name="Picture"/>
                   <a:graphic>
                     <a:graphicData uri="http://schemas.openxmlformats.org/drawingml/2006/picture">
                       <pic:pic>
                         <pic:nvPicPr>
-                          <pic:cNvPr descr="C:\PROGRA~1\RStudio\RESOUR~1\app\bin\quarto\share\formats\docx\tip.png" id="56" name="Picture"/>
+                          <pic:cNvPr descr="C:\PROGRA~1\RStudio\RESOUR~1\app\bin\quarto\share\formats\docx\tip.png" id="60" name="Picture"/>
                           <pic:cNvPicPr>
                             <a:picLocks noChangeArrowheads="1" noChangeAspect="1"/>
                           </pic:cNvPicPr>
@@ -3414,9 +3477,10 @@
         </w:tc>
       </w:tr>
     </w:tbl>
-    <w:bookmarkEnd w:id="57"/>
-    <w:bookmarkEnd w:id="58"/>
-    <w:bookmarkStart w:id="71" w:name="this-has-the-following-advantages"/>
+    <w:bookmarkEnd w:id="61"/>
+    <w:bookmarkEnd w:id="62"/>
+    <w:bookmarkEnd w:id="63"/>
+    <w:bookmarkStart w:id="76" w:name="this-has-the-following-advantages"/>
     <w:p>
       <w:pPr>
         <w:pStyle w:val="Heading1"/>
@@ -3425,7 +3489,7 @@
         <w:t xml:space="preserve">10. This Has The Following Advantages:</w:t>
       </w:r>
     </w:p>
-    <w:bookmarkStart w:id="59" w:name="first"/>
+    <w:bookmarkStart w:id="64" w:name="first"/>
     <w:p>
       <w:pPr>
         <w:pStyle w:val="Heading2"/>
@@ -3533,8 +3597,8 @@
         <w:t xml:space="preserve">.</w:t>
       </w:r>
     </w:p>
-    <w:bookmarkEnd w:id="59"/>
-    <w:bookmarkStart w:id="62" w:name="how-to-address-missing-data"/>
+    <w:bookmarkEnd w:id="64"/>
+    <w:bookmarkStart w:id="67" w:name="how-to-address-missing-data"/>
     <w:p>
       <w:pPr>
         <w:pStyle w:val="Heading2"/>
@@ -3585,12 +3649,12 @@
                 <wp:inline>
                   <wp:extent cx="152400" cy="152400"/>
                   <wp:effectExtent b="0" l="0" r="0" t="0"/>
-                  <wp:docPr descr="" title="" id="60" name="Picture"/>
+                  <wp:docPr descr="" title="" id="65" name="Picture"/>
                   <a:graphic>
                     <a:graphicData uri="http://schemas.openxmlformats.org/drawingml/2006/picture">
                       <pic:pic>
                         <pic:nvPicPr>
-                          <pic:cNvPr descr="C:\PROGRA~1\RStudio\RESOUR~1\app\bin\quarto\share\formats\docx\warning.png" id="61" name="Picture"/>
+                          <pic:cNvPr descr="C:\PROGRA~1\RStudio\RESOUR~1\app\bin\quarto\share\formats\docx\warning.png" id="66" name="Picture"/>
                           <pic:cNvPicPr>
                             <a:picLocks noChangeArrowheads="1" noChangeAspect="1"/>
                           </pic:cNvPicPr>
@@ -3743,8 +3807,8 @@
         <w:t xml:space="preserve">Multiple imputation.</w:t>
       </w:r>
     </w:p>
-    <w:bookmarkEnd w:id="62"/>
-    <w:bookmarkStart w:id="66" w:name="further"/>
+    <w:bookmarkEnd w:id="67"/>
+    <w:bookmarkStart w:id="71" w:name="further"/>
     <w:p>
       <w:pPr>
         <w:pStyle w:val="Heading2"/>
@@ -4089,18 +4153,18 @@
                 <wp:inline>
                   <wp:extent cx="152400" cy="152400"/>
                   <wp:effectExtent b="0" l="0" r="0" t="0"/>
-                  <wp:docPr descr="" title="" id="64" name="Picture"/>
+                  <wp:docPr descr="" title="" id="69" name="Picture"/>
                   <a:graphic>
                     <a:graphicData uri="http://schemas.openxmlformats.org/drawingml/2006/picture">
                       <pic:pic>
                         <pic:nvPicPr>
-                          <pic:cNvPr descr="C:\PROGRA~1\RStudio\RESOUR~1\app\bin\quarto\share\formats\docx\caution.png" id="65" name="Picture"/>
+                          <pic:cNvPr descr="C:\PROGRA~1\RStudio\RESOUR~1\app\bin\quarto\share\formats\docx\caution.png" id="70" name="Picture"/>
                           <pic:cNvPicPr>
                             <a:picLocks noChangeArrowheads="1" noChangeAspect="1"/>
                           </pic:cNvPicPr>
                         </pic:nvPicPr>
                         <pic:blipFill>
-                          <a:blip r:embed="rId63"/>
+                          <a:blip r:embed="rId68"/>
                           <a:stretch>
                             <a:fillRect/>
                           </a:stretch>
@@ -4187,8 +4251,8 @@
         </w:tc>
       </w:tr>
     </w:tbl>
-    <w:bookmarkEnd w:id="66"/>
-    <w:bookmarkStart w:id="69" w:name="lastly"/>
+    <w:bookmarkEnd w:id="71"/>
+    <w:bookmarkStart w:id="74" w:name="lastly"/>
     <w:p>
       <w:pPr>
         <w:pStyle w:val="Heading2"/>
@@ -4239,18 +4303,18 @@
                 <wp:inline>
                   <wp:extent cx="152400" cy="152400"/>
                   <wp:effectExtent b="0" l="0" r="0" t="0"/>
-                  <wp:docPr descr="" title="" id="67" name="Picture"/>
+                  <wp:docPr descr="" title="" id="72" name="Picture"/>
                   <a:graphic>
                     <a:graphicData uri="http://schemas.openxmlformats.org/drawingml/2006/picture">
                       <pic:pic>
                         <pic:nvPicPr>
-                          <pic:cNvPr descr="C:\PROGRA~1\RStudio\RESOUR~1\app\bin\quarto\share\formats\docx\caution.png" id="68" name="Picture"/>
+                          <pic:cNvPr descr="C:\PROGRA~1\RStudio\RESOUR~1\app\bin\quarto\share\formats\docx\caution.png" id="73" name="Picture"/>
                           <pic:cNvPicPr>
                             <a:picLocks noChangeArrowheads="1" noChangeAspect="1"/>
                           </pic:cNvPicPr>
                         </pic:nvPicPr>
                         <pic:blipFill>
-                          <a:blip r:embed="rId63"/>
+                          <a:blip r:embed="rId68"/>
                           <a:stretch>
                             <a:fillRect/>
                           </a:stretch>
@@ -4313,8 +4377,8 @@
         </w:tc>
       </w:tr>
     </w:tbl>
-    <w:bookmarkEnd w:id="69"/>
-    <w:bookmarkStart w:id="70" w:name="Xbc8e82e63266e1b7def53110c0353443f3dddf5"/>
+    <w:bookmarkEnd w:id="74"/>
+    <w:bookmarkStart w:id="75" w:name="Xbc8e82e63266e1b7def53110c0353443f3dddf5"/>
     <w:p>
       <w:pPr>
         <w:pStyle w:val="Heading2"/>
@@ -4323,9 +4387,9 @@
         <w:t xml:space="preserve">10.5 Let’s continue to explore how this model works.</w:t>
       </w:r>
     </w:p>
-    <w:bookmarkEnd w:id="70"/>
-    <w:bookmarkEnd w:id="71"/>
-    <w:bookmarkStart w:id="79" w:name="references"/>
+    <w:bookmarkEnd w:id="75"/>
+    <w:bookmarkEnd w:id="76"/>
+    <w:bookmarkStart w:id="84" w:name="references"/>
     <w:p>
       <w:pPr>
         <w:pStyle w:val="Heading1"/>
@@ -4334,8 +4398,8 @@
         <w:t xml:space="preserve">11. References</w:t>
       </w:r>
     </w:p>
-    <w:bookmarkStart w:id="78" w:name="refs"/>
-    <w:bookmarkStart w:id="72" w:name="ref-Antweiler2016"/>
+    <w:bookmarkStart w:id="83" w:name="refs"/>
+    <w:bookmarkStart w:id="77" w:name="ref-Antweiler2016"/>
     <w:p>
       <w:pPr>
         <w:pStyle w:val="Bibliography"/>
@@ -4357,8 +4421,8 @@
         <w:t xml:space="preserve">. Berghahn.</w:t>
       </w:r>
     </w:p>
-    <w:bookmarkEnd w:id="72"/>
-    <w:bookmarkStart w:id="73" w:name="ref-Bryk1992"/>
+    <w:bookmarkEnd w:id="77"/>
+    <w:bookmarkStart w:id="78" w:name="ref-Bryk1992"/>
     <w:p>
       <w:pPr>
         <w:pStyle w:val="Bibliography"/>
@@ -4390,8 +4454,8 @@
         <w:t xml:space="preserve"> Sage Publications, Inc.</w:t>
       </w:r>
     </w:p>
-    <w:bookmarkEnd w:id="73"/>
-    <w:bookmarkStart w:id="74" w:name="ref-Hox2018"/>
+    <w:bookmarkEnd w:id="78"/>
+    <w:bookmarkStart w:id="79" w:name="ref-Hox2018"/>
     <w:p>
       <w:pPr>
         <w:pStyle w:val="Bibliography"/>
@@ -4426,8 +4490,8 @@
         <w:t xml:space="preserve">. Third edition. Routledge, Taylor &amp; Francis Group,.</w:t>
       </w:r>
     </w:p>
-    <w:bookmarkEnd w:id="74"/>
-    <w:bookmarkStart w:id="75" w:name="ref-Poincare1908"/>
+    <w:bookmarkEnd w:id="79"/>
+    <w:bookmarkStart w:id="80" w:name="ref-Poincare1908"/>
     <w:p>
       <w:pPr>
         <w:pStyle w:val="Bibliography"/>
@@ -4449,8 +4513,8 @@
         <w:t xml:space="preserve">. Flammarion.</w:t>
       </w:r>
     </w:p>
-    <w:bookmarkEnd w:id="75"/>
-    <w:bookmarkStart w:id="77" w:name="ref-Whyte2016"/>
+    <w:bookmarkEnd w:id="80"/>
+    <w:bookmarkStart w:id="82" w:name="ref-Whyte2016"/>
     <w:p>
       <w:pPr>
         <w:pStyle w:val="Bibliography"/>
@@ -4488,7 +4552,7 @@
       <w:r>
         <w:t xml:space="preserve"> </w:t>
       </w:r>
-      <w:hyperlink r:id="rId76">
+      <w:hyperlink r:id="rId81">
         <w:r>
           <w:rPr>
             <w:rStyle w:val="Hyperlink"/>
@@ -4500,9 +4564,9 @@
         <w:t xml:space="preserve">.</w:t>
       </w:r>
     </w:p>
-    <w:bookmarkEnd w:id="77"/>
-    <w:bookmarkEnd w:id="78"/>
-    <w:bookmarkEnd w:id="79"/>
+    <w:bookmarkEnd w:id="82"/>
+    <w:bookmarkEnd w:id="83"/>
+    <w:bookmarkEnd w:id="84"/>
     <w:sectPr>
       <w:footerReference r:id="rId9" w:type="even"/>
       <w:footerReference r:id="rId10" w:type="default"/>

</xml_diff>

<commit_message>
BEHOLD THE CITATIONAL GLORY of figuring out exactly where everything is in the literature.
</commit_message>
<xml_diff>
--- a/OLS-longitudinal-data/why-OLS-is-a-bad-model-for-longitudinal-data.docx
+++ b/OLS-longitudinal-data/why-OLS-is-a-bad-model-for-longitudinal-data.docx
@@ -77,7 +77,7 @@
         <w:pStyle w:val="Date"/>
       </w:pPr>
       <w:r>
-        <w:t xml:space="preserve">2024-11-19</w:t>
+        <w:t xml:space="preserve">2025-01-01</w:t>
       </w:r>
     </w:p>
     <w:sdt>
@@ -338,8 +338,8 @@
       </w:pPr>
       <w:r>
         <w:rPr>
+          <w:b/>
           <w:bCs/>
-          <w:b/>
         </w:rPr>
         <w:t xml:space="preserve">get substantive example</w:t>
       </w:r>
@@ -357,7 +357,6 @@
         <w:tblStyle w:val="Table"/>
         <w:tblW w:type="auto" w:w="0"/>
         <w:tblLook w:firstRow="1" w:lastRow="0" w:firstColumn="0" w:lastColumn="0" w:noHBand="0" w:noVBand="0" w:val="0020"/>
-        <w:jc w:val="start"/>
         <w:tblCaption w:val="Data in WIDE format"/>
       </w:tblPr>
       <w:tblGrid>
@@ -371,7 +370,7 @@
       </w:tblGrid>
       <w:tr>
         <w:trPr>
-          <w:tblHeader w:val="true"/>
+          <w:tblHeader w:val="on"/>
         </w:trPr>
         <w:tc>
           <w:tcPr/>
@@ -830,8 +829,8 @@
       </w:r>
       <w:r>
         <w:rPr>
+          <w:i/>
           <w:iCs/>
-          <w:i/>
         </w:rPr>
         <w:t xml:space="preserve">perhaps confusingly</w:t>
       </w:r>
@@ -1061,7 +1060,7 @@
                     <a:graphicData uri="http://schemas.openxmlformats.org/drawingml/2006/picture">
                       <pic:pic>
                         <pic:nvPicPr>
-                          <pic:cNvPr descr="C:\PROGRA~1\RStudio\RESOUR~1\app\bin\quarto\share\formats\docx\tip.png" id="28" name="Picture"/>
+                          <pic:cNvPr descr="/Applications/quarto/share/formats/docx/tip.png" id="28" name="Picture"/>
                           <pic:cNvPicPr>
                             <a:picLocks noChangeArrowheads="1" noChangeAspect="1"/>
                           </pic:cNvPicPr>
@@ -1287,7 +1286,7 @@
                     <a:graphicData uri="http://schemas.openxmlformats.org/drawingml/2006/picture">
                       <pic:pic>
                         <pic:nvPicPr>
-                          <pic:cNvPr descr="C:\PROGRA~1\RStudio\RESOUR~1\app\bin\quarto\share\formats\docx\tip.png" id="31" name="Picture"/>
+                          <pic:cNvPr descr="/Applications/quarto/share/formats/docx/tip.png" id="31" name="Picture"/>
                           <pic:cNvPicPr>
                             <a:picLocks noChangeArrowheads="1" noChangeAspect="1"/>
                           </pic:cNvPicPr>
@@ -1575,7 +1574,7 @@
                     <a:graphicData uri="http://schemas.openxmlformats.org/drawingml/2006/picture">
                       <pic:pic>
                         <pic:nvPicPr>
-                          <pic:cNvPr descr="C:\PROGRA~1\RStudio\RESOUR~1\app\bin\quarto\share\formats\docx\tip.png" id="34" name="Picture"/>
+                          <pic:cNvPr descr="/Applications/quarto/share/formats/docx/tip.png" id="34" name="Picture"/>
                           <pic:cNvPicPr>
                             <a:picLocks noChangeArrowheads="1" noChangeAspect="1"/>
                           </pic:cNvPicPr>
@@ -1945,7 +1944,7 @@
                     <a:graphicData uri="http://schemas.openxmlformats.org/drawingml/2006/picture">
                       <pic:pic>
                         <pic:nvPicPr>
-                          <pic:cNvPr descr="C:\PROGRA~1\RStudio\RESOUR~1\app\bin\quarto\share\formats\docx\warning.png" id="47" name="Picture"/>
+                          <pic:cNvPr descr="/Applications/quarto/share/formats/docx/warning.png" id="47" name="Picture"/>
                           <pic:cNvPicPr>
                             <a:picLocks noChangeArrowheads="1" noChangeAspect="1"/>
                           </pic:cNvPicPr>
@@ -2009,8 +2008,8 @@
             </w:pPr>
             <w:r>
               <w:rPr>
+                <w:i/>
                 <w:iCs/>
-                <w:i/>
               </w:rPr>
               <w:t xml:space="preserve">Additionally</w:t>
             </w:r>
@@ -2123,7 +2122,7 @@
                     <a:graphicData uri="http://schemas.openxmlformats.org/drawingml/2006/picture">
                       <pic:pic>
                         <pic:nvPicPr>
-                          <pic:cNvPr descr="C:\PROGRA~1\RStudio\RESOUR~1\app\bin\quarto\share\formats\docx\warning.png" id="49" name="Picture"/>
+                          <pic:cNvPr descr="/Applications/quarto/share/formats/docx/warning.png" id="49" name="Picture"/>
                           <pic:cNvPicPr>
                             <a:picLocks noChangeArrowheads="1" noChangeAspect="1"/>
                           </pic:cNvPicPr>
@@ -2163,8 +2162,8 @@
             </w:r>
             <w:r>
               <w:rPr>
+                <w:i/>
                 <w:iCs/>
-                <w:i/>
               </w:rPr>
               <w:t xml:space="preserve">Unbalanced</w:t>
             </w:r>
@@ -2197,8 +2196,8 @@
             </w:pPr>
             <w:r>
               <w:rPr>
+                <w:i/>
                 <w:iCs/>
-                <w:i/>
               </w:rPr>
               <w:t xml:space="preserve">Additionally</w:t>
             </w:r>
@@ -2210,8 +2209,8 @@
             </w:r>
             <w:r>
               <w:rPr>
+                <w:i/>
                 <w:iCs/>
-                <w:i/>
               </w:rPr>
               <w:t xml:space="preserve">unbalanced</w:t>
             </w:r>
@@ -2280,7 +2279,7 @@
                     <a:graphicData uri="http://schemas.openxmlformats.org/drawingml/2006/picture">
                       <pic:pic>
                         <pic:nvPicPr>
-                          <pic:cNvPr descr="C:\PROGRA~1\RStudio\RESOUR~1\app\bin\quarto\share\formats\docx\warning.png" id="51" name="Picture"/>
+                          <pic:cNvPr descr="/Applications/quarto/share/formats/docx/warning.png" id="51" name="Picture"/>
                           <pic:cNvPicPr>
                             <a:picLocks noChangeArrowheads="1" noChangeAspect="1"/>
                           </pic:cNvPicPr>
@@ -2344,8 +2343,8 @@
             </w:pPr>
             <w:r>
               <w:rPr>
+                <w:i/>
                 <w:iCs/>
-                <w:i/>
               </w:rPr>
               <w:t xml:space="preserve">Similarly</w:t>
             </w:r>
@@ -2357,8 +2356,8 @@
             </w:r>
             <w:r>
               <w:rPr>
+                <w:i/>
                 <w:iCs/>
-                <w:i/>
               </w:rPr>
               <w:t xml:space="preserve">missing at one time point, but present at other time points</w:t>
             </w:r>
@@ -2426,7 +2425,7 @@
                     <a:graphicData uri="http://schemas.openxmlformats.org/drawingml/2006/picture">
                       <pic:pic>
                         <pic:nvPicPr>
-                          <pic:cNvPr descr="C:\PROGRA~1\RStudio\RESOUR~1\app\bin\quarto\share\formats\docx\tip.png" id="54" name="Picture"/>
+                          <pic:cNvPr descr="/Applications/quarto/share/formats/docx/tip.png" id="54" name="Picture"/>
                           <pic:cNvPicPr>
                             <a:picLocks noChangeArrowheads="1" noChangeAspect="1"/>
                           </pic:cNvPicPr>
@@ -2529,7 +2528,6 @@
         <w:tblStyle w:val="Table"/>
         <w:tblW w:type="auto" w:w="0"/>
         <w:tblLook w:firstRow="1" w:lastRow="0" w:firstColumn="0" w:lastColumn="0" w:noHBand="0" w:noVBand="0" w:val="0020"/>
-        <w:jc w:val="start"/>
         <w:tblCaption w:val="Data in LONG format"/>
       </w:tblPr>
       <w:tblGrid>
@@ -2540,7 +2538,7 @@
       </w:tblGrid>
       <w:tr>
         <w:trPr>
-          <w:tblHeader w:val="true"/>
+          <w:tblHeader w:val="on"/>
         </w:trPr>
         <w:tc>
           <w:tcPr/>
@@ -2986,8 +2984,8 @@
       </w:pPr>
       <w:r>
         <w:rPr>
+          <w:i/>
           <w:iCs/>
-          <w:i/>
         </w:rPr>
         <w:t xml:space="preserve">So</w:t>
       </w:r>
@@ -3142,8 +3140,8 @@
       </w:r>
       <w:r>
         <w:rPr>
+          <w:i/>
           <w:iCs/>
-          <w:i/>
         </w:rPr>
         <w:t xml:space="preserve">j</w:t>
       </w:r>
@@ -3158,8 +3156,8 @@
       </w:r>
       <w:r>
         <w:rPr>
+          <w:i/>
           <w:iCs/>
-          <w:i/>
         </w:rPr>
         <w:t xml:space="preserve">t</w:t>
       </w:r>
@@ -3350,7 +3348,7 @@
                     <a:graphicData uri="http://schemas.openxmlformats.org/drawingml/2006/picture">
                       <pic:pic>
                         <pic:nvPicPr>
-                          <pic:cNvPr descr="C:\PROGRA~1\RStudio\RESOUR~1\app\bin\quarto\share\formats\docx\tip.png" id="60" name="Picture"/>
+                          <pic:cNvPr descr="/Applications/quarto/share/formats/docx/tip.png" id="60" name="Picture"/>
                           <pic:cNvPicPr>
                             <a:picLocks noChangeArrowheads="1" noChangeAspect="1"/>
                           </pic:cNvPicPr>
@@ -3420,8 +3418,8 @@
             </w:r>
             <w:r>
               <w:rPr>
+                <w:i/>
                 <w:iCs/>
-                <w:i/>
               </w:rPr>
               <w:t xml:space="preserve">person-observation</w:t>
             </w:r>
@@ -3436,8 +3434,8 @@
             </w:r>
             <w:r>
               <w:rPr>
+                <w:i/>
                 <w:iCs/>
-                <w:i/>
               </w:rPr>
               <w:t xml:space="preserve">i</w:t>
             </w:r>
@@ -3452,8 +3450,8 @@
             </w:r>
             <w:r>
               <w:rPr>
+                <w:i/>
                 <w:iCs/>
-                <w:i/>
               </w:rPr>
               <w:t xml:space="preserve">t</w:t>
             </w:r>
@@ -3465,8 +3463,8 @@
             </w:r>
             <w:r>
               <w:rPr>
+                <w:i/>
                 <w:iCs/>
-                <w:i/>
               </w:rPr>
               <w:t xml:space="preserve">multiple rows</w:t>
             </w:r>
@@ -3500,72 +3498,135 @@
     </w:p>
     <w:p>
       <w:pPr>
+        <w:pStyle w:val="Compact"/>
         <w:numPr>
           <w:ilvl w:val="0"/>
           <w:numId w:val="1001"/>
         </w:numPr>
+      </w:pPr>
+      <w:r>
+        <w:t xml:space="preserve">No multicollinearity issue. By inspection of</w:t>
+      </w:r>
+      <w:r>
+        <w:t xml:space="preserve"> </w:t>
+      </w:r>
+      <w:hyperlink w:anchor="eq-longitudinal-mlm">
+        <w:r>
+          <w:rPr>
+            <w:rStyle w:val="Hyperlink"/>
+          </w:rPr>
+          <w:t xml:space="preserve">Equation 2</w:t>
+        </w:r>
+      </w:hyperlink>
+      <w:r>
+        <w:t xml:space="preserve">, we see that there is only a single</w:t>
+      </w:r>
+      <w:r>
+        <w:t xml:space="preserve"> </w:t>
+      </w:r>
+      <m:oMath>
+        <m:r>
+          <m:t>β</m:t>
+        </m:r>
+      </m:oMath>
+      <w:r>
+        <w:t xml:space="preserve"> </w:t>
+      </w:r>
+      <w:r>
+        <w:t xml:space="preserve">coefficient for each variable,</w:t>
+      </w:r>
+      <w:r>
+        <w:t xml:space="preserve"> </w:t>
+      </w:r>
+      <m:oMath>
+        <m:r>
+          <m:rPr>
+            <m:sty m:val="p"/>
+          </m:rPr>
+          <m:t>∴</m:t>
+        </m:r>
+      </m:oMath>
+      <w:r>
+        <w:t xml:space="preserve"> </w:t>
+      </w:r>
+      <w:r>
+        <w:t xml:space="preserve">no multicollinearity problem.</w:t>
+      </w:r>
+    </w:p>
+    <w:p>
+      <w:pPr>
         <w:pStyle w:val="Compact"/>
-      </w:pPr>
-      <w:r>
-        <w:t xml:space="preserve">No multicollinearity issue.</w:t>
-      </w:r>
-    </w:p>
-    <w:p>
-      <w:pPr>
         <w:numPr>
           <w:ilvl w:val="0"/>
           <w:numId w:val="1001"/>
         </w:numPr>
-        <w:pStyle w:val="Compact"/>
       </w:pPr>
       <w:r>
         <w:rPr>
+          <w:i/>
           <w:iCs/>
-          <w:i/>
         </w:rPr>
         <w:t xml:space="preserve">Unbalanced data is less of a problem</w:t>
       </w:r>
       <w:r>
-        <w:t xml:space="preserve">, the data structure and estimation are robust to these possibilities.</w:t>
-      </w:r>
-    </w:p>
-    <w:p>
-      <w:pPr>
+        <w:t xml:space="preserve">, the data structure and estimation are robust to these possibilities</w:t>
+      </w:r>
+      <w:r>
+        <w:t xml:space="preserve"> </w:t>
+      </w:r>
+      <w:r>
+        <w:t xml:space="preserve">(Singer and Willett 2003; Raudenbush and Bryk 2002)</w:t>
+      </w:r>
+      <w:r>
+        <w:t xml:space="preserve">.</w:t>
+      </w:r>
+    </w:p>
+    <w:p>
+      <w:pPr>
+        <w:pStyle w:val="Compact"/>
         <w:numPr>
           <w:ilvl w:val="0"/>
           <w:numId w:val="1001"/>
         </w:numPr>
-        <w:pStyle w:val="Compact"/>
       </w:pPr>
       <w:r>
         <w:rPr>
+          <w:i/>
           <w:iCs/>
-          <w:i/>
         </w:rPr>
         <w:t xml:space="preserve">Missing data is less of a problem</w:t>
       </w:r>
       <w:r>
         <w:rPr>
+          <w:i/>
           <w:iCs/>
+        </w:rPr>
+        <w:t xml:space="preserve"> </w:t>
+      </w:r>
+      <w:r>
+        <w:t xml:space="preserve">(assuming</w:t>
+      </w:r>
+      <w:r>
+        <w:t xml:space="preserve"> </w:t>
+      </w:r>
+      <w:r>
+        <w:rPr>
           <w:i/>
-        </w:rPr>
-        <w:t xml:space="preserve"> </w:t>
-      </w:r>
-      <w:r>
-        <w:t xml:space="preserve">(assuming</w:t>
-      </w:r>
-      <w:r>
-        <w:t xml:space="preserve"> </w:t>
-      </w:r>
-      <w:r>
-        <w:rPr>
           <w:iCs/>
-          <w:i/>
         </w:rPr>
         <w:t xml:space="preserve">MCAR</w:t>
       </w:r>
       <w:r>
-        <w:t xml:space="preserve">). When a person observation is missing, that person simply has fewer rows of data. But all rows of data are</w:t>
+        <w:t xml:space="preserve">). When a person observation is missing, that person simply has fewer rows of data</w:t>
+      </w:r>
+      <w:r>
+        <w:t xml:space="preserve"> </w:t>
+      </w:r>
+      <w:r>
+        <w:t xml:space="preserve">(J. Hox 2010; Luke 2004; Raudenbush and Bryk 2002; Rabe-Hesketh and Skrondal 2012)</w:t>
+      </w:r>
+      <w:r>
+        <w:t xml:space="preserve">. But all rows of data are</w:t>
       </w:r>
       <w:r>
         <w:t xml:space="preserve"> </w:t>
@@ -3654,7 +3715,7 @@
                     <a:graphicData uri="http://schemas.openxmlformats.org/drawingml/2006/picture">
                       <pic:pic>
                         <pic:nvPicPr>
-                          <pic:cNvPr descr="C:\PROGRA~1\RStudio\RESOUR~1\app\bin\quarto\share\formats\docx\warning.png" id="66" name="Picture"/>
+                          <pic:cNvPr descr="/Applications/quarto/share/formats/docx/warning.png" id="66" name="Picture"/>
                           <pic:cNvPicPr>
                             <a:picLocks noChangeArrowheads="1" noChangeAspect="1"/>
                           </pic:cNvPicPr>
@@ -3725,83 +3786,83 @@
     </w:tbl>
     <w:p>
       <w:pPr>
+        <w:pStyle w:val="Compact"/>
         <w:numPr>
           <w:ilvl w:val="0"/>
           <w:numId w:val="1002"/>
         </w:numPr>
+      </w:pPr>
+      <w:r>
+        <w:t xml:space="preserve">Ignore it.</w:t>
+      </w:r>
+    </w:p>
+    <w:p>
+      <w:pPr>
         <w:pStyle w:val="Compact"/>
-      </w:pPr>
-      <w:r>
-        <w:t xml:space="preserve">Ignore it.</w:t>
-      </w:r>
-    </w:p>
-    <w:p>
-      <w:pPr>
         <w:numPr>
           <w:ilvl w:val="0"/>
           <w:numId w:val="1002"/>
         </w:numPr>
+      </w:pPr>
+      <w:r>
+        <w:t xml:space="preserve">Fill in the mean.</w:t>
+      </w:r>
+    </w:p>
+    <w:p>
+      <w:pPr>
         <w:pStyle w:val="Compact"/>
-      </w:pPr>
-      <w:r>
-        <w:t xml:space="preserve">Fill in the mean.</w:t>
-      </w:r>
-    </w:p>
-    <w:p>
-      <w:pPr>
         <w:numPr>
           <w:ilvl w:val="0"/>
           <w:numId w:val="1002"/>
         </w:numPr>
+      </w:pPr>
+      <w:r>
+        <w:t xml:space="preserve">Use previous observation.</w:t>
+      </w:r>
+    </w:p>
+    <w:p>
+      <w:pPr>
         <w:pStyle w:val="Compact"/>
-      </w:pPr>
-      <w:r>
-        <w:t xml:space="preserve">Use previous observation.</w:t>
-      </w:r>
-    </w:p>
-    <w:p>
-      <w:pPr>
         <w:numPr>
           <w:ilvl w:val="0"/>
           <w:numId w:val="1002"/>
         </w:numPr>
+      </w:pPr>
+      <w:r>
+        <w:t xml:space="preserve">Use next observation.</w:t>
+      </w:r>
+    </w:p>
+    <w:p>
+      <w:pPr>
         <w:pStyle w:val="Compact"/>
-      </w:pPr>
-      <w:r>
-        <w:t xml:space="preserve">Use next observation.</w:t>
-      </w:r>
-    </w:p>
-    <w:p>
-      <w:pPr>
         <w:numPr>
           <w:ilvl w:val="0"/>
           <w:numId w:val="1002"/>
         </w:numPr>
+      </w:pPr>
+      <w:r>
+        <w:t xml:space="preserve">Linearly interpolate previous and next observation.</w:t>
+      </w:r>
+    </w:p>
+    <w:p>
+      <w:pPr>
         <w:pStyle w:val="Compact"/>
-      </w:pPr>
-      <w:r>
-        <w:t xml:space="preserve">Linearly interpolate previous and next observation.</w:t>
-      </w:r>
-    </w:p>
-    <w:p>
-      <w:pPr>
         <w:numPr>
           <w:ilvl w:val="0"/>
           <w:numId w:val="1002"/>
         </w:numPr>
+      </w:pPr>
+      <w:r>
+        <w:t xml:space="preserve">Regression imputation.</w:t>
+      </w:r>
+    </w:p>
+    <w:p>
+      <w:pPr>
         <w:pStyle w:val="Compact"/>
-      </w:pPr>
-      <w:r>
-        <w:t xml:space="preserve">Regression imputation.</w:t>
-      </w:r>
-    </w:p>
-    <w:p>
-      <w:pPr>
         <w:numPr>
           <w:ilvl w:val="0"/>
           <w:numId w:val="1002"/>
         </w:numPr>
-        <w:pStyle w:val="Compact"/>
       </w:pPr>
       <w:r>
         <w:t xml:space="preserve">Multiple imputation.</w:t>
@@ -3819,11 +3880,11 @@
     </w:p>
     <w:p>
       <w:pPr>
+        <w:pStyle w:val="Compact"/>
         <w:numPr>
           <w:ilvl w:val="0"/>
           <w:numId w:val="1003"/>
         </w:numPr>
-        <w:pStyle w:val="Compact"/>
       </w:pPr>
       <w:r>
         <w:t xml:space="preserve">We now have an</w:t>
@@ -3833,8 +3894,8 @@
       </w:r>
       <w:r>
         <w:rPr>
+          <w:i/>
           <w:iCs/>
-          <w:i/>
         </w:rPr>
         <w:t xml:space="preserve">explicit function of time</w:t>
       </w:r>
@@ -3859,10 +3920,7 @@
         </m:r>
       </m:oMath>
       <w:r>
-        <w:t xml:space="preserve"> </w:t>
-      </w:r>
-      <w:r>
-        <w:t xml:space="preserve">and could even add</w:t>
+        <w:t xml:space="preserve">, and could treat time more flexibly, by creating a polynomial function of time e.g. by adding</w:t>
       </w:r>
       <w:r>
         <w:t xml:space="preserve"> </w:t>
@@ -3894,10 +3952,16 @@
         </m:sSup>
       </m:oMath>
       <w:r>
-        <w:t xml:space="preserve"> </w:t>
-      </w:r>
-      <w:r>
-        <w:t xml:space="preserve">or substitute</w:t>
+        <w:t xml:space="preserve">, etc.</w:t>
+      </w:r>
+      <w:r>
+        <w:t xml:space="preserve"> </w:t>
+      </w:r>
+      <w:r>
+        <w:t xml:space="preserve">(Raudenbush and Bryk 2002; Singer and Willett 2003)</w:t>
+      </w:r>
+      <w:r>
+        <w:t xml:space="preserve">. (We could even substitute</w:t>
       </w:r>
       <w:r>
         <w:t xml:space="preserve"> </w:t>
@@ -3927,34 +3991,54 @@
         </m:d>
       </m:oMath>
       <w:r>
-        <w:t xml:space="preserve">.</w:t>
-      </w:r>
-    </w:p>
-    <w:p>
-      <w:pPr>
+        <w:t xml:space="preserve">.)</w:t>
+      </w:r>
+    </w:p>
+    <w:p>
+      <w:pPr>
+        <w:pStyle w:val="Compact"/>
         <w:numPr>
           <w:ilvl w:val="0"/>
           <w:numId w:val="1003"/>
         </w:numPr>
-        <w:pStyle w:val="Compact"/>
-      </w:pPr>
+      </w:pPr>
+      <w:r>
+        <w:t xml:space="preserve">Again, by inspection of</w:t>
+      </w:r>
+      <w:r>
+        <w:t xml:space="preserve"> </w:t>
+      </w:r>
+      <w:hyperlink w:anchor="eq-longitudinal-mlm">
+        <w:r>
+          <w:rPr>
+            <w:rStyle w:val="Hyperlink"/>
+          </w:rPr>
+          <w:t xml:space="preserve">Equation 2</w:t>
+        </w:r>
+      </w:hyperlink>
+      <w:r>
+        <w:t xml:space="preserve">, we see that</w:t>
+      </w:r>
+      <w:r>
+        <w:t xml:space="preserve"> </w:t>
+      </w:r>
       <w:r>
         <w:rPr>
+          <w:i/>
           <w:iCs/>
+        </w:rPr>
+        <w:t xml:space="preserve">multiple or many time-points are not a problem</w:t>
+      </w:r>
+      <w:r>
+        <w:t xml:space="preserve">. Same algebra for 2 time points as for 10,000 time points. (Helpful when we start to think about intensive longitudinal data</w:t>
+      </w:r>
+      <w:r>
+        <w:t xml:space="preserve"> </w:t>
+      </w:r>
+      <w:r>
+        <w:rPr>
           <w:i/>
-        </w:rPr>
-        <w:t xml:space="preserve">Multiple time-points are not a problem</w:t>
-      </w:r>
-      <w:r>
-        <w:t xml:space="preserve">. Same algebra for 2 time points as for 10,000 time points. (Helpful when we start to think about intensive longitudinal data</w:t>
-      </w:r>
-      <w:r>
-        <w:t xml:space="preserve"> </w:t>
-      </w:r>
-      <w:r>
-        <w:rPr>
           <w:iCs/>
-          <w:i/>
         </w:rPr>
         <w:t xml:space="preserve">e.g.</w:t>
       </w:r>
@@ -3969,8 +4053,8 @@
       </w:r>
       <w:r>
         <w:rPr>
+          <w:i/>
           <w:iCs/>
-          <w:i/>
         </w:rPr>
         <w:t xml:space="preserve">recording study</w:t>
       </w:r>
@@ -3980,11 +4064,11 @@
     </w:p>
     <w:p>
       <w:pPr>
+        <w:pStyle w:val="Compact"/>
         <w:numPr>
           <w:ilvl w:val="0"/>
           <w:numId w:val="1003"/>
         </w:numPr>
-        <w:pStyle w:val="Compact"/>
       </w:pPr>
       <w:r>
         <w:t xml:space="preserve">We are</w:t>
@@ -3994,8 +4078,8 @@
       </w:r>
       <w:r>
         <w:rPr>
+          <w:i/>
           <w:iCs/>
-          <w:i/>
         </w:rPr>
         <w:t xml:space="preserve">measuring exactly the time at which events take place</w:t>
       </w:r>
@@ -4003,15 +4087,24 @@
         <w:t xml:space="preserve"> </w:t>
       </w:r>
       <w:r>
-        <w:t xml:space="preserve">for each individual. Not simply saying</w:t>
+        <w:t xml:space="preserve">for each individual</w:t>
+      </w:r>
+      <w:r>
+        <w:t xml:space="preserve"> </w:t>
+      </w:r>
+      <w:r>
+        <w:t xml:space="preserve">(Singer and Willett 2003; Luke 2004)</w:t>
+      </w:r>
+      <w:r>
+        <w:t xml:space="preserve">. Not simply saying</w:t>
       </w:r>
       <w:r>
         <w:t xml:space="preserve"> </w:t>
       </w:r>
       <w:r>
         <w:rPr>
+          <w:i/>
           <w:iCs/>
-          <w:i/>
         </w:rPr>
         <w:t xml:space="preserve">Wave 1</w:t>
       </w:r>
@@ -4023,8 +4116,8 @@
       </w:r>
       <w:r>
         <w:rPr>
+          <w:i/>
           <w:iCs/>
-          <w:i/>
         </w:rPr>
         <w:t xml:space="preserve">Wave 2</w:t>
       </w:r>
@@ -4036,8 +4129,8 @@
       </w:r>
       <w:r>
         <w:rPr>
+          <w:i/>
           <w:iCs/>
-          <w:i/>
         </w:rPr>
         <w:t xml:space="preserve">Wave 3</w:t>
       </w:r>
@@ -4047,11 +4140,11 @@
     </w:p>
     <w:p>
       <w:pPr>
+        <w:pStyle w:val="Compact"/>
         <w:numPr>
           <w:ilvl w:val="0"/>
           <w:numId w:val="1003"/>
         </w:numPr>
-        <w:pStyle w:val="Compact"/>
       </w:pPr>
       <w:r>
         <w:t xml:space="preserve">Every individual could have a</w:t>
@@ -4061,8 +4154,8 @@
       </w:r>
       <w:r>
         <w:rPr>
+          <w:i/>
           <w:iCs/>
-          <w:i/>
         </w:rPr>
         <w:t xml:space="preserve">completely different set of time points</w:t>
       </w:r>
@@ -4077,10 +4170,16 @@
       </w:r>
       <w:r>
         <w:rPr>
+          <w:i/>
           <w:iCs/>
-          <w:i/>
         </w:rPr>
         <w:t xml:space="preserve">completely different number of time points</w:t>
+      </w:r>
+      <w:r>
+        <w:t xml:space="preserve"> </w:t>
+      </w:r>
+      <w:r>
+        <w:t xml:space="preserve">(J. Hox 2010; J. J. Hox, Moerbeek, and van de Schoot 2018; Singer and Willett 2003; Luke 2004)</w:t>
       </w:r>
       <w:r>
         <w:t xml:space="preserve">.</w:t>
@@ -4158,7 +4257,7 @@
                     <a:graphicData uri="http://schemas.openxmlformats.org/drawingml/2006/picture">
                       <pic:pic>
                         <pic:nvPicPr>
-                          <pic:cNvPr descr="C:\PROGRA~1\RStudio\RESOUR~1\app\bin\quarto\share\formats\docx\caution.png" id="70" name="Picture"/>
+                          <pic:cNvPr descr="/Applications/quarto/share/formats/docx/caution.png" id="70" name="Picture"/>
                           <pic:cNvPicPr>
                             <a:picLocks noChangeArrowheads="1" noChangeAspect="1"/>
                           </pic:cNvPicPr>
@@ -4245,6 +4344,27 @@
               <w:t xml:space="preserve">age</w:t>
             </w:r>
             <w:r>
+              <w:t xml:space="preserve"> </w:t>
+            </w:r>
+            <w:r>
+              <w:t xml:space="preserve">or</w:t>
+            </w:r>
+            <w:r>
+              <w:t xml:space="preserve"> </w:t>
+            </w:r>
+            <w:r>
+              <w:rPr>
+                <w:rStyle w:val="VerbatimChar"/>
+              </w:rPr>
+              <w:t xml:space="preserve">time in study</w:t>
+            </w:r>
+            <w:r>
+              <w:t xml:space="preserve"> </w:t>
+            </w:r>
+            <w:r>
+              <w:t xml:space="preserve">(Singer and Willett 2003)</w:t>
+            </w:r>
+            <w:r>
               <w:t xml:space="preserve">?</w:t>
             </w:r>
           </w:p>
@@ -4308,7 +4428,7 @@
                     <a:graphicData uri="http://schemas.openxmlformats.org/drawingml/2006/picture">
                       <pic:pic>
                         <pic:nvPicPr>
-                          <pic:cNvPr descr="C:\PROGRA~1\RStudio\RESOUR~1\app\bin\quarto\share\formats\docx\caution.png" id="73" name="Picture"/>
+                          <pic:cNvPr descr="/Applications/quarto/share/formats/docx/caution.png" id="73" name="Picture"/>
                           <pic:cNvPicPr>
                             <a:picLocks noChangeArrowheads="1" noChangeAspect="1"/>
                           </pic:cNvPicPr>
@@ -4389,7 +4509,7 @@
     </w:p>
     <w:bookmarkEnd w:id="75"/>
     <w:bookmarkEnd w:id="76"/>
-    <w:bookmarkStart w:id="84" w:name="references"/>
+    <w:bookmarkStart w:id="89" w:name="references"/>
     <w:p>
       <w:pPr>
         <w:pStyle w:val="Heading1"/>
@@ -4398,7 +4518,7 @@
         <w:t xml:space="preserve">11. References</w:t>
       </w:r>
     </w:p>
-    <w:bookmarkStart w:id="83" w:name="refs"/>
+    <w:bookmarkStart w:id="88" w:name="refs"/>
     <w:bookmarkStart w:id="77" w:name="ref-Antweiler2016"/>
     <w:p>
       <w:pPr>
@@ -4412,8 +4532,8 @@
       </w:r>
       <w:r>
         <w:rPr>
+          <w:i/>
           <w:iCs/>
-          <w:i/>
         </w:rPr>
         <w:t xml:space="preserve">Our Common Denominator: Human Universals Revisited</w:t>
       </w:r>
@@ -4422,36 +4542,26 @@
       </w:r>
     </w:p>
     <w:bookmarkEnd w:id="77"/>
-    <w:bookmarkStart w:id="78" w:name="ref-Bryk1992"/>
+    <w:bookmarkStart w:id="78" w:name="ref-Hox2010"/>
     <w:p>
       <w:pPr>
         <w:pStyle w:val="Bibliography"/>
       </w:pPr>
       <w:r>
-        <w:t xml:space="preserve">Bryk, Anthony S, and Stephen W Raudenbush. 1992.</w:t>
+        <w:t xml:space="preserve">Hox, Joop. 2010.</w:t>
       </w:r>
       <w:r>
         <w:t xml:space="preserve"> </w:t>
       </w:r>
       <w:r>
         <w:rPr>
+          <w:i/>
           <w:iCs/>
-          <w:i/>
         </w:rPr>
-        <w:t xml:space="preserve">Hierarchical Linear Models: Applications and Data Analysis Methods.</w:t>
-      </w:r>
-      <w:r>
-        <w:t xml:space="preserve"> </w:t>
-      </w:r>
-      <w:r>
-        <w:rPr>
-          <w:iCs/>
-          <w:i/>
-        </w:rPr>
-        <w:t xml:space="preserve">Hierarchical Linear Models: Applications and Data Analysis Methods.</w:t>
-      </w:r>
-      <w:r>
-        <w:t xml:space="preserve"> Sage Publications, Inc.</w:t>
+        <w:t xml:space="preserve">Multilevel Analysis: Techniques and Applications</w:t>
+      </w:r>
+      <w:r>
+        <w:t xml:space="preserve">. 2nd ed. Routledge.</w:t>
       </w:r>
     </w:p>
     <w:bookmarkEnd w:id="78"/>
@@ -4468,8 +4578,8 @@
       </w:r>
       <w:r>
         <w:rPr>
+          <w:i/>
           <w:iCs/>
-          <w:i/>
         </w:rPr>
         <w:t xml:space="preserve">Multilevel Analysis: Techniques and Applications</w:t>
       </w:r>
@@ -4481,8 +4591,8 @@
       </w:r>
       <w:r>
         <w:rPr>
+          <w:i/>
           <w:iCs/>
-          <w:i/>
         </w:rPr>
         <w:t xml:space="preserve">Multilevel Analysis: Techniques and Applications</w:t>
       </w:r>
@@ -4491,12 +4601,49 @@
       </w:r>
     </w:p>
     <w:bookmarkEnd w:id="79"/>
-    <w:bookmarkStart w:id="80" w:name="ref-Poincare1908"/>
+    <w:bookmarkStart w:id="81" w:name="ref-Luke2004"/>
     <w:p>
       <w:pPr>
         <w:pStyle w:val="Bibliography"/>
       </w:pPr>
       <w:r>
+        <w:t xml:space="preserve">Luke, Douglas. 2004.</w:t>
+      </w:r>
+      <w:r>
+        <w:t xml:space="preserve"> </w:t>
+      </w:r>
+      <w:r>
+        <w:rPr>
+          <w:i/>
+          <w:iCs/>
+        </w:rPr>
+        <w:t xml:space="preserve">Multilevel Modeling</w:t>
+      </w:r>
+      <w:r>
+        <w:t xml:space="preserve">. SAGE Publications, Inc.</w:t>
+      </w:r>
+      <w:r>
+        <w:t xml:space="preserve"> </w:t>
+      </w:r>
+      <w:hyperlink r:id="rId80">
+        <w:r>
+          <w:rPr>
+            <w:rStyle w:val="Hyperlink"/>
+          </w:rPr>
+          <w:t xml:space="preserve">https://doi.org/10.4135/9781412985147</w:t>
+        </w:r>
+      </w:hyperlink>
+      <w:r>
+        <w:t xml:space="preserve">.</w:t>
+      </w:r>
+    </w:p>
+    <w:bookmarkEnd w:id="81"/>
+    <w:bookmarkStart w:id="82" w:name="ref-Poincare1908"/>
+    <w:p>
+      <w:pPr>
+        <w:pStyle w:val="Bibliography"/>
+      </w:pPr>
+      <w:r>
         <w:t xml:space="preserve">Poincare, Henri. 1908.</w:t>
       </w:r>
       <w:r>
@@ -4504,8 +4651,8 @@
       </w:r>
       <w:r>
         <w:rPr>
+          <w:i/>
           <w:iCs/>
-          <w:i/>
         </w:rPr>
         <w:t xml:space="preserve">Science Et Methode</w:t>
       </w:r>
@@ -4513,13 +4660,108 @@
         <w:t xml:space="preserve">. Flammarion.</w:t>
       </w:r>
     </w:p>
-    <w:bookmarkEnd w:id="80"/>
-    <w:bookmarkStart w:id="82" w:name="ref-Whyte2016"/>
+    <w:bookmarkEnd w:id="82"/>
+    <w:bookmarkStart w:id="83" w:name="ref-RabeHesketh2012"/>
     <w:p>
       <w:pPr>
         <w:pStyle w:val="Bibliography"/>
       </w:pPr>
       <w:r>
+        <w:t xml:space="preserve">Rabe-Hesketh, Sophia, and Anders Skrondal. 2012.</w:t>
+      </w:r>
+      <w:r>
+        <w:t xml:space="preserve"> </w:t>
+      </w:r>
+      <w:r>
+        <w:rPr>
+          <w:i/>
+          <w:iCs/>
+        </w:rPr>
+        <w:t xml:space="preserve">Multilevel and Longitudinal Modeling Using Stata - Volume i: Continuous Responses</w:t>
+      </w:r>
+      <w:r>
+        <w:t xml:space="preserve">.</w:t>
+      </w:r>
+      <w:r>
+        <w:t xml:space="preserve"> </w:t>
+      </w:r>
+      <w:r>
+        <w:rPr>
+          <w:i/>
+          <w:iCs/>
+        </w:rPr>
+        <w:t xml:space="preserve">Stata Press</w:t>
+      </w:r>
+      <w:r>
+        <w:t xml:space="preserve">. 3rd ed. Stata Press.</w:t>
+      </w:r>
+    </w:p>
+    <w:bookmarkEnd w:id="83"/>
+    <w:bookmarkStart w:id="84" w:name="ref-Raudenbush2002"/>
+    <w:p>
+      <w:pPr>
+        <w:pStyle w:val="Bibliography"/>
+      </w:pPr>
+      <w:r>
+        <w:t xml:space="preserve">Raudenbush, Stephen W, and Anthony S Bryk. 2002.</w:t>
+      </w:r>
+      <w:r>
+        <w:t xml:space="preserve"> </w:t>
+      </w:r>
+      <w:r>
+        <w:rPr>
+          <w:i/>
+          <w:iCs/>
+        </w:rPr>
+        <w:t xml:space="preserve">Hierarchical Linear Models: Applications and Data Analysis Methods</w:t>
+      </w:r>
+      <w:r>
+        <w:t xml:space="preserve">. Sage Publications.</w:t>
+      </w:r>
+    </w:p>
+    <w:bookmarkEnd w:id="84"/>
+    <w:bookmarkStart w:id="85" w:name="ref-Singer2003"/>
+    <w:p>
+      <w:pPr>
+        <w:pStyle w:val="Bibliography"/>
+      </w:pPr>
+      <w:r>
+        <w:t xml:space="preserve">Singer, Judith D, and John B Willett. 2003.</w:t>
+      </w:r>
+      <w:r>
+        <w:t xml:space="preserve"> </w:t>
+      </w:r>
+      <w:r>
+        <w:rPr>
+          <w:i/>
+          <w:iCs/>
+        </w:rPr>
+        <w:t xml:space="preserve">Applied Longitudinal Data Analysis : Modeling Change and Event Occurrence</w:t>
+      </w:r>
+      <w:r>
+        <w:t xml:space="preserve">.</w:t>
+      </w:r>
+      <w:r>
+        <w:t xml:space="preserve"> </w:t>
+      </w:r>
+      <w:r>
+        <w:rPr>
+          <w:i/>
+          <w:iCs/>
+        </w:rPr>
+        <w:t xml:space="preserve">Applied Longitudinal Data Analysis : Modeling Change and Event Occurrence</w:t>
+      </w:r>
+      <w:r>
+        <w:t xml:space="preserve">. Oxford University Press.</w:t>
+      </w:r>
+    </w:p>
+    <w:bookmarkEnd w:id="85"/>
+    <w:bookmarkStart w:id="87" w:name="ref-Whyte2016"/>
+    <w:p>
+      <w:pPr>
+        <w:pStyle w:val="Bibliography"/>
+      </w:pPr>
+      <w:r>
         <w:t xml:space="preserve">Whyte, David, and Krista Tippett. 2016.</w:t>
       </w:r>
       <w:r>
@@ -4552,7 +4794,7 @@
       <w:r>
         <w:t xml:space="preserve"> </w:t>
       </w:r>
-      <w:hyperlink r:id="rId81">
+      <w:hyperlink r:id="rId86">
         <w:r>
           <w:rPr>
             <w:rStyle w:val="Hyperlink"/>
@@ -4564,9 +4806,9 @@
         <w:t xml:space="preserve">.</w:t>
       </w:r>
     </w:p>
-    <w:bookmarkEnd w:id="82"/>
-    <w:bookmarkEnd w:id="83"/>
-    <w:bookmarkEnd w:id="84"/>
+    <w:bookmarkEnd w:id="87"/>
+    <w:bookmarkEnd w:id="88"/>
+    <w:bookmarkEnd w:id="89"/>
     <w:sectPr>
       <w:footerReference r:id="rId9" w:type="even"/>
       <w:footerReference r:id="rId10" w:type="default"/>
@@ -4905,14 +5147,14 @@
     </w:lvl>
   </w:abstractNum>
   <w:abstractNum w:abstractNumId="990">
-    <w:nsid w:val="A990"/>
+    <w:nsid w:val="0000A990"/>
     <w:multiLevelType w:val="multilevel"/>
     <w:lvl w:ilvl="0">
       <w:numFmt w:val="bullet"/>
       <w:lvlText w:val=" "/>
       <w:lvlJc w:val="left"/>
       <w:pPr>
-        <w:ind w:left="720" w:hanging="480"/>
+        <w:ind w:left="720" w:hanging="360"/>
       </w:pPr>
     </w:lvl>
     <w:lvl w:ilvl="1">
@@ -4920,7 +5162,7 @@
       <w:lvlText w:val=" "/>
       <w:lvlJc w:val="left"/>
       <w:pPr>
-        <w:ind w:left="1440" w:hanging="480"/>
+        <w:ind w:left="1440" w:hanging="360"/>
       </w:pPr>
     </w:lvl>
     <w:lvl w:ilvl="2">
@@ -4928,7 +5170,7 @@
       <w:lvlText w:val=" "/>
       <w:lvlJc w:val="left"/>
       <w:pPr>
-        <w:ind w:left="2160" w:hanging="480"/>
+        <w:ind w:left="2160" w:hanging="360"/>
       </w:pPr>
     </w:lvl>
     <w:lvl w:ilvl="3">
@@ -4936,7 +5178,7 @@
       <w:lvlText w:val=" "/>
       <w:lvlJc w:val="left"/>
       <w:pPr>
-        <w:ind w:left="2880" w:hanging="480"/>
+        <w:ind w:left="2880" w:hanging="360"/>
       </w:pPr>
     </w:lvl>
     <w:lvl w:ilvl="4">
@@ -4944,7 +5186,7 @@
       <w:lvlText w:val=" "/>
       <w:lvlJc w:val="left"/>
       <w:pPr>
-        <w:ind w:left="3600" w:hanging="480"/>
+        <w:ind w:left="3600" w:hanging="360"/>
       </w:pPr>
     </w:lvl>
     <w:lvl w:ilvl="5">
@@ -4952,7 +5194,7 @@
       <w:lvlText w:val=" "/>
       <w:lvlJc w:val="left"/>
       <w:pPr>
-        <w:ind w:left="4320" w:hanging="480"/>
+        <w:ind w:left="4320" w:hanging="360"/>
       </w:pPr>
     </w:lvl>
     <w:lvl w:ilvl="6">
@@ -4960,7 +5202,7 @@
       <w:lvlText w:val=" "/>
       <w:lvlJc w:val="left"/>
       <w:pPr>
-        <w:ind w:left="5040" w:hanging="480"/>
+        <w:ind w:left="5040" w:hanging="360"/>
       </w:pPr>
     </w:lvl>
     <w:lvl w:ilvl="7">
@@ -4968,7 +5210,7 @@
       <w:lvlText w:val=" "/>
       <w:lvlJc w:val="left"/>
       <w:pPr>
-        <w:ind w:left="5760" w:hanging="480"/>
+        <w:ind w:left="5760" w:hanging="360"/>
       </w:pPr>
     </w:lvl>
     <w:lvl w:ilvl="8">
@@ -4976,12 +5218,12 @@
       <w:lvlText w:val=" "/>
       <w:lvlJc w:val="left"/>
       <w:pPr>
-        <w:ind w:left="6480" w:hanging="480"/>
+        <w:ind w:left="6480" w:hanging="360"/>
       </w:pPr>
     </w:lvl>
   </w:abstractNum>
   <w:abstractNum w:abstractNumId="99411">
-    <w:nsid w:val="A99411"/>
+    <w:nsid w:val="00A99411"/>
     <w:multiLevelType w:val="multilevel"/>
     <w:lvl w:ilvl="0">
       <w:start w:val="1"/>
@@ -4989,7 +5231,7 @@
       <w:lvlText w:val="%1."/>
       <w:lvlJc w:val="left"/>
       <w:pPr>
-        <w:ind w:left="720" w:hanging="480"/>
+        <w:ind w:left="720" w:hanging="360"/>
       </w:pPr>
     </w:lvl>
     <w:lvl w:ilvl="1">
@@ -4998,7 +5240,7 @@
       <w:lvlText w:val="%2."/>
       <w:lvlJc w:val="left"/>
       <w:pPr>
-        <w:ind w:left="1440" w:hanging="480"/>
+        <w:ind w:left="1440" w:hanging="360"/>
       </w:pPr>
     </w:lvl>
     <w:lvl w:ilvl="2">
@@ -5007,7 +5249,7 @@
       <w:lvlText w:val="%3."/>
       <w:lvlJc w:val="left"/>
       <w:pPr>
-        <w:ind w:left="2160" w:hanging="480"/>
+        <w:ind w:left="2160" w:hanging="360"/>
       </w:pPr>
     </w:lvl>
     <w:lvl w:ilvl="3">
@@ -5016,7 +5258,7 @@
       <w:lvlText w:val="%4."/>
       <w:lvlJc w:val="left"/>
       <w:pPr>
-        <w:ind w:left="2880" w:hanging="480"/>
+        <w:ind w:left="2880" w:hanging="360"/>
       </w:pPr>
     </w:lvl>
     <w:lvl w:ilvl="4">
@@ -5025,7 +5267,7 @@
       <w:lvlText w:val="%5."/>
       <w:lvlJc w:val="left"/>
       <w:pPr>
-        <w:ind w:left="3600" w:hanging="480"/>
+        <w:ind w:left="3600" w:hanging="360"/>
       </w:pPr>
     </w:lvl>
     <w:lvl w:ilvl="5">
@@ -5034,7 +5276,7 @@
       <w:lvlText w:val="%6."/>
       <w:lvlJc w:val="left"/>
       <w:pPr>
-        <w:ind w:left="4320" w:hanging="480"/>
+        <w:ind w:left="4320" w:hanging="360"/>
       </w:pPr>
     </w:lvl>
     <w:lvl w:ilvl="6">
@@ -5043,7 +5285,7 @@
       <w:lvlText w:val="%7."/>
       <w:lvlJc w:val="left"/>
       <w:pPr>
-        <w:ind w:left="5040" w:hanging="480"/>
+        <w:ind w:left="5040" w:hanging="360"/>
       </w:pPr>
     </w:lvl>
     <w:lvl w:ilvl="7">
@@ -5052,7 +5294,7 @@
       <w:lvlText w:val="%8."/>
       <w:lvlJc w:val="left"/>
       <w:pPr>
-        <w:ind w:left="5760" w:hanging="480"/>
+        <w:ind w:left="5760" w:hanging="360"/>
       </w:pPr>
     </w:lvl>
     <w:lvl w:ilvl="8">
@@ -5061,88 +5303,115 @@
       <w:lvlText w:val="%9."/>
       <w:lvlJc w:val="left"/>
       <w:pPr>
-        <w:ind w:left="6480" w:hanging="480"/>
+        <w:ind w:left="6480" w:hanging="360"/>
       </w:pPr>
     </w:lvl>
   </w:abstractNum>
   <w:abstractNum w:abstractNumId="991">
-    <w:nsid w:val="A991"/>
+    <w:nsid w:val="0000A991"/>
     <w:multiLevelType w:val="multilevel"/>
     <w:lvl w:ilvl="0">
       <w:numFmt w:val="bullet"/>
-      <w:lvlText w:val="•"/>
+      <w:lvlText w:val=""/>
       <w:lvlJc w:val="left"/>
       <w:pPr>
-        <w:ind w:left="720" w:hanging="480"/>
-      </w:pPr>
+        <w:ind w:left="720" w:hanging="360"/>
+      </w:pPr>
+      <w:rPr>
+        <w:rFonts w:ascii="Symbol" w:hAnsi="Symbol" w:cs="Symbol" w:hint="default"/>
+      </w:rPr>
     </w:lvl>
     <w:lvl w:ilvl="1">
       <w:numFmt w:val="bullet"/>
-      <w:lvlText w:val="–"/>
+      <w:lvlText w:val="o"/>
       <w:lvlJc w:val="left"/>
       <w:pPr>
-        <w:ind w:left="1440" w:hanging="480"/>
-      </w:pPr>
+        <w:ind w:left="1440" w:hanging="360"/>
+      </w:pPr>
+      <w:rPr>
+        <w:rFonts w:ascii="Courier New" w:hAnsi="Courier New" w:cs="Courier New" w:hint="default"/>
+      </w:rPr>
     </w:lvl>
     <w:lvl w:ilvl="2">
       <w:numFmt w:val="bullet"/>
-      <w:lvlText w:val="•"/>
+      <w:lvlText w:val=""/>
       <w:lvlJc w:val="left"/>
       <w:pPr>
-        <w:ind w:left="2160" w:hanging="480"/>
-      </w:pPr>
+        <w:ind w:left="2160" w:hanging="360"/>
+      </w:pPr>
+      <w:rPr>
+        <w:rFonts w:ascii="Wingdings" w:hAnsi="Wingdings" w:cs="Wingdings" w:hint="default"/>
+      </w:rPr>
     </w:lvl>
     <w:lvl w:ilvl="3">
       <w:numFmt w:val="bullet"/>
-      <w:lvlText w:val="–"/>
+      <w:lvlText w:val=""/>
       <w:lvlJc w:val="left"/>
       <w:pPr>
-        <w:ind w:left="2880" w:hanging="480"/>
-      </w:pPr>
+        <w:ind w:left="2880" w:hanging="360"/>
+      </w:pPr>
+      <w:rPr>
+        <w:rFonts w:ascii="Symbol" w:hAnsi="Symbol" w:cs="Symbol" w:hint="default"/>
+      </w:rPr>
     </w:lvl>
     <w:lvl w:ilvl="4">
       <w:numFmt w:val="bullet"/>
-      <w:lvlText w:val="•"/>
+      <w:lvlText w:val="o"/>
       <w:lvlJc w:val="left"/>
       <w:pPr>
-        <w:ind w:left="3600" w:hanging="480"/>
-      </w:pPr>
+        <w:ind w:left="3600" w:hanging="360"/>
+      </w:pPr>
+      <w:rPr>
+        <w:rFonts w:ascii="Courier New" w:hAnsi="Courier New" w:cs="Courier New" w:hint="default"/>
+      </w:rPr>
     </w:lvl>
     <w:lvl w:ilvl="5">
       <w:numFmt w:val="bullet"/>
-      <w:lvlText w:val="–"/>
+      <w:lvlText w:val=""/>
       <w:lvlJc w:val="left"/>
       <w:pPr>
-        <w:ind w:left="4320" w:hanging="480"/>
-      </w:pPr>
+        <w:ind w:left="4320" w:hanging="360"/>
+      </w:pPr>
+      <w:rPr>
+        <w:rFonts w:ascii="Wingdings" w:hAnsi="Wingdings" w:cs="Wingdings" w:hint="default"/>
+      </w:rPr>
     </w:lvl>
     <w:lvl w:ilvl="6">
       <w:numFmt w:val="bullet"/>
-      <w:lvlText w:val="•"/>
+      <w:lvlText w:val=""/>
       <w:lvlJc w:val="left"/>
       <w:pPr>
-        <w:ind w:left="5040" w:hanging="480"/>
-      </w:pPr>
+        <w:ind w:left="5040" w:hanging="360"/>
+      </w:pPr>
+      <w:rPr>
+        <w:rFonts w:ascii="Symbol" w:hAnsi="Symbol" w:cs="Symbol" w:hint="default"/>
+      </w:rPr>
     </w:lvl>
     <w:lvl w:ilvl="7">
       <w:numFmt w:val="bullet"/>
-      <w:lvlText w:val="–"/>
+      <w:lvlText w:val="o"/>
       <w:lvlJc w:val="left"/>
       <w:pPr>
-        <w:ind w:left="5760" w:hanging="480"/>
-      </w:pPr>
+        <w:ind w:left="5760" w:hanging="360"/>
+      </w:pPr>
+      <w:rPr>
+        <w:rFonts w:ascii="Courier New" w:hAnsi="Courier New" w:cs="Courier New" w:hint="default"/>
+      </w:rPr>
     </w:lvl>
     <w:lvl w:ilvl="8">
       <w:numFmt w:val="bullet"/>
-      <w:lvlText w:val="•"/>
+      <w:lvlText w:val=""/>
       <w:lvlJc w:val="left"/>
       <w:pPr>
-        <w:ind w:left="6480" w:hanging="480"/>
-      </w:pPr>
+        <w:ind w:left="6480" w:hanging="360"/>
+      </w:pPr>
+      <w:rPr>
+        <w:rFonts w:ascii="Wingdings" w:hAnsi="Wingdings" w:cs="Wingdings" w:hint="default"/>
+      </w:rPr>
     </w:lvl>
   </w:abstractNum>
   <w:abstractNum w:abstractNumId="99413">
-    <w:nsid w:val="A99413"/>
+    <w:nsid w:val="00A99413"/>
     <w:multiLevelType w:val="multilevel"/>
     <w:lvl w:ilvl="0">
       <w:start w:val="3"/>
@@ -5150,7 +5419,7 @@
       <w:lvlText w:val="%1."/>
       <w:lvlJc w:val="left"/>
       <w:pPr>
-        <w:ind w:left="720" w:hanging="480"/>
+        <w:ind w:left="720" w:hanging="360"/>
       </w:pPr>
     </w:lvl>
     <w:lvl w:ilvl="1">
@@ -5159,7 +5428,7 @@
       <w:lvlText w:val="%2."/>
       <w:lvlJc w:val="left"/>
       <w:pPr>
-        <w:ind w:left="1440" w:hanging="480"/>
+        <w:ind w:left="1440" w:hanging="360"/>
       </w:pPr>
     </w:lvl>
     <w:lvl w:ilvl="2">
@@ -5168,7 +5437,7 @@
       <w:lvlText w:val="%3."/>
       <w:lvlJc w:val="left"/>
       <w:pPr>
-        <w:ind w:left="2160" w:hanging="480"/>
+        <w:ind w:left="2160" w:hanging="360"/>
       </w:pPr>
     </w:lvl>
     <w:lvl w:ilvl="3">
@@ -5177,7 +5446,7 @@
       <w:lvlText w:val="%4."/>
       <w:lvlJc w:val="left"/>
       <w:pPr>
-        <w:ind w:left="2880" w:hanging="480"/>
+        <w:ind w:left="2880" w:hanging="360"/>
       </w:pPr>
     </w:lvl>
     <w:lvl w:ilvl="4">
@@ -5186,7 +5455,7 @@
       <w:lvlText w:val="%5."/>
       <w:lvlJc w:val="left"/>
       <w:pPr>
-        <w:ind w:left="3600" w:hanging="480"/>
+        <w:ind w:left="3600" w:hanging="360"/>
       </w:pPr>
     </w:lvl>
     <w:lvl w:ilvl="5">
@@ -5195,7 +5464,7 @@
       <w:lvlText w:val="%6."/>
       <w:lvlJc w:val="left"/>
       <w:pPr>
-        <w:ind w:left="4320" w:hanging="480"/>
+        <w:ind w:left="4320" w:hanging="360"/>
       </w:pPr>
     </w:lvl>
     <w:lvl w:ilvl="6">
@@ -5204,7 +5473,7 @@
       <w:lvlText w:val="%7."/>
       <w:lvlJc w:val="left"/>
       <w:pPr>
-        <w:ind w:left="5040" w:hanging="480"/>
+        <w:ind w:left="5040" w:hanging="360"/>
       </w:pPr>
     </w:lvl>
     <w:lvl w:ilvl="7">
@@ -5213,7 +5482,7 @@
       <w:lvlText w:val="%8."/>
       <w:lvlJc w:val="left"/>
       <w:pPr>
-        <w:ind w:left="5760" w:hanging="480"/>
+        <w:ind w:left="5760" w:hanging="360"/>
       </w:pPr>
     </w:lvl>
     <w:lvl w:ilvl="8">
@@ -5222,7 +5491,7 @@
       <w:lvlText w:val="%9."/>
       <w:lvlJc w:val="left"/>
       <w:pPr>
-        <w:ind w:left="6480" w:hanging="480"/>
+        <w:ind w:left="6480" w:hanging="360"/>
       </w:pPr>
     </w:lvl>
   </w:abstractNum>
@@ -6297,6 +6566,7 @@
     <w:name w:val="KeywordTok"/>
     <w:basedOn w:val="VerbatimChar"/>
     <w:rPr>
+      <w:b/>
       <w:color w:val="003b4f"/>
       <w:shd w:val="clear" w:fill="f1f3f5"/>
     </w:rPr>
@@ -6401,9 +6671,9 @@
     <w:name w:val="DocumentationTok"/>
     <w:basedOn w:val="VerbatimChar"/>
     <w:rPr>
+      <w:i/>
       <w:color w:val="5e5e5e"/>
       <w:shd w:val="clear" w:fill="f1f3f5"/>
-      <w:i/>
     </w:rPr>
   </w:style>
   <w:style w:type="character" w:customStyle="1" w:styleId="AnnotationTok">
@@ -6418,9 +6688,9 @@
     <w:name w:val="CommentVarTok"/>
     <w:basedOn w:val="VerbatimChar"/>
     <w:rPr>
+      <w:i/>
       <w:color w:val="5e5e5e"/>
       <w:shd w:val="clear" w:fill="f1f3f5"/>
-      <w:i/>
     </w:rPr>
   </w:style>
   <w:style w:type="character" w:customStyle="1" w:styleId="OtherTok">
@@ -6451,6 +6721,7 @@
     <w:name w:val="ControlFlowTok"/>
     <w:basedOn w:val="VerbatimChar"/>
     <w:rPr>
+      <w:b/>
       <w:color w:val="003b4f"/>
       <w:shd w:val="clear" w:fill="f1f3f5"/>
     </w:rPr>
@@ -6515,9 +6786,9 @@
     <w:name w:val="WarningTok"/>
     <w:basedOn w:val="VerbatimChar"/>
     <w:rPr>
+      <w:i/>
       <w:color w:val="5e5e5e"/>
       <w:shd w:val="clear" w:fill="f1f3f5"/>
-      <w:i/>
     </w:rPr>
   </w:style>
   <w:style w:type="character" w:customStyle="1" w:styleId="AlertTok">

</xml_diff>

<commit_message>
MANY UPDATES; NEW EQUATION
</commit_message>
<xml_diff>
--- a/OLS-longitudinal-data/why-OLS-is-a-bad-model-for-longitudinal-data.docx
+++ b/OLS-longitudinal-data/why-OLS-is-a-bad-model-for-longitudinal-data.docx
@@ -7,55 +7,15 @@
         <w:pStyle w:val="Title"/>
       </w:pPr>
       <w:r>
-        <w:t xml:space="preserve">Why</w:t>
-      </w:r>
-      <w:r>
-        <w:t xml:space="preserve"> </w:t>
-      </w:r>
-      <w:r>
-        <w:t xml:space="preserve">OLS</w:t>
-      </w:r>
-      <w:r>
-        <w:t xml:space="preserve"> </w:t>
-      </w:r>
-      <w:r>
-        <w:t xml:space="preserve">Is</w:t>
-      </w:r>
-      <w:r>
-        <w:t xml:space="preserve"> </w:t>
-      </w:r>
-      <w:r>
-        <w:t xml:space="preserve">A</w:t>
-      </w:r>
-      <w:r>
-        <w:t xml:space="preserve"> </w:t>
-      </w:r>
-      <w:r>
-        <w:t xml:space="preserve">Bad</w:t>
-      </w:r>
-      <w:r>
-        <w:t xml:space="preserve"> </w:t>
-      </w:r>
-      <w:r>
-        <w:t xml:space="preserve">Model</w:t>
-      </w:r>
-      <w:r>
-        <w:t xml:space="preserve"> </w:t>
-      </w:r>
-      <w:r>
-        <w:t xml:space="preserve">For</w:t>
-      </w:r>
-      <w:r>
-        <w:t xml:space="preserve"> </w:t>
-      </w:r>
-      <w:r>
-        <w:t xml:space="preserve">Longitudinal</w:t>
-      </w:r>
-      <w:r>
-        <w:t xml:space="preserve"> </w:t>
-      </w:r>
-      <w:r>
-        <w:t xml:space="preserve">Data</w:t>
+        <w:t xml:space="preserve">Why OLS Is A Bad Model For Longitudinal Data</w:t>
+      </w:r>
+    </w:p>
+    <w:p>
+      <w:pPr>
+        <w:pStyle w:val="Subtitle"/>
+      </w:pPr>
+      <w:r>
+        <w:t xml:space="preserve">And Why The Equations and Data Structure of MLM Are The Answer</w:t>
       </w:r>
     </w:p>
     <w:p>
@@ -63,13 +23,7 @@
         <w:pStyle w:val="Author"/>
       </w:pPr>
       <w:r>
-        <w:t xml:space="preserve">Andy</w:t>
-      </w:r>
-      <w:r>
-        <w:t xml:space="preserve"> </w:t>
-      </w:r>
-      <w:r>
-        <w:t xml:space="preserve">Grogan-Kaylor</w:t>
+        <w:t xml:space="preserve">Andy Grogan-Kaylor</w:t>
       </w:r>
     </w:p>
     <w:p>
@@ -77,7 +31,7 @@
         <w:pStyle w:val="Date"/>
       </w:pPr>
       <w:r>
-        <w:t xml:space="preserve">2025-01-02</w:t>
+        <w:t xml:space="preserve">2025-10-16</w:t>
       </w:r>
     </w:p>
     <w:sdt>
@@ -93,19 +47,7 @@
             <w:pStyle w:val="TOCHeading"/>
           </w:pPr>
           <w:r>
-            <w:t xml:space="preserve">Table</w:t>
-          </w:r>
-          <w:r>
-            <w:t xml:space="preserve"> </w:t>
-          </w:r>
-          <w:r>
-            <w:t xml:space="preserve">of</w:t>
-          </w:r>
-          <w:r>
-            <w:t xml:space="preserve"> </w:t>
-          </w:r>
-          <w:r>
-            <w:t xml:space="preserve">contents</w:t>
+            <w:t xml:space="preserve">Table of contents</w:t>
           </w:r>
         </w:p>
         <w:p>
@@ -132,13 +74,7 @@
         <w:pStyle w:val="BlockText"/>
       </w:pPr>
       <w:r>
-        <w:t xml:space="preserve">“</w:t>
-      </w:r>
-      <w:r>
-        <w:t xml:space="preserve">Despite the incredible diversity existing among and within human cultures, there are many phenomena that occur regularly in all known societies. These commonalities, or universals, while deriving in part from human nature, may also have specific social, cultural, and systemic sources. We need to develop a working understanding of these universals so that we might advance legitimate, empirically based human science set on creating knowledge that is politically relevant to fostering real solutions to the problems that complicate human co-existence in the Age of the Anthropocene.</w:t>
-      </w:r>
-      <w:r>
-        <w:t xml:space="preserve">”</w:t>
+        <w:t xml:space="preserve">“Despite the incredible diversity existing among and within human cultures, there are many phenomena that occur regularly in all known societies. These commonalities, or universals, while deriving in part from human nature, may also have specific social, cultural, and systemic sources. We need to develop a working understanding of these universals so that we might advance legitimate, empirically based human science set on creating knowledge that is politically relevant to fostering real solutions to the problems that complicate human co-existence in the Age of the Anthropocene.”</w:t>
       </w:r>
       <w:r>
         <w:t xml:space="preserve"> </w:t>
@@ -152,13 +88,7 @@
         <w:pStyle w:val="BlockText"/>
       </w:pPr>
       <w:r>
-        <w:t xml:space="preserve">“</w:t>
-      </w:r>
-      <w:r>
-        <w:t xml:space="preserve">The language we have in that world is not large enough for the territory that we’ve already entered.</w:t>
-      </w:r>
-      <w:r>
-        <w:t xml:space="preserve">”</w:t>
+        <w:t xml:space="preserve">“The language we have in that world is not large enough for the territory that we’ve already entered.”</w:t>
       </w:r>
       <w:r>
         <w:t xml:space="preserve"> </w:t>
@@ -168,7 +98,7 @@
       </w:r>
     </w:p>
     <w:bookmarkEnd w:id="20"/>
-    <w:bookmarkStart w:id="24" w:name="sec-empirical-example"/>
+    <w:bookmarkStart w:id="25" w:name="sec-empirical-example"/>
     <w:p>
       <w:pPr>
         <w:pStyle w:val="Heading1"/>
@@ -177,63 +107,87 @@
         <w:t xml:space="preserve">2. An Empirical Example</w:t>
       </w:r>
     </w:p>
-    <w:p>
-      <w:pPr>
-        <w:pStyle w:val="CaptionedFigure"/>
-      </w:pPr>
-      <w:r>
-        <w:drawing>
-          <wp:inline>
-            <wp:extent cx="5943600" cy="652165"/>
-            <wp:effectExtent b="0" l="0" r="0" t="0"/>
-            <wp:docPr descr="Happiness as a Function of Time and Pizza" title="" id="22" name="Picture"/>
-            <a:graphic>
-              <a:graphicData uri="http://schemas.openxmlformats.org/drawingml/2006/picture">
-                <pic:pic>
-                  <pic:nvPicPr>
-                    <pic:cNvPr descr="Longitudinal3.png" id="23" name="Picture"/>
-                    <pic:cNvPicPr>
-                      <a:picLocks noChangeArrowheads="1" noChangeAspect="1"/>
-                    </pic:cNvPicPr>
-                  </pic:nvPicPr>
-                  <pic:blipFill>
-                    <a:blip r:embed="rId21"/>
-                    <a:stretch>
-                      <a:fillRect/>
-                    </a:stretch>
-                  </pic:blipFill>
-                  <pic:spPr bwMode="auto">
-                    <a:xfrm>
-                      <a:off x="0" y="0"/>
-                      <a:ext cx="5943600" cy="652165"/>
-                    </a:xfrm>
-                    <a:prstGeom prst="rect">
-                      <a:avLst/>
-                    </a:prstGeom>
-                    <a:noFill/>
-                    <a:ln w="9525">
-                      <a:noFill/>
-                      <a:headEnd/>
-                      <a:tailEnd/>
-                    </a:ln>
-                  </pic:spPr>
-                </pic:pic>
-              </a:graphicData>
-            </a:graphic>
-          </wp:inline>
-        </w:drawing>
-      </w:r>
-    </w:p>
-    <w:p>
-      <w:pPr>
-        <w:pStyle w:val="ImageCaption"/>
-      </w:pPr>
-      <w:r>
-        <w:t xml:space="preserve">Happiness as a Function of Time and Pizza</w:t>
-      </w:r>
-    </w:p>
-    <w:bookmarkEnd w:id="24"/>
-    <w:bookmarkStart w:id="26" w:name="introduction"/>
+    <w:tbl>
+      <w:tblPr>
+        <w:tblStyle w:val="Table"/>
+        <w:tblW w:type="pct" w:w="5000"/>
+        <w:tblLayout w:type="fixed"/>
+        <w:tblLook w:firstRow="0" w:lastRow="0" w:firstColumn="0" w:lastColumn="0" w:noHBand="0" w:noVBand="0" w:val="0000"/>
+      </w:tblPr>
+      <w:tblGrid>
+        <w:gridCol w:w="7920"/>
+      </w:tblGrid>
+      <w:tr>
+        <w:tc>
+          <w:tcPr/>
+          <w:bookmarkStart w:id="24" w:name="fig-equation"/>
+          <w:p>
+            <w:pPr>
+              <w:pStyle w:val="Compact"/>
+              <w:jc w:val="center"/>
+            </w:pPr>
+            <w:r>
+              <w:drawing>
+                <wp:inline>
+                  <wp:extent cx="6858000" cy="915662"/>
+                  <wp:effectExtent b="0" l="0" r="0" t="0"/>
+                  <wp:docPr descr="" title="" id="22" name="Picture"/>
+                  <a:graphic>
+                    <a:graphicData uri="http://schemas.openxmlformats.org/drawingml/2006/picture">
+                      <pic:pic>
+                        <pic:nvPicPr>
+                          <pic:cNvPr descr="Longitudinal3.png" id="23" name="Picture"/>
+                          <pic:cNvPicPr>
+                            <a:picLocks noChangeArrowheads="1" noChangeAspect="1"/>
+                          </pic:cNvPicPr>
+                        </pic:nvPicPr>
+                        <pic:blipFill>
+                          <a:blip r:embed="rId21"/>
+                          <a:stretch>
+                            <a:fillRect/>
+                          </a:stretch>
+                        </pic:blipFill>
+                        <pic:spPr bwMode="auto">
+                          <a:xfrm>
+                            <a:off x="0" y="0"/>
+                            <a:ext cx="6858000" cy="915662"/>
+                          </a:xfrm>
+                          <a:prstGeom prst="rect">
+                            <a:avLst/>
+                          </a:prstGeom>
+                          <a:noFill/>
+                          <a:ln w="9525">
+                            <a:noFill/>
+                            <a:headEnd/>
+                            <a:tailEnd/>
+                          </a:ln>
+                        </pic:spPr>
+                      </pic:pic>
+                    </a:graphicData>
+                  </a:graphic>
+                </wp:inline>
+              </w:drawing>
+            </w:r>
+          </w:p>
+          <w:p>
+            <w:pPr>
+              <w:jc w:val="center"/>
+            </w:pPr>
+            <w:pPr>
+              <w:jc w:val="start"/>
+              <w:spacing w:before="200"/>
+              <w:pStyle w:val="ImageCaption"/>
+            </w:pPr>
+            <w:r>
+              <w:t xml:space="preserve">Figure 1: Happiness as a Function of Time, Ice Cream and French Fries</w:t>
+            </w:r>
+          </w:p>
+          <w:bookmarkEnd w:id="24"/>
+        </w:tc>
+      </w:tr>
+    </w:tbl>
+    <w:bookmarkEnd w:id="25"/>
+    <w:bookmarkStart w:id="30" w:name="introduction"/>
     <w:p>
       <w:pPr>
         <w:pStyle w:val="Heading1"/>
@@ -332,18 +286,136 @@
         <w:t xml:space="preserve">(OLS)</w:t>
       </w:r>
     </w:p>
-    <w:p>
-      <w:pPr>
-        <w:pStyle w:val="BlockText"/>
-      </w:pPr>
-      <w:r>
-        <w:rPr>
-          <w:b/>
-          <w:bCs/>
-        </w:rPr>
-        <w:t xml:space="preserve">get substantive example</w:t>
-      </w:r>
-    </w:p>
+    <w:tbl>
+      <w:tblPr>
+        <w:tblStyle w:val="Table"/>
+        <w:tblLook w:firstRow="0" w:lastRow="0" w:firstColumn="0" w:lastColumn="0" w:noHBand="0" w:noVBand="0" w:val="0000"/>
+        <w:tblBorders>
+          <w:left w:val="single" w:sz="24" w:space="0" w:color="00A047"/>
+          <w:right w:val="single" w:sz="4" w:space="0" w:color="00A047"/>
+          <w:top w:val="single" w:sz="4" w:space="0" w:color="00A047"/>
+          <w:bottom w:val="single" w:sz="4" w:space="0" w:color="00A047"/>
+        </w:tblBorders>
+        <w:tblCellMar>
+          <w:left w:w="144" w:type="dxa"/>
+          <w:right w:w="144" w:type="dxa"/>
+        </w:tblCellMar>
+        <w:tblInd w:w="164" w:type="dxa"/>
+        <w:tblW w:type="pct" w:w="100%"/>
+      </w:tblPr>
+      <w:tr>
+        <w:trPr>
+          <w:cantSplit/>
+        </w:trPr>
+        <w:tc>
+          <w:tcPr>
+            <w:shd w:color="auto" w:fill="ccf1e3" w:val="clear"/>
+            <w:tcMar>
+              <w:top w:w="92" w:type="dxa"/>
+              <w:bottom w:w="92" w:type="dxa"/>
+            </w:tcMar>
+          </w:tcPr>
+          <w:p>
+            <w:pPr>
+              <w:pStyle w:val="BodyText"/>
+            </w:pPr>
+            <w:pPr>
+              <w:spacing w:before="0" w:after="0"/>
+              <w:textAlignment w:val="center"/>
+            </w:pPr>
+            <w:r>
+              <w:drawing>
+                <wp:inline>
+                  <wp:extent cx="152400" cy="152400"/>
+                  <wp:effectExtent b="0" l="0" r="0" t="0"/>
+                  <wp:docPr descr="" title="" id="27" name="Picture"/>
+                  <a:graphic>
+                    <a:graphicData uri="http://schemas.openxmlformats.org/drawingml/2006/picture">
+                      <pic:pic>
+                        <pic:nvPicPr>
+                          <pic:cNvPr descr="/Applications/quarto/share/formats/docx/tip.png" id="28" name="Picture"/>
+                          <pic:cNvPicPr>
+                            <a:picLocks noChangeArrowheads="1" noChangeAspect="1"/>
+                          </pic:cNvPicPr>
+                        </pic:nvPicPr>
+                        <pic:blipFill>
+                          <a:blip r:embed="rId26"/>
+                          <a:stretch>
+                            <a:fillRect/>
+                          </a:stretch>
+                        </pic:blipFill>
+                        <pic:spPr bwMode="auto">
+                          <a:xfrm>
+                            <a:off x="0" y="0"/>
+                            <a:ext cx="152400" cy="152400"/>
+                          </a:xfrm>
+                          <a:prstGeom prst="rect">
+                            <a:avLst/>
+                          </a:prstGeom>
+                          <a:noFill/>
+                          <a:ln w="9525">
+                            <a:noFill/>
+                            <a:headEnd/>
+                            <a:tailEnd/>
+                          </a:ln>
+                        </pic:spPr>
+                      </pic:pic>
+                    </a:graphicData>
+                  </a:graphic>
+                </wp:inline>
+              </w:drawing>
+            </w:r>
+            <w:r>
+              <w:t xml:space="preserve"> </w:t>
+            </w:r>
+            <w:r>
+              <w:t xml:space="preserve"> </w:t>
+            </w:r>
+            <w:r>
+              <w:t xml:space="preserve">Substantive Example</w:t>
+            </w:r>
+          </w:p>
+        </w:tc>
+      </w:tr>
+      <w:tr>
+        <w:trPr>
+          <w:cantSplit/>
+        </w:trPr>
+        <w:tc>
+          <w:tcPr>
+            <w:tcMar>
+              <w:top w:w="108" w:type="dxa"/>
+              <w:bottom w:w="108" w:type="dxa"/>
+            </w:tcMar>
+          </w:tcPr>
+          <w:p>
+            <w:pPr>
+              <w:pStyle w:val="BodyText"/>
+            </w:pPr>
+            <w:pPr>
+              <w:spacing w:before="16" w:after="16"/>
+            </w:pPr>
+            <w:r>
+              <w:t xml:space="preserve">Let’s use the substantive example in</w:t>
+            </w:r>
+            <w:r>
+              <w:t xml:space="preserve"> </w:t>
+            </w:r>
+            <w:hyperlink w:anchor="fig-equation">
+              <w:r>
+                <w:rPr>
+                  <w:rStyle w:val="Hyperlink"/>
+                </w:rPr>
+                <w:t xml:space="preserve">Figure 1</w:t>
+              </w:r>
+            </w:hyperlink>
+            <w:r>
+              <w:t xml:space="preserve">.</w:t>
+            </w:r>
+          </w:p>
+        </w:tc>
+      </w:tr>
+    </w:tbl>
     <w:tbl>
       <w:tblPr>
         <w:tblStyle w:val="Table"/>
@@ -357,7 +429,7 @@
       <w:tr>
         <w:tc>
           <w:tcPr/>
-          <w:bookmarkStart w:id="25" w:name="tbl-wide"/>
+          <w:bookmarkStart w:id="29" w:name="tbl-wide"/>
           <w:p>
             <w:pPr>
               <w:jc w:val="center"/>
@@ -395,7 +467,6 @@
                 <w:p>
                   <w:pPr>
                     <w:pStyle w:val="Compact"/>
-                    <w:jc w:val="left"/>
                     <w:jc w:val="center"/>
                   </w:pPr>
                   <w:r>
@@ -408,7 +479,6 @@
                 <w:p>
                   <w:pPr>
                     <w:pStyle w:val="Compact"/>
-                    <w:jc w:val="left"/>
                     <w:jc w:val="center"/>
                   </w:pPr>
                   <w:r>
@@ -421,7 +491,6 @@
                 <w:p>
                   <w:pPr>
                     <w:pStyle w:val="Compact"/>
-                    <w:jc w:val="left"/>
                     <w:jc w:val="center"/>
                   </w:pPr>
                   <w:r>
@@ -434,7 +503,6 @@
                 <w:p>
                   <w:pPr>
                     <w:pStyle w:val="Compact"/>
-                    <w:jc w:val="left"/>
                     <w:jc w:val="center"/>
                   </w:pPr>
                   <w:r>
@@ -447,7 +515,6 @@
                 <w:p>
                   <w:pPr>
                     <w:pStyle w:val="Compact"/>
-                    <w:jc w:val="left"/>
                     <w:jc w:val="center"/>
                   </w:pPr>
                   <w:r>
@@ -460,7 +527,6 @@
                 <w:p>
                   <w:pPr>
                     <w:pStyle w:val="Compact"/>
-                    <w:jc w:val="left"/>
                     <w:jc w:val="center"/>
                   </w:pPr>
                   <w:r>
@@ -473,7 +539,6 @@
                 <w:p>
                   <w:pPr>
                     <w:pStyle w:val="Compact"/>
-                    <w:jc w:val="left"/>
                     <w:jc w:val="center"/>
                   </w:pPr>
                   <w:r>
@@ -488,7 +553,6 @@
                 <w:p>
                   <w:pPr>
                     <w:pStyle w:val="Compact"/>
-                    <w:jc w:val="left"/>
                     <w:jc w:val="center"/>
                   </w:pPr>
                   <w:r>
@@ -551,7 +615,6 @@
                 <w:p>
                   <w:pPr>
                     <w:pStyle w:val="Compact"/>
-                    <w:jc w:val="left"/>
                     <w:jc w:val="center"/>
                   </w:pPr>
                   <w:r>
@@ -614,7 +677,6 @@
                 <w:p>
                   <w:pPr>
                     <w:pStyle w:val="Compact"/>
-                    <w:jc w:val="left"/>
                     <w:jc w:val="center"/>
                   </w:pPr>
                   <w:r>
@@ -672,13 +734,13 @@
               </w:tc>
             </w:tr>
           </w:tbl>
-          <w:bookmarkEnd w:id="25"/>
+          <w:bookmarkEnd w:id="29"/>
           <w:p/>
         </w:tc>
       </w:tr>
     </w:tbl>
-    <w:bookmarkEnd w:id="26"/>
-    <w:bookmarkStart w:id="30" w:name="a-first-longitudinal-model"/>
+    <w:bookmarkEnd w:id="30"/>
+    <w:bookmarkStart w:id="33" w:name="a-first-longitudinal-model"/>
     <w:p>
       <w:pPr>
         <w:pStyle w:val="Heading1"/>
@@ -1088,18 +1150,18 @@
                 <wp:inline>
                   <wp:extent cx="152400" cy="152400"/>
                   <wp:effectExtent b="0" l="0" r="0" t="0"/>
-                  <wp:docPr descr="" title="" id="28" name="Picture"/>
+                  <wp:docPr descr="" title="" id="31" name="Picture"/>
                   <a:graphic>
                     <a:graphicData uri="http://schemas.openxmlformats.org/drawingml/2006/picture">
                       <pic:pic>
                         <pic:nvPicPr>
-                          <pic:cNvPr descr="/Applications/quarto/share/formats/docx/tip.png" id="29" name="Picture"/>
+                          <pic:cNvPr descr="/Applications/quarto/share/formats/docx/tip.png" id="32" name="Picture"/>
                           <pic:cNvPicPr>
                             <a:picLocks noChangeArrowheads="1" noChangeAspect="1"/>
                           </pic:cNvPicPr>
                         </pic:nvPicPr>
                         <pic:blipFill>
-                          <a:blip r:embed="rId27"/>
+                          <a:blip r:embed="rId26"/>
                           <a:stretch>
                             <a:fillRect/>
                           </a:stretch>
@@ -1132,7 +1194,7 @@
               <w:t xml:space="preserve"> </w:t>
             </w:r>
             <w:r>
-              <w:t xml:space="preserve">Tip</w:t>
+              <w:t xml:space="preserve">Thought Question</w:t>
             </w:r>
           </w:p>
         </w:tc>
@@ -1162,8 +1224,8 @@
         </w:tc>
       </w:tr>
     </w:tbl>
-    <w:bookmarkEnd w:id="30"/>
-    <w:bookmarkStart w:id="33" w:name="what-about-change-scores"/>
+    <w:bookmarkEnd w:id="33"/>
+    <w:bookmarkStart w:id="36" w:name="what-about-change-scores"/>
     <w:p>
       <w:pPr>
         <w:pStyle w:val="Heading1"/>
@@ -1314,18 +1376,18 @@
                 <wp:inline>
                   <wp:extent cx="152400" cy="152400"/>
                   <wp:effectExtent b="0" l="0" r="0" t="0"/>
-                  <wp:docPr descr="" title="" id="31" name="Picture"/>
+                  <wp:docPr descr="" title="" id="34" name="Picture"/>
                   <a:graphic>
                     <a:graphicData uri="http://schemas.openxmlformats.org/drawingml/2006/picture">
                       <pic:pic>
                         <pic:nvPicPr>
-                          <pic:cNvPr descr="/Applications/quarto/share/formats/docx/tip.png" id="32" name="Picture"/>
+                          <pic:cNvPr descr="/Applications/quarto/share/formats/docx/tip.png" id="35" name="Picture"/>
                           <pic:cNvPicPr>
                             <a:picLocks noChangeArrowheads="1" noChangeAspect="1"/>
                           </pic:cNvPicPr>
                         </pic:nvPicPr>
                         <pic:blipFill>
-                          <a:blip r:embed="rId27"/>
+                          <a:blip r:embed="rId26"/>
                           <a:stretch>
                             <a:fillRect/>
                           </a:stretch>
@@ -1405,8 +1467,8 @@
         </w:tc>
       </w:tr>
     </w:tbl>
-    <w:bookmarkEnd w:id="33"/>
-    <w:bookmarkStart w:id="36" w:name="X6d19a863331b8aa84af2f6f8e29fb67530ae835"/>
+    <w:bookmarkEnd w:id="36"/>
+    <w:bookmarkStart w:id="39" w:name="X6d19a863331b8aa84af2f6f8e29fb67530ae835"/>
     <w:p>
       <w:pPr>
         <w:pStyle w:val="Heading1"/>
@@ -1602,18 +1664,18 @@
                 <wp:inline>
                   <wp:extent cx="152400" cy="152400"/>
                   <wp:effectExtent b="0" l="0" r="0" t="0"/>
-                  <wp:docPr descr="" title="" id="34" name="Picture"/>
+                  <wp:docPr descr="" title="" id="37" name="Picture"/>
                   <a:graphic>
                     <a:graphicData uri="http://schemas.openxmlformats.org/drawingml/2006/picture">
                       <pic:pic>
                         <pic:nvPicPr>
-                          <pic:cNvPr descr="/Applications/quarto/share/formats/docx/tip.png" id="35" name="Picture"/>
+                          <pic:cNvPr descr="/Applications/quarto/share/formats/docx/tip.png" id="38" name="Picture"/>
                           <pic:cNvPicPr>
                             <a:picLocks noChangeArrowheads="1" noChangeAspect="1"/>
                           </pic:cNvPicPr>
                         </pic:nvPicPr>
                         <pic:blipFill>
-                          <a:blip r:embed="rId27"/>
+                          <a:blip r:embed="rId26"/>
                           <a:stretch>
                             <a:fillRect/>
                           </a:stretch>
@@ -1646,7 +1708,7 @@
               <w:t xml:space="preserve"> </w:t>
             </w:r>
             <w:r>
-              <w:t xml:space="preserve">Tip</w:t>
+              <w:t xml:space="preserve">Multicollinearity</w:t>
             </w:r>
           </w:p>
         </w:tc>
@@ -1780,8 +1842,8 @@
         <w:t xml:space="preserve">.</w:t>
       </w:r>
     </w:p>
-    <w:bookmarkEnd w:id="36"/>
-    <w:bookmarkStart w:id="45" w:name="two-conceptual-diagrams"/>
+    <w:bookmarkEnd w:id="39"/>
+    <w:bookmarkStart w:id="48" w:name="two-conceptual-diagrams"/>
     <w:p>
       <w:pPr>
         <w:pStyle w:val="Heading1"/>
@@ -1790,7 +1852,7 @@
         <w:t xml:space="preserve">7. Two Conceptual Diagrams</w:t>
       </w:r>
     </w:p>
-    <w:bookmarkStart w:id="40" w:name="ols-or-mlm-for-2-timepoints"/>
+    <w:bookmarkStart w:id="43" w:name="ols-or-mlm-for-2-timepoints"/>
     <w:p>
       <w:pPr>
         <w:pStyle w:val="Heading2"/>
@@ -1806,20 +1868,20 @@
       <w:r>
         <w:drawing>
           <wp:inline>
-            <wp:extent cx="2971800" cy="1842094"/>
+            <wp:extent cx="3429000" cy="2125493"/>
             <wp:effectExtent b="0" l="0" r="0" t="0"/>
-            <wp:docPr descr="An OLS Or Multilevel Model For 2 Timepoints" title="" id="38" name="Picture"/>
+            <wp:docPr descr="An OLS Or Multilevel Model For 2 Timepoints" title="" id="41" name="Picture"/>
             <a:graphic>
               <a:graphicData uri="http://schemas.openxmlformats.org/drawingml/2006/picture">
                 <pic:pic>
                   <pic:nvPicPr>
-                    <pic:cNvPr descr="twotimepoints.png" id="39" name="Picture"/>
+                    <pic:cNvPr descr="twotimepoints.png" id="42" name="Picture"/>
                     <pic:cNvPicPr>
                       <a:picLocks noChangeArrowheads="1" noChangeAspect="1"/>
                     </pic:cNvPicPr>
                   </pic:nvPicPr>
                   <pic:blipFill>
-                    <a:blip r:embed="rId37"/>
+                    <a:blip r:embed="rId40"/>
                     <a:stretch>
                       <a:fillRect/>
                     </a:stretch>
@@ -1827,7 +1889,7 @@
                   <pic:spPr bwMode="auto">
                     <a:xfrm>
                       <a:off x="0" y="0"/>
-                      <a:ext cx="2971800" cy="1842094"/>
+                      <a:ext cx="3429000" cy="2125493"/>
                     </a:xfrm>
                     <a:prstGeom prst="rect">
                       <a:avLst/>
@@ -1854,8 +1916,8 @@
         <w:t xml:space="preserve">An OLS Or Multilevel Model For 2 Timepoints</w:t>
       </w:r>
     </w:p>
-    <w:bookmarkEnd w:id="40"/>
-    <w:bookmarkStart w:id="44" w:name="cross-lagged-model"/>
+    <w:bookmarkEnd w:id="43"/>
+    <w:bookmarkStart w:id="47" w:name="cross-lagged-model"/>
     <w:p>
       <w:pPr>
         <w:pStyle w:val="Heading2"/>
@@ -1871,20 +1933,20 @@
       <w:r>
         <w:drawing>
           <wp:inline>
-            <wp:extent cx="2971800" cy="1841678"/>
+            <wp:extent cx="3429000" cy="2125014"/>
             <wp:effectExtent b="0" l="0" r="0" t="0"/>
-            <wp:docPr descr="A Cross Lagged Model For 3 Timepoints" title="" id="42" name="Picture"/>
+            <wp:docPr descr="A Cross Lagged Model For 3 Timepoints" title="" id="45" name="Picture"/>
             <a:graphic>
               <a:graphicData uri="http://schemas.openxmlformats.org/drawingml/2006/picture">
                 <pic:pic>
                   <pic:nvPicPr>
-                    <pic:cNvPr descr="threetimepoints.png" id="43" name="Picture"/>
+                    <pic:cNvPr descr="threetimepoints.png" id="46" name="Picture"/>
                     <pic:cNvPicPr>
                       <a:picLocks noChangeArrowheads="1" noChangeAspect="1"/>
                     </pic:cNvPicPr>
                   </pic:nvPicPr>
                   <pic:blipFill>
-                    <a:blip r:embed="rId41"/>
+                    <a:blip r:embed="rId44"/>
                     <a:stretch>
                       <a:fillRect/>
                     </a:stretch>
@@ -1892,7 +1954,7 @@
                   <pic:spPr bwMode="auto">
                     <a:xfrm>
                       <a:off x="0" y="0"/>
-                      <a:ext cx="2971800" cy="1841678"/>
+                      <a:ext cx="3429000" cy="2125014"/>
                     </a:xfrm>
                     <a:prstGeom prst="rect">
                       <a:avLst/>
@@ -1919,9 +1981,9 @@
         <w:t xml:space="preserve">A Cross Lagged Model For 3 Timepoints</w:t>
       </w:r>
     </w:p>
-    <w:bookmarkEnd w:id="44"/>
-    <w:bookmarkEnd w:id="45"/>
-    <w:bookmarkStart w:id="53" w:name="additionally"/>
+    <w:bookmarkEnd w:id="47"/>
+    <w:bookmarkEnd w:id="48"/>
+    <w:bookmarkStart w:id="56" w:name="additionally"/>
     <w:p>
       <w:pPr>
         <w:pStyle w:val="Heading1"/>
@@ -1972,18 +2034,18 @@
                 <wp:inline>
                   <wp:extent cx="152400" cy="152400"/>
                   <wp:effectExtent b="0" l="0" r="0" t="0"/>
-                  <wp:docPr descr="" title="" id="47" name="Picture"/>
+                  <wp:docPr descr="" title="" id="50" name="Picture"/>
                   <a:graphic>
                     <a:graphicData uri="http://schemas.openxmlformats.org/drawingml/2006/picture">
                       <pic:pic>
                         <pic:nvPicPr>
-                          <pic:cNvPr descr="/Applications/quarto/share/formats/docx/warning.png" id="48" name="Picture"/>
+                          <pic:cNvPr descr="/Applications/quarto/share/formats/docx/warning.png" id="51" name="Picture"/>
                           <pic:cNvPicPr>
                             <a:picLocks noChangeArrowheads="1" noChangeAspect="1"/>
                           </pic:cNvPicPr>
                         </pic:nvPicPr>
                         <pic:blipFill>
-                          <a:blip r:embed="rId46"/>
+                          <a:blip r:embed="rId49"/>
                           <a:stretch>
                             <a:fillRect/>
                           </a:stretch>
@@ -2082,8 +2144,8 @@
               <m:d>
                 <m:dPr>
                   <m:begChr m:val="("/>
+                  <m:sepChr m:val=""/>
                   <m:endChr m:val=")"/>
-                  <m:sepChr m:val=""/>
                   <m:grow/>
                 </m:dPr>
                 <m:e>
@@ -2150,18 +2212,18 @@
                 <wp:inline>
                   <wp:extent cx="152400" cy="152400"/>
                   <wp:effectExtent b="0" l="0" r="0" t="0"/>
-                  <wp:docPr descr="" title="" id="49" name="Picture"/>
+                  <wp:docPr descr="" title="" id="52" name="Picture"/>
                   <a:graphic>
                     <a:graphicData uri="http://schemas.openxmlformats.org/drawingml/2006/picture">
                       <pic:pic>
                         <pic:nvPicPr>
-                          <pic:cNvPr descr="/Applications/quarto/share/formats/docx/warning.png" id="50" name="Picture"/>
+                          <pic:cNvPr descr="/Applications/quarto/share/formats/docx/warning.png" id="53" name="Picture"/>
                           <pic:cNvPicPr>
                             <a:picLocks noChangeArrowheads="1" noChangeAspect="1"/>
                           </pic:cNvPicPr>
                         </pic:nvPicPr>
                         <pic:blipFill>
-                          <a:blip r:embed="rId46"/>
+                          <a:blip r:embed="rId49"/>
                           <a:stretch>
                             <a:fillRect/>
                           </a:stretch>
@@ -2307,18 +2369,18 @@
                 <wp:inline>
                   <wp:extent cx="152400" cy="152400"/>
                   <wp:effectExtent b="0" l="0" r="0" t="0"/>
-                  <wp:docPr descr="" title="" id="51" name="Picture"/>
+                  <wp:docPr descr="" title="" id="54" name="Picture"/>
                   <a:graphic>
                     <a:graphicData uri="http://schemas.openxmlformats.org/drawingml/2006/picture">
                       <pic:pic>
                         <pic:nvPicPr>
-                          <pic:cNvPr descr="/Applications/quarto/share/formats/docx/warning.png" id="52" name="Picture"/>
+                          <pic:cNvPr descr="/Applications/quarto/share/formats/docx/warning.png" id="55" name="Picture"/>
                           <pic:cNvPicPr>
                             <a:picLocks noChangeArrowheads="1" noChangeAspect="1"/>
                           </pic:cNvPicPr>
                         </pic:nvPicPr>
                         <pic:blipFill>
-                          <a:blip r:embed="rId46"/>
+                          <a:blip r:embed="rId49"/>
                           <a:stretch>
                             <a:fillRect/>
                           </a:stretch>
@@ -2401,8 +2463,8 @@
         </w:tc>
       </w:tr>
     </w:tbl>
-    <w:bookmarkEnd w:id="53"/>
-    <w:bookmarkStart w:id="65" w:name="our-answer-to-the-problem"/>
+    <w:bookmarkEnd w:id="56"/>
+    <w:bookmarkStart w:id="68" w:name="our-answer-to-the-problem"/>
     <w:p>
       <w:pPr>
         <w:pStyle w:val="Heading1"/>
@@ -2453,18 +2515,18 @@
                 <wp:inline>
                   <wp:extent cx="152400" cy="152400"/>
                   <wp:effectExtent b="0" l="0" r="0" t="0"/>
-                  <wp:docPr descr="" title="" id="54" name="Picture"/>
+                  <wp:docPr descr="" title="" id="57" name="Picture"/>
                   <a:graphic>
                     <a:graphicData uri="http://schemas.openxmlformats.org/drawingml/2006/picture">
                       <pic:pic>
                         <pic:nvPicPr>
-                          <pic:cNvPr descr="/Applications/quarto/share/formats/docx/tip.png" id="55" name="Picture"/>
+                          <pic:cNvPr descr="/Applications/quarto/share/formats/docx/tip.png" id="58" name="Picture"/>
                           <pic:cNvPicPr>
                             <a:picLocks noChangeArrowheads="1" noChangeAspect="1"/>
                           </pic:cNvPicPr>
                         </pic:nvPicPr>
                         <pic:blipFill>
-                          <a:blip r:embed="rId27"/>
+                          <a:blip r:embed="rId26"/>
                           <a:stretch>
                             <a:fillRect/>
                           </a:stretch>
@@ -2521,13 +2583,7 @@
               <w:spacing w:before="16" w:after="16"/>
             </w:pPr>
             <w:r>
-              <w:t xml:space="preserve">“</w:t>
-            </w:r>
-            <w:r>
-              <w:t xml:space="preserve">Mathematics is the art of giving the same name to different things.</w:t>
-            </w:r>
-            <w:r>
-              <w:t xml:space="preserve">”</w:t>
+              <w:t xml:space="preserve">“Mathematics is the art of giving the same name to different things.”</w:t>
             </w:r>
             <w:r>
               <w:t xml:space="preserve"> </w:t>
@@ -2539,7 +2595,7 @@
         </w:tc>
       </w:tr>
     </w:tbl>
-    <w:bookmarkStart w:id="57" w:name="data-in-long-format"/>
+    <w:bookmarkStart w:id="60" w:name="data-in-long-format"/>
     <w:p>
       <w:pPr>
         <w:pStyle w:val="Heading2"/>
@@ -2561,7 +2617,7 @@
       <w:tr>
         <w:tc>
           <w:tcPr/>
-          <w:bookmarkStart w:id="56" w:name="tbl-long"/>
+          <w:bookmarkStart w:id="59" w:name="tbl-long"/>
           <w:p>
             <w:pPr>
               <w:jc w:val="center"/>
@@ -2596,7 +2652,6 @@
                 <w:p>
                   <w:pPr>
                     <w:pStyle w:val="Compact"/>
-                    <w:jc w:val="left"/>
                     <w:jc w:val="center"/>
                   </w:pPr>
                   <w:r>
@@ -2609,7 +2664,6 @@
                 <w:p>
                   <w:pPr>
                     <w:pStyle w:val="Compact"/>
-                    <w:jc w:val="left"/>
                     <w:jc w:val="center"/>
                   </w:pPr>
                   <w:r>
@@ -2622,7 +2676,6 @@
                 <w:p>
                   <w:pPr>
                     <w:pStyle w:val="Compact"/>
-                    <w:jc w:val="left"/>
                     <w:jc w:val="center"/>
                   </w:pPr>
                   <w:r>
@@ -2635,7 +2688,6 @@
                 <w:p>
                   <w:pPr>
                     <w:pStyle w:val="Compact"/>
-                    <w:jc w:val="left"/>
                     <w:jc w:val="center"/>
                   </w:pPr>
                   <w:r>
@@ -2650,7 +2702,6 @@
                 <w:p>
                   <w:pPr>
                     <w:pStyle w:val="Compact"/>
-                    <w:jc w:val="left"/>
                     <w:jc w:val="center"/>
                   </w:pPr>
                   <w:r>
@@ -2663,7 +2714,6 @@
                 <w:p>
                   <w:pPr>
                     <w:pStyle w:val="Compact"/>
-                    <w:jc w:val="left"/>
                     <w:jc w:val="center"/>
                   </w:pPr>
                   <w:r>
@@ -2694,7 +2744,6 @@
                 <w:p>
                   <w:pPr>
                     <w:pStyle w:val="Compact"/>
-                    <w:jc w:val="left"/>
                     <w:jc w:val="center"/>
                   </w:pPr>
                   <w:r>
@@ -2707,7 +2756,6 @@
                 <w:p>
                   <w:pPr>
                     <w:pStyle w:val="Compact"/>
-                    <w:jc w:val="left"/>
                     <w:jc w:val="center"/>
                   </w:pPr>
                   <w:r>
@@ -2738,7 +2786,6 @@
                 <w:p>
                   <w:pPr>
                     <w:pStyle w:val="Compact"/>
-                    <w:jc w:val="left"/>
                     <w:jc w:val="center"/>
                   </w:pPr>
                   <w:r>
@@ -2751,7 +2798,6 @@
                 <w:p>
                   <w:pPr>
                     <w:pStyle w:val="Compact"/>
-                    <w:jc w:val="left"/>
                     <w:jc w:val="center"/>
                   </w:pPr>
                   <w:r>
@@ -2782,7 +2828,6 @@
                 <w:p>
                   <w:pPr>
                     <w:pStyle w:val="Compact"/>
-                    <w:jc w:val="left"/>
                     <w:jc w:val="center"/>
                   </w:pPr>
                   <w:r>
@@ -2795,7 +2840,6 @@
                 <w:p>
                   <w:pPr>
                     <w:pStyle w:val="Compact"/>
-                    <w:jc w:val="left"/>
                     <w:jc w:val="center"/>
                   </w:pPr>
                   <w:r>
@@ -2826,7 +2870,6 @@
                 <w:p>
                   <w:pPr>
                     <w:pStyle w:val="Compact"/>
-                    <w:jc w:val="left"/>
                     <w:jc w:val="center"/>
                   </w:pPr>
                   <w:r>
@@ -2839,7 +2882,6 @@
                 <w:p>
                   <w:pPr>
                     <w:pStyle w:val="Compact"/>
-                    <w:jc w:val="left"/>
                     <w:jc w:val="center"/>
                   </w:pPr>
                   <w:r>
@@ -2870,7 +2912,6 @@
                 <w:p>
                   <w:pPr>
                     <w:pStyle w:val="Compact"/>
-                    <w:jc w:val="left"/>
                     <w:jc w:val="center"/>
                   </w:pPr>
                   <w:r>
@@ -2883,7 +2924,6 @@
                 <w:p>
                   <w:pPr>
                     <w:pStyle w:val="Compact"/>
-                    <w:jc w:val="left"/>
                     <w:jc w:val="center"/>
                   </w:pPr>
                   <w:r>
@@ -2914,7 +2954,6 @@
                 <w:p>
                   <w:pPr>
                     <w:pStyle w:val="Compact"/>
-                    <w:jc w:val="left"/>
                     <w:jc w:val="center"/>
                   </w:pPr>
                   <w:r>
@@ -2927,7 +2966,6 @@
                 <w:p>
                   <w:pPr>
                     <w:pStyle w:val="Compact"/>
-                    <w:jc w:val="left"/>
                     <w:jc w:val="center"/>
                   </w:pPr>
                   <w:r>
@@ -2958,7 +2996,6 @@
                 <w:p>
                   <w:pPr>
                     <w:pStyle w:val="Compact"/>
-                    <w:jc w:val="left"/>
                     <w:jc w:val="center"/>
                   </w:pPr>
                   <w:r>
@@ -2971,7 +3008,6 @@
                 <w:p>
                   <w:pPr>
                     <w:pStyle w:val="Compact"/>
-                    <w:jc w:val="left"/>
                     <w:jc w:val="center"/>
                   </w:pPr>
                   <w:r>
@@ -3002,7 +3038,6 @@
                 <w:p>
                   <w:pPr>
                     <w:pStyle w:val="Compact"/>
-                    <w:jc w:val="left"/>
                     <w:jc w:val="center"/>
                   </w:pPr>
                   <w:r>
@@ -3015,7 +3050,6 @@
                 <w:p>
                   <w:pPr>
                     <w:pStyle w:val="Compact"/>
-                    <w:jc w:val="left"/>
                     <w:jc w:val="center"/>
                   </w:pPr>
                   <w:r>
@@ -3041,13 +3075,13 @@
               </w:tc>
             </w:tr>
           </w:tbl>
-          <w:bookmarkEnd w:id="56"/>
+          <w:bookmarkEnd w:id="59"/>
           <w:p/>
         </w:tc>
       </w:tr>
     </w:tbl>
-    <w:bookmarkEnd w:id="57"/>
-    <w:bookmarkStart w:id="64" w:name="equation"/>
+    <w:bookmarkEnd w:id="60"/>
+    <w:bookmarkStart w:id="67" w:name="equation"/>
     <w:p>
       <w:pPr>
         <w:pStyle w:val="Heading2"/>
@@ -3071,7 +3105,7 @@
         <w:t xml:space="preserve">…. we take our standard multilevel notation.</w:t>
       </w:r>
     </w:p>
-    <w:bookmarkStart w:id="59" w:name="simple-mlm"/>
+    <w:bookmarkStart w:id="62" w:name="simple-mlm"/>
     <w:p>
       <w:pPr>
         <w:pStyle w:val="Heading3"/>
@@ -3084,7 +3118,7 @@
       <w:pPr>
         <w:pStyle w:val="FirstParagraph"/>
       </w:pPr>
-      <w:bookmarkStart w:id="58" w:name="eq-crosssectional-mlm"/>
+      <w:bookmarkStart w:id="61" w:name="eq-crosssectional-mlm"/>
       <m:oMathPara>
         <m:oMathParaPr>
           <m:jc m:val="center"/>
@@ -3192,8 +3226,8 @@
           <m:d>
             <m:dPr>
               <m:begChr m:val="("/>
+              <m:sepChr m:val=""/>
               <m:endChr m:val=")"/>
-              <m:sepChr m:val=""/>
               <m:grow/>
             </m:dPr>
             <m:e>
@@ -3204,7 +3238,7 @@
           </m:d>
         </m:oMath>
       </m:oMathPara>
-      <w:bookmarkEnd w:id="58"/>
+      <w:bookmarkEnd w:id="61"/>
     </w:p>
     <w:p>
       <w:pPr>
@@ -3243,8 +3277,8 @@
         <w:t xml:space="preserve">.</w:t>
       </w:r>
     </w:p>
-    <w:bookmarkEnd w:id="59"/>
-    <w:bookmarkStart w:id="63" w:name="longitudinal-mlm"/>
+    <w:bookmarkEnd w:id="62"/>
+    <w:bookmarkStart w:id="66" w:name="longitudinal-mlm"/>
     <w:p>
       <w:pPr>
         <w:pStyle w:val="Heading3"/>
@@ -3257,7 +3291,7 @@
       <w:pPr>
         <w:pStyle w:val="FirstParagraph"/>
       </w:pPr>
-      <w:bookmarkStart w:id="60" w:name="eq-longitudinal-mlm"/>
+      <w:bookmarkStart w:id="63" w:name="eq-longitudinal-mlm"/>
       <m:oMathPara>
         <m:oMathParaPr>
           <m:jc m:val="center"/>
@@ -3365,8 +3399,8 @@
           <m:d>
             <m:dPr>
               <m:begChr m:val="("/>
+              <m:sepChr m:val=""/>
               <m:endChr m:val=")"/>
-              <m:sepChr m:val=""/>
               <m:grow/>
             </m:dPr>
             <m:e>
@@ -3377,7 +3411,7 @@
           </m:d>
         </m:oMath>
       </m:oMathPara>
-      <w:bookmarkEnd w:id="60"/>
+      <w:bookmarkEnd w:id="63"/>
     </w:p>
     <w:tbl>
       <w:tblPr>
@@ -3421,18 +3455,18 @@
                 <wp:inline>
                   <wp:extent cx="152400" cy="152400"/>
                   <wp:effectExtent b="0" l="0" r="0" t="0"/>
-                  <wp:docPr descr="" title="" id="61" name="Picture"/>
+                  <wp:docPr descr="" title="" id="64" name="Picture"/>
                   <a:graphic>
                     <a:graphicData uri="http://schemas.openxmlformats.org/drawingml/2006/picture">
                       <pic:pic>
                         <pic:nvPicPr>
-                          <pic:cNvPr descr="/Applications/quarto/share/formats/docx/tip.png" id="62" name="Picture"/>
+                          <pic:cNvPr descr="/Applications/quarto/share/formats/docx/tip.png" id="65" name="Picture"/>
                           <pic:cNvPicPr>
                             <a:picLocks noChangeArrowheads="1" noChangeAspect="1"/>
                           </pic:cNvPicPr>
                         </pic:nvPicPr>
                         <pic:blipFill>
-                          <a:blip r:embed="rId27"/>
+                          <a:blip r:embed="rId26"/>
                           <a:stretch>
                             <a:fillRect/>
                           </a:stretch>
@@ -3553,10 +3587,10 @@
         </w:tc>
       </w:tr>
     </w:tbl>
-    <w:bookmarkEnd w:id="63"/>
-    <w:bookmarkEnd w:id="64"/>
-    <w:bookmarkEnd w:id="65"/>
-    <w:bookmarkStart w:id="84" w:name="this-has-the-following-advantages"/>
+    <w:bookmarkEnd w:id="66"/>
+    <w:bookmarkEnd w:id="67"/>
+    <w:bookmarkEnd w:id="68"/>
+    <w:bookmarkStart w:id="87" w:name="this-has-the-following-advantages"/>
     <w:p>
       <w:pPr>
         <w:pStyle w:val="Heading1"/>
@@ -3565,7 +3599,7 @@
         <w:t xml:space="preserve">10. This Has The Following Advantages:</w:t>
       </w:r>
     </w:p>
-    <w:bookmarkStart w:id="66" w:name="first"/>
+    <w:bookmarkStart w:id="69" w:name="first"/>
     <w:p>
       <w:pPr>
         <w:pStyle w:val="Heading2"/>
@@ -3583,7 +3617,7 @@
         </w:numPr>
       </w:pPr>
       <w:r>
-        <w:t xml:space="preserve">No multicollinearity issue. By inspection of</w:t>
+        <w:t xml:space="preserve">Using the algebra in</w:t>
       </w:r>
       <w:r>
         <w:t xml:space="preserve"> </w:t>
@@ -3597,6 +3631,41 @@
         </w:r>
       </w:hyperlink>
       <w:r>
+        <w:t xml:space="preserve">, these models can easily accommodate both time varying and time invariant coefficients</w:t>
+      </w:r>
+      <w:r>
+        <w:t xml:space="preserve"> </w:t>
+      </w:r>
+      <w:r>
+        <w:t xml:space="preserve">(Hox 2010; Hox, Moerbeek, and van de Schoot 2018; Singer and Willett 2003; Raudenbush and Bryk 2002; Rabe-Hesketh and Skrondal 2022)</w:t>
+      </w:r>
+      <w:r>
+        <w:t xml:space="preserve">.</w:t>
+      </w:r>
+    </w:p>
+    <w:p>
+      <w:pPr>
+        <w:pStyle w:val="Compact"/>
+        <w:numPr>
+          <w:ilvl w:val="0"/>
+          <w:numId w:val="1001"/>
+        </w:numPr>
+      </w:pPr>
+      <w:r>
+        <w:t xml:space="preserve">No multicollinearity issue. By inspection of</w:t>
+      </w:r>
+      <w:r>
+        <w:t xml:space="preserve"> </w:t>
+      </w:r>
+      <w:hyperlink w:anchor="eq-longitudinal-mlm">
+        <w:r>
+          <w:rPr>
+            <w:rStyle w:val="Hyperlink"/>
+          </w:rPr>
+          <w:t xml:space="preserve">Equation 2</w:t>
+        </w:r>
+      </w:hyperlink>
+      <w:r>
         <w:t xml:space="preserve">, we see that there is only a single</w:t>
       </w:r>
       <w:r>
@@ -3701,7 +3770,7 @@
         <w:t xml:space="preserve"> </w:t>
       </w:r>
       <w:r>
-        <w:t xml:space="preserve">(J. Hox 2010; Luke 2004; Raudenbush and Bryk 2002; Rabe-Hesketh and Skrondal 2012)</w:t>
+        <w:t xml:space="preserve">(Hox 2010; Luke 2004; Raudenbush and Bryk 2002; Rabe-Hesketh and Skrondal 2022)</w:t>
       </w:r>
       <w:r>
         <w:t xml:space="preserve">. But all rows of data are</w:t>
@@ -3710,13 +3779,7 @@
         <w:t xml:space="preserve"> </w:t>
       </w:r>
       <w:r>
-        <w:t xml:space="preserve">“</w:t>
-      </w:r>
-      <w:r>
-        <w:t xml:space="preserve">matched</w:t>
-      </w:r>
-      <w:r>
-        <w:t xml:space="preserve">”</w:t>
+        <w:t xml:space="preserve">“matched”</w:t>
       </w:r>
       <w:r>
         <w:t xml:space="preserve"> </w:t>
@@ -3736,8 +3799,8 @@
         <w:t xml:space="preserve">.</w:t>
       </w:r>
     </w:p>
-    <w:bookmarkEnd w:id="66"/>
-    <w:bookmarkStart w:id="69" w:name="how-to-address-missing-data"/>
+    <w:bookmarkEnd w:id="69"/>
+    <w:bookmarkStart w:id="72" w:name="how-to-address-missing-data"/>
     <w:p>
       <w:pPr>
         <w:pStyle w:val="Heading2"/>
@@ -3788,18 +3851,18 @@
                 <wp:inline>
                   <wp:extent cx="152400" cy="152400"/>
                   <wp:effectExtent b="0" l="0" r="0" t="0"/>
-                  <wp:docPr descr="" title="" id="67" name="Picture"/>
+                  <wp:docPr descr="" title="" id="70" name="Picture"/>
                   <a:graphic>
                     <a:graphicData uri="http://schemas.openxmlformats.org/drawingml/2006/picture">
                       <pic:pic>
                         <pic:nvPicPr>
-                          <pic:cNvPr descr="/Applications/quarto/share/formats/docx/warning.png" id="68" name="Picture"/>
+                          <pic:cNvPr descr="/Applications/quarto/share/formats/docx/warning.png" id="71" name="Picture"/>
                           <pic:cNvPicPr>
                             <a:picLocks noChangeArrowheads="1" noChangeAspect="1"/>
                           </pic:cNvPicPr>
                         </pic:nvPicPr>
                         <pic:blipFill>
-                          <a:blip r:embed="rId46"/>
+                          <a:blip r:embed="rId49"/>
                           <a:stretch>
                             <a:fillRect/>
                           </a:stretch>
@@ -3946,8 +4009,8 @@
         <w:t xml:space="preserve">Multiple imputation.</w:t>
       </w:r>
     </w:p>
-    <w:bookmarkEnd w:id="69"/>
-    <w:bookmarkStart w:id="70" w:name="further"/>
+    <w:bookmarkEnd w:id="72"/>
+    <w:bookmarkStart w:id="73" w:name="further"/>
     <w:p>
       <w:pPr>
         <w:pStyle w:val="Heading2"/>
@@ -4057,8 +4120,8 @@
         <m:d>
           <m:dPr>
             <m:begChr m:val="("/>
+            <m:sepChr m:val=""/>
             <m:endChr m:val=")"/>
-            <m:sepChr m:val=""/>
             <m:grow/>
           </m:dPr>
           <m:e>
@@ -4257,7 +4320,7 @@
         <w:t xml:space="preserve"> </w:t>
       </w:r>
       <w:r>
-        <w:t xml:space="preserve">(J. Hox 2010; J. J. Hox, Moerbeek, and van de Schoot 2018; Singer and Willett 2003; Luke 2004)</w:t>
+        <w:t xml:space="preserve">(Hox 2010; Hox, Moerbeek, and van de Schoot 2018; Singer and Willett 2003; Luke 2004)</w:t>
       </w:r>
       <w:r>
         <w:t xml:space="preserve">.</w:t>
@@ -4288,8 +4351,8 @@
         <w:t xml:space="preserve">back into the model.</w:t>
       </w:r>
     </w:p>
-    <w:bookmarkEnd w:id="70"/>
-    <w:bookmarkStart w:id="74" w:name="appropriate-metric-for-time"/>
+    <w:bookmarkEnd w:id="73"/>
+    <w:bookmarkStart w:id="77" w:name="appropriate-metric-for-time"/>
     <w:p>
       <w:pPr>
         <w:pStyle w:val="Heading2"/>
@@ -4340,18 +4403,18 @@
                 <wp:inline>
                   <wp:extent cx="152400" cy="152400"/>
                   <wp:effectExtent b="0" l="0" r="0" t="0"/>
-                  <wp:docPr descr="" title="" id="72" name="Picture"/>
+                  <wp:docPr descr="" title="" id="75" name="Picture"/>
                   <a:graphic>
                     <a:graphicData uri="http://schemas.openxmlformats.org/drawingml/2006/picture">
                       <pic:pic>
                         <pic:nvPicPr>
-                          <pic:cNvPr descr="/Applications/quarto/share/formats/docx/caution.png" id="73" name="Picture"/>
+                          <pic:cNvPr descr="/Applications/quarto/share/formats/docx/caution.png" id="76" name="Picture"/>
                           <pic:cNvPicPr>
                             <a:picLocks noChangeArrowheads="1" noChangeAspect="1"/>
                           </pic:cNvPicPr>
                         </pic:nvPicPr>
                         <pic:blipFill>
-                          <a:blip r:embed="rId71"/>
+                          <a:blip r:embed="rId74"/>
                           <a:stretch>
                             <a:fillRect/>
                           </a:stretch>
@@ -4459,8 +4522,8 @@
         </w:tc>
       </w:tr>
     </w:tbl>
-    <w:bookmarkEnd w:id="74"/>
-    <w:bookmarkStart w:id="79" w:name="visually"/>
+    <w:bookmarkEnd w:id="77"/>
+    <w:bookmarkStart w:id="82" w:name="visually"/>
     <w:p>
       <w:pPr>
         <w:pStyle w:val="Heading2"/>
@@ -4482,7 +4545,7 @@
       <w:tr>
         <w:tc>
           <w:tcPr/>
-          <w:bookmarkStart w:id="78" w:name="fig-MLM"/>
+          <w:bookmarkStart w:id="81" w:name="fig-MLM"/>
           <w:p>
             <w:pPr>
               <w:pStyle w:val="Compact"/>
@@ -4491,20 +4554,20 @@
             <w:r>
               <w:drawing>
                 <wp:inline>
-                  <wp:extent cx="5943600" cy="4754880"/>
+                  <wp:extent cx="6858000" cy="5486400"/>
                   <wp:effectExtent b="0" l="0" r="0" t="0"/>
-                  <wp:docPr descr="" title="" id="76" name="Picture"/>
+                  <wp:docPr descr="" title="" id="79" name="Picture"/>
                   <a:graphic>
                     <a:graphicData uri="http://schemas.openxmlformats.org/drawingml/2006/picture">
                       <pic:pic>
                         <pic:nvPicPr>
-                          <pic:cNvPr descr="why-OLS-is-a-bad-model-for-longitudinal-data_files/figure-docx/fig-MLM-1.png" id="77" name="Picture"/>
+                          <pic:cNvPr descr="why-OLS-is-a-bad-model-for-longitudinal-data_files/figure-docx/fig-MLM-1.png" id="80" name="Picture"/>
                           <pic:cNvPicPr>
                             <a:picLocks noChangeArrowheads="1" noChangeAspect="1"/>
                           </pic:cNvPicPr>
                         </pic:nvPicPr>
                         <pic:blipFill>
-                          <a:blip r:embed="rId75"/>
+                          <a:blip r:embed="rId78"/>
                           <a:stretch>
                             <a:fillRect/>
                           </a:stretch>
@@ -4512,7 +4575,7 @@
                         <pic:spPr bwMode="auto">
                           <a:xfrm>
                             <a:off x="0" y="0"/>
-                            <a:ext cx="5943600" cy="4754880"/>
+                            <a:ext cx="6858000" cy="5486400"/>
                           </a:xfrm>
                           <a:prstGeom prst="rect">
                             <a:avLst/>
@@ -4541,15 +4604,15 @@
               <w:pStyle w:val="ImageCaption"/>
             </w:pPr>
             <w:r>
-              <w:t xml:space="preserve">Figure 1: A Multilevel Model For Longitudinal Data</w:t>
+              <w:t xml:space="preserve">Figure 2: A Multilevel Model For Longitudinal Data</w:t>
             </w:r>
           </w:p>
-          <w:bookmarkEnd w:id="78"/>
+          <w:bookmarkEnd w:id="81"/>
         </w:tc>
       </w:tr>
     </w:tbl>
-    <w:bookmarkEnd w:id="79"/>
-    <w:bookmarkStart w:id="82" w:name="lastly"/>
+    <w:bookmarkEnd w:id="82"/>
+    <w:bookmarkStart w:id="85" w:name="lastly"/>
     <w:p>
       <w:pPr>
         <w:pStyle w:val="Heading2"/>
@@ -4600,18 +4663,18 @@
                 <wp:inline>
                   <wp:extent cx="152400" cy="152400"/>
                   <wp:effectExtent b="0" l="0" r="0" t="0"/>
-                  <wp:docPr descr="" title="" id="80" name="Picture"/>
+                  <wp:docPr descr="" title="" id="83" name="Picture"/>
                   <a:graphic>
                     <a:graphicData uri="http://schemas.openxmlformats.org/drawingml/2006/picture">
                       <pic:pic>
                         <pic:nvPicPr>
-                          <pic:cNvPr descr="/Applications/quarto/share/formats/docx/caution.png" id="81" name="Picture"/>
+                          <pic:cNvPr descr="/Applications/quarto/share/formats/docx/caution.png" id="84" name="Picture"/>
                           <pic:cNvPicPr>
                             <a:picLocks noChangeArrowheads="1" noChangeAspect="1"/>
                           </pic:cNvPicPr>
                         </pic:nvPicPr>
                         <pic:blipFill>
-                          <a:blip r:embed="rId71"/>
+                          <a:blip r:embed="rId74"/>
                           <a:stretch>
                             <a:fillRect/>
                           </a:stretch>
@@ -4674,8 +4737,8 @@
         </w:tc>
       </w:tr>
     </w:tbl>
-    <w:bookmarkEnd w:id="82"/>
-    <w:bookmarkStart w:id="83" w:name="Xbc8e82e63266e1b7def53110c0353443f3dddf5"/>
+    <w:bookmarkEnd w:id="85"/>
+    <w:bookmarkStart w:id="86" w:name="Xbc8e82e63266e1b7def53110c0353443f3dddf5"/>
     <w:p>
       <w:pPr>
         <w:pStyle w:val="Heading2"/>
@@ -4684,9 +4747,9 @@
         <w:t xml:space="preserve">10.7 Let’s continue to explore how this model works.</w:t>
       </w:r>
     </w:p>
-    <w:bookmarkEnd w:id="83"/>
-    <w:bookmarkEnd w:id="84"/>
-    <w:bookmarkStart w:id="97" w:name="references"/>
+    <w:bookmarkEnd w:id="86"/>
+    <w:bookmarkEnd w:id="87"/>
+    <w:bookmarkStart w:id="100" w:name="references"/>
     <w:p>
       <w:pPr>
         <w:pStyle w:val="Heading1"/>
@@ -4695,8 +4758,8 @@
         <w:t xml:space="preserve">11. References</w:t>
       </w:r>
     </w:p>
-    <w:bookmarkStart w:id="96" w:name="refs"/>
-    <w:bookmarkStart w:id="85" w:name="ref-Antweiler2016"/>
+    <w:bookmarkStart w:id="99" w:name="refs"/>
+    <w:bookmarkStart w:id="88" w:name="ref-Antweiler2016"/>
     <w:p>
       <w:pPr>
         <w:pStyle w:val="Bibliography"/>
@@ -4718,8 +4781,8 @@
         <w:t xml:space="preserve">. Berghahn.</w:t>
       </w:r>
     </w:p>
-    <w:bookmarkEnd w:id="85"/>
-    <w:bookmarkStart w:id="86" w:name="ref-Hox2010"/>
+    <w:bookmarkEnd w:id="88"/>
+    <w:bookmarkStart w:id="89" w:name="ref-Hox2010"/>
     <w:p>
       <w:pPr>
         <w:pStyle w:val="Bibliography"/>
@@ -4741,14 +4804,14 @@
         <w:t xml:space="preserve">. 2nd ed. Routledge.</w:t>
       </w:r>
     </w:p>
-    <w:bookmarkEnd w:id="86"/>
-    <w:bookmarkStart w:id="87" w:name="ref-Hox2018"/>
+    <w:bookmarkEnd w:id="89"/>
+    <w:bookmarkStart w:id="90" w:name="ref-Hox2018"/>
     <w:p>
       <w:pPr>
         <w:pStyle w:val="Bibliography"/>
       </w:pPr>
       <w:r>
-        <w:t xml:space="preserve">Hox, Jop J, Mirjam Moerbeek, and Rens van de Schoot. 2018.</w:t>
+        <w:t xml:space="preserve">Hox, Joop, Mirjam Moerbeek, and Rens van de Schoot. 2018.</w:t>
       </w:r>
       <w:r>
         <w:t xml:space="preserve"> </w:t>
@@ -4761,24 +4824,11 @@
         <w:t xml:space="preserve">Multilevel Analysis: Techniques and Applications</w:t>
       </w:r>
       <w:r>
-        <w:t xml:space="preserve">.</w:t>
-      </w:r>
-      <w:r>
-        <w:t xml:space="preserve"> </w:t>
-      </w:r>
-      <w:r>
-        <w:rPr>
-          <w:i/>
-          <w:iCs/>
-        </w:rPr>
-        <w:t xml:space="preserve">Multilevel Analysis: Techniques and Applications</w:t>
-      </w:r>
-      <w:r>
         <w:t xml:space="preserve">. Third edition. Routledge, Taylor &amp; Francis Group,.</w:t>
       </w:r>
     </w:p>
-    <w:bookmarkEnd w:id="87"/>
-    <w:bookmarkStart w:id="89" w:name="ref-Luke2004"/>
+    <w:bookmarkEnd w:id="90"/>
+    <w:bookmarkStart w:id="92" w:name="ref-Luke2004"/>
     <w:p>
       <w:pPr>
         <w:pStyle w:val="Bibliography"/>
@@ -4802,7 +4852,7 @@
       <w:r>
         <w:t xml:space="preserve"> </w:t>
       </w:r>
-      <w:hyperlink r:id="rId88">
+      <w:hyperlink r:id="rId91">
         <w:r>
           <w:rPr>
             <w:rStyle w:val="Hyperlink"/>
@@ -4814,8 +4864,8 @@
         <w:t xml:space="preserve">.</w:t>
       </w:r>
     </w:p>
-    <w:bookmarkEnd w:id="89"/>
-    <w:bookmarkStart w:id="90" w:name="ref-Poincare1908"/>
+    <w:bookmarkEnd w:id="92"/>
+    <w:bookmarkStart w:id="93" w:name="ref-Poincare1908"/>
     <w:p>
       <w:pPr>
         <w:pStyle w:val="Bibliography"/>
@@ -4837,14 +4887,14 @@
         <w:t xml:space="preserve">. Flammarion.</w:t>
       </w:r>
     </w:p>
-    <w:bookmarkEnd w:id="90"/>
-    <w:bookmarkStart w:id="91" w:name="ref-RabeHesketh2012"/>
+    <w:bookmarkEnd w:id="93"/>
+    <w:bookmarkStart w:id="94" w:name="ref-RabeHesketh2022"/>
     <w:p>
       <w:pPr>
         <w:pStyle w:val="Bibliography"/>
       </w:pPr>
       <w:r>
-        <w:t xml:space="preserve">Rabe-Hesketh, Sophia, and Anders Skrondal. 2012.</w:t>
+        <w:t xml:space="preserve">Rabe-Hesketh, Sophia, and Anders Skrondal. 2022.</w:t>
       </w:r>
       <w:r>
         <w:t xml:space="preserve"> </w:t>
@@ -4854,7 +4904,7 @@
           <w:i/>
           <w:iCs/>
         </w:rPr>
-        <w:t xml:space="preserve">Multilevel and Longitudinal Modeling Using Stata - Volume i: Continuous Responses</w:t>
+        <w:t xml:space="preserve">Multilevel and Longitudinal Modeling Using Stata</w:t>
       </w:r>
       <w:r>
         <w:t xml:space="preserve">.</w:t>
@@ -4870,11 +4920,11 @@
         <w:t xml:space="preserve">Stata Press</w:t>
       </w:r>
       <w:r>
-        <w:t xml:space="preserve">. 3rd ed. Stata Press.</w:t>
-      </w:r>
-    </w:p>
-    <w:bookmarkEnd w:id="91"/>
-    <w:bookmarkStart w:id="92" w:name="ref-Raudenbush2002"/>
+        <w:t xml:space="preserve">. 4th ed. Stata Press.</w:t>
+      </w:r>
+    </w:p>
+    <w:bookmarkEnd w:id="94"/>
+    <w:bookmarkStart w:id="95" w:name="ref-Raudenbush2002"/>
     <w:p>
       <w:pPr>
         <w:pStyle w:val="Bibliography"/>
@@ -4896,8 +4946,8 @@
         <w:t xml:space="preserve">. Sage Publications.</w:t>
       </w:r>
     </w:p>
-    <w:bookmarkEnd w:id="92"/>
-    <w:bookmarkStart w:id="93" w:name="ref-Singer2003"/>
+    <w:bookmarkEnd w:id="95"/>
+    <w:bookmarkStart w:id="96" w:name="ref-Singer2003"/>
     <w:p>
       <w:pPr>
         <w:pStyle w:val="Bibliography"/>
@@ -4916,62 +4966,49 @@
         <w:t xml:space="preserve">Applied Longitudinal Data Analysis : Modeling Change and Event Occurrence</w:t>
       </w:r>
       <w:r>
-        <w:t xml:space="preserve">.</w:t>
+        <w:t xml:space="preserve">. Oxford University Press.</w:t>
+      </w:r>
+    </w:p>
+    <w:bookmarkEnd w:id="96"/>
+    <w:bookmarkStart w:id="98" w:name="ref-Whyte2016"/>
+    <w:p>
+      <w:pPr>
+        <w:pStyle w:val="Bibliography"/>
+      </w:pPr>
+      <w:r>
+        <w:t xml:space="preserve">Whyte, David, and Krista Tippett. 2016.</w:t>
       </w:r>
       <w:r>
         <w:t xml:space="preserve"> </w:t>
       </w:r>
       <w:r>
-        <w:rPr>
-          <w:i/>
-          <w:iCs/>
-        </w:rPr>
-        <w:t xml:space="preserve">Applied Longitudinal Data Analysis : Modeling Change and Event Occurrence</w:t>
-      </w:r>
-      <w:r>
-        <w:t xml:space="preserve">. Oxford University Press.</w:t>
-      </w:r>
-    </w:p>
-    <w:bookmarkEnd w:id="93"/>
-    <w:bookmarkStart w:id="95" w:name="ref-Whyte2016"/>
-    <w:p>
-      <w:pPr>
-        <w:pStyle w:val="Bibliography"/>
-      </w:pPr>
-      <w:r>
-        <w:t xml:space="preserve">Whyte, David, and Krista Tippett. 2016.</w:t>
+        <w:t xml:space="preserve">“</w:t>
+      </w:r>
+      <w:r>
+        <w:t xml:space="preserve">D</w:t>
+      </w:r>
+      <w:r>
+        <w:t xml:space="preserve">avid</w:t>
       </w:r>
       <w:r>
         <w:t xml:space="preserve"> </w:t>
       </w:r>
       <w:r>
-        <w:t xml:space="preserve">“</w:t>
-      </w:r>
-      <w:r>
-        <w:t xml:space="preserve">D</w:t>
-      </w:r>
-      <w:r>
-        <w:t xml:space="preserve">avid</w:t>
+        <w:t xml:space="preserve">W</w:t>
+      </w:r>
+      <w:r>
+        <w:t xml:space="preserve">hyte: Seeking Language Large Enough.”</w:t>
       </w:r>
       <w:r>
         <w:t xml:space="preserve"> </w:t>
       </w:r>
       <w:r>
-        <w:t xml:space="preserve">W</w:t>
-      </w:r>
-      <w:r>
-        <w:t xml:space="preserve">hyte: Seeking Language Large Enough.”</w:t>
+        <w:t xml:space="preserve">The On Being Project.</w:t>
       </w:r>
       <w:r>
         <w:t xml:space="preserve"> </w:t>
       </w:r>
-      <w:r>
-        <w:t xml:space="preserve">The On Being Project.</w:t>
-      </w:r>
-      <w:r>
-        <w:t xml:space="preserve"> </w:t>
-      </w:r>
-      <w:hyperlink r:id="rId94">
+      <w:hyperlink r:id="rId97">
         <w:r>
           <w:rPr>
             <w:rStyle w:val="Hyperlink"/>
@@ -4983,14 +5020,14 @@
         <w:t xml:space="preserve">.</w:t>
       </w:r>
     </w:p>
-    <w:bookmarkEnd w:id="95"/>
-    <w:bookmarkEnd w:id="96"/>
-    <w:bookmarkEnd w:id="97"/>
+    <w:bookmarkEnd w:id="98"/>
+    <w:bookmarkEnd w:id="99"/>
+    <w:bookmarkEnd w:id="100"/>
     <w:sectPr>
-      <w:footerReference r:id="rId9" w:type="even"/>
-      <w:footerReference r:id="rId10" w:type="default"/>
+      <w:footerReference r:id="rId10" w:type="even"/>
+      <w:footerReference r:id="rId9" w:type="default"/>
       <w:pgSz w:h="15840" w:w="12240"/>
-      <w:pgMar w:bottom="1440" w:footer="720" w:gutter="0" w:header="720" w:left="1440" w:right="1440" w:top="1440"/>
+      <w:pgMar w:bottom="720" w:footer="720" w:gutter="0" w:header="720" w:left="720" w:right="720" w:top="720"/>
       <w:cols w:space="720"/>
       <w:docGrid w:linePitch="360"/>
     </w:sectPr>
@@ -5003,7 +5040,7 @@
 </file>
 
 <file path=word/footer1.xml><?xml version="1.0" encoding="utf-8"?>
-<w:ftr xmlns:wpc="http://schemas.microsoft.com/office/word/2010/wordprocessingCanvas" xmlns:cx="http://schemas.microsoft.com/office/drawing/2014/chartex" xmlns:cx1="http://schemas.microsoft.com/office/drawing/2015/9/8/chartex" xmlns:cx2="http://schemas.microsoft.com/office/drawing/2015/10/21/chartex" xmlns:cx3="http://schemas.microsoft.com/office/drawing/2016/5/9/chartex" xmlns:cx4="http://schemas.microsoft.com/office/drawing/2016/5/10/chartex" xmlns:cx5="http://schemas.microsoft.com/office/drawing/2016/5/11/chartex" xmlns:cx6="http://schemas.microsoft.com/office/drawing/2016/5/12/chartex" xmlns:cx7="http://schemas.microsoft.com/office/drawing/2016/5/13/chartex" xmlns:cx8="http://schemas.microsoft.com/office/drawing/2016/5/14/chartex" xmlns:mc="http://schemas.openxmlformats.org/markup-compatibility/2006" xmlns:aink="http://schemas.microsoft.com/office/drawing/2016/ink" xmlns:am3d="http://schemas.microsoft.com/office/drawing/2017/model3d" xmlns:o="urn:schemas-microsoft-com:office:office" xmlns:oel="http://schemas.microsoft.com/office/2019/extlst" xmlns:r="http://schemas.openxmlformats.org/officeDocument/2006/relationships" xmlns:m="http://schemas.openxmlformats.org/officeDocument/2006/math" xmlns:v="urn:schemas-microsoft-com:vml" xmlns:wp14="http://schemas.microsoft.com/office/word/2010/wordprocessingDrawing" xmlns:wp="http://schemas.openxmlformats.org/drawingml/2006/wordprocessingDrawing" xmlns:w10="urn:schemas-microsoft-com:office:word" xmlns:w="http://schemas.openxmlformats.org/wordprocessingml/2006/main" xmlns:w14="http://schemas.microsoft.com/office/word/2010/wordml" xmlns:w15="http://schemas.microsoft.com/office/word/2012/wordml" xmlns:w16cex="http://schemas.microsoft.com/office/word/2018/wordml/cex" xmlns:w16cid="http://schemas.microsoft.com/office/word/2016/wordml/cid" xmlns:w16="http://schemas.microsoft.com/office/word/2018/wordml" xmlns:w16sdtdh="http://schemas.microsoft.com/office/word/2020/wordml/sdtdatahash" xmlns:w16se="http://schemas.microsoft.com/office/word/2015/wordml/symex" xmlns:wpg="http://schemas.microsoft.com/office/word/2010/wordprocessingGroup" xmlns:wpi="http://schemas.microsoft.com/office/word/2010/wordprocessingInk" xmlns:wne="http://schemas.microsoft.com/office/word/2006/wordml" xmlns:wps="http://schemas.microsoft.com/office/word/2010/wordprocessingShape" mc:Ignorable="w14 w15 w16se w16cid w16 w16cex w16sdtdh wp14">
+<w:ftr xmlns:wpc="http://schemas.microsoft.com/office/word/2010/wordprocessingCanvas" xmlns:cx="http://schemas.microsoft.com/office/drawing/2014/chartex" xmlns:cx1="http://schemas.microsoft.com/office/drawing/2015/9/8/chartex" xmlns:mc="http://schemas.openxmlformats.org/markup-compatibility/2006" xmlns:o="urn:schemas-microsoft-com:office:office" xmlns:r="http://schemas.openxmlformats.org/officeDocument/2006/relationships" xmlns:m="http://schemas.openxmlformats.org/officeDocument/2006/math" xmlns:v="urn:schemas-microsoft-com:vml" xmlns:wp14="http://schemas.microsoft.com/office/word/2010/wordprocessingDrawing" xmlns:wp="http://schemas.openxmlformats.org/drawingml/2006/wordprocessingDrawing" xmlns:w10="urn:schemas-microsoft-com:office:word" xmlns:w="http://schemas.openxmlformats.org/wordprocessingml/2006/main" xmlns:w14="http://schemas.microsoft.com/office/word/2010/wordml" xmlns:w15="http://schemas.microsoft.com/office/word/2012/wordml" xmlns:w16se="http://schemas.microsoft.com/office/word/2015/wordml/symex" xmlns:wpg="http://schemas.microsoft.com/office/word/2010/wordprocessingGroup" xmlns:wpi="http://schemas.microsoft.com/office/word/2010/wordprocessingInk" xmlns:wne="http://schemas.microsoft.com/office/word/2006/wordml" xmlns:wps="http://schemas.microsoft.com/office/word/2010/wordprocessingShape" mc:Ignorable="w14 w15 w16se wp14">
   <w:sdt>
     <w:sdtPr>
       <w:rPr>
@@ -5015,6 +5052,11 @@
         <w:docPartUnique/>
       </w:docPartObj>
     </w:sdtPr>
+    <w:sdtEndPr>
+      <w:rPr>
+        <w:rStyle w:val="PageNumber"/>
+      </w:rPr>
+    </w:sdtEndPr>
     <w:sdtContent>
       <w:p>
         <w:pPr>
@@ -5054,7 +5096,7 @@
 </file>
 
 <file path=word/footer2.xml><?xml version="1.0" encoding="utf-8"?>
-<w:ftr xmlns:wpc="http://schemas.microsoft.com/office/word/2010/wordprocessingCanvas" xmlns:cx="http://schemas.microsoft.com/office/drawing/2014/chartex" xmlns:cx1="http://schemas.microsoft.com/office/drawing/2015/9/8/chartex" xmlns:cx2="http://schemas.microsoft.com/office/drawing/2015/10/21/chartex" xmlns:cx3="http://schemas.microsoft.com/office/drawing/2016/5/9/chartex" xmlns:cx4="http://schemas.microsoft.com/office/drawing/2016/5/10/chartex" xmlns:cx5="http://schemas.microsoft.com/office/drawing/2016/5/11/chartex" xmlns:cx6="http://schemas.microsoft.com/office/drawing/2016/5/12/chartex" xmlns:cx7="http://schemas.microsoft.com/office/drawing/2016/5/13/chartex" xmlns:cx8="http://schemas.microsoft.com/office/drawing/2016/5/14/chartex" xmlns:mc="http://schemas.openxmlformats.org/markup-compatibility/2006" xmlns:aink="http://schemas.microsoft.com/office/drawing/2016/ink" xmlns:am3d="http://schemas.microsoft.com/office/drawing/2017/model3d" xmlns:o="urn:schemas-microsoft-com:office:office" xmlns:oel="http://schemas.microsoft.com/office/2019/extlst" xmlns:r="http://schemas.openxmlformats.org/officeDocument/2006/relationships" xmlns:m="http://schemas.openxmlformats.org/officeDocument/2006/math" xmlns:v="urn:schemas-microsoft-com:vml" xmlns:wp14="http://schemas.microsoft.com/office/word/2010/wordprocessingDrawing" xmlns:wp="http://schemas.openxmlformats.org/drawingml/2006/wordprocessingDrawing" xmlns:w10="urn:schemas-microsoft-com:office:word" xmlns:w="http://schemas.openxmlformats.org/wordprocessingml/2006/main" xmlns:w14="http://schemas.microsoft.com/office/word/2010/wordml" xmlns:w15="http://schemas.microsoft.com/office/word/2012/wordml" xmlns:w16cex="http://schemas.microsoft.com/office/word/2018/wordml/cex" xmlns:w16cid="http://schemas.microsoft.com/office/word/2016/wordml/cid" xmlns:w16="http://schemas.microsoft.com/office/word/2018/wordml" xmlns:w16sdtdh="http://schemas.microsoft.com/office/word/2020/wordml/sdtdatahash" xmlns:w16se="http://schemas.microsoft.com/office/word/2015/wordml/symex" xmlns:wpg="http://schemas.microsoft.com/office/word/2010/wordprocessingGroup" xmlns:wpi="http://schemas.microsoft.com/office/word/2010/wordprocessingInk" xmlns:wne="http://schemas.microsoft.com/office/word/2006/wordml" xmlns:wps="http://schemas.microsoft.com/office/word/2010/wordprocessingShape" mc:Ignorable="w14 w15 w16se w16cid w16 w16cex w16sdtdh wp14">
+<w:ftr xmlns:wpc="http://schemas.microsoft.com/office/word/2010/wordprocessingCanvas" xmlns:cx="http://schemas.microsoft.com/office/drawing/2014/chartex" xmlns:cx1="http://schemas.microsoft.com/office/drawing/2015/9/8/chartex" xmlns:mc="http://schemas.openxmlformats.org/markup-compatibility/2006" xmlns:o="urn:schemas-microsoft-com:office:office" xmlns:r="http://schemas.openxmlformats.org/officeDocument/2006/relationships" xmlns:m="http://schemas.openxmlformats.org/officeDocument/2006/math" xmlns:v="urn:schemas-microsoft-com:vml" xmlns:wp14="http://schemas.microsoft.com/office/word/2010/wordprocessingDrawing" xmlns:wp="http://schemas.openxmlformats.org/drawingml/2006/wordprocessingDrawing" xmlns:w10="urn:schemas-microsoft-com:office:word" xmlns:w="http://schemas.openxmlformats.org/wordprocessingml/2006/main" xmlns:w14="http://schemas.microsoft.com/office/word/2010/wordml" xmlns:w15="http://schemas.microsoft.com/office/word/2012/wordml" xmlns:w16se="http://schemas.microsoft.com/office/word/2015/wordml/symex" xmlns:wpg="http://schemas.microsoft.com/office/word/2010/wordprocessingGroup" xmlns:wpi="http://schemas.microsoft.com/office/word/2010/wordprocessingInk" xmlns:wne="http://schemas.microsoft.com/office/word/2006/wordml" xmlns:wps="http://schemas.microsoft.com/office/word/2010/wordprocessingShape" mc:Ignorable="w14 w15 w16se wp14">
   <w:sdt>
     <w:sdtPr>
       <w:rPr>
@@ -5066,6 +5108,11 @@
         <w:docPartUnique/>
       </w:docPartObj>
     </w:sdtPr>
+    <w:sdtEndPr>
+      <w:rPr>
+        <w:rStyle w:val="PageNumber"/>
+      </w:rPr>
+    </w:sdtEndPr>
     <w:sdtContent>
       <w:p>
         <w:pPr>
@@ -5137,11 +5184,11 @@
 </file>
 
 <file path=word/numbering.xml><?xml version="1.0" encoding="utf-8"?>
-<w:numbering xmlns:aink="http://schemas.microsoft.com/office/drawing/2016/ink" xmlns:am3d="http://schemas.microsoft.com/office/drawing/2017/model3d" xmlns:cx="http://schemas.microsoft.com/office/drawing/2014/chartex" xmlns:cx1="http://schemas.microsoft.com/office/drawing/2015/9/8/chartex" xmlns:cx2="http://schemas.microsoft.com/office/drawing/2015/10/21/chartex" xmlns:cx3="http://schemas.microsoft.com/office/drawing/2016/5/9/chartex" xmlns:cx4="http://schemas.microsoft.com/office/drawing/2016/5/10/chartex" xmlns:cx5="http://schemas.microsoft.com/office/drawing/2016/5/11/chartex" xmlns:cx6="http://schemas.microsoft.com/office/drawing/2016/5/12/chartex" xmlns:cx7="http://schemas.microsoft.com/office/drawing/2016/5/13/chartex" xmlns:cx8="http://schemas.microsoft.com/office/drawing/2016/5/14/chartex" xmlns:m="http://schemas.openxmlformats.org/officeDocument/2006/math" xmlns:mc="http://schemas.openxmlformats.org/markup-compatibility/2006" xmlns:o="urn:schemas-microsoft-com:office:office" xmlns:oel="http://schemas.microsoft.com/office/2019/extlst" xmlns:r="http://schemas.openxmlformats.org/officeDocument/2006/relationships" xmlns:v="urn:schemas-microsoft-com:vml" xmlns:w="http://schemas.openxmlformats.org/wordprocessingml/2006/main" xmlns:w10="urn:schemas-microsoft-com:office:word" xmlns:w14="http://schemas.microsoft.com/office/word/2010/wordml" xmlns:w15="http://schemas.microsoft.com/office/word/2012/wordml" xmlns:w16="http://schemas.microsoft.com/office/word/2018/wordml" xmlns:w16cex="http://schemas.microsoft.com/office/word/2018/wordml/cex" xmlns:w16cid="http://schemas.microsoft.com/office/word/2016/wordml/cid" xmlns:w16sdtdh="http://schemas.microsoft.com/office/word/2020/wordml/sdtdatahash" xmlns:w16se="http://schemas.microsoft.com/office/word/2015/wordml/symex" xmlns:wne="http://schemas.microsoft.com/office/word/2006/wordml" xmlns:wp="http://schemas.openxmlformats.org/drawingml/2006/wordprocessingDrawing" xmlns:wp14="http://schemas.microsoft.com/office/word/2010/wordprocessingDrawing" xmlns:wpc="http://schemas.microsoft.com/office/word/2010/wordprocessingCanvas" xmlns:wpg="http://schemas.microsoft.com/office/word/2010/wordprocessingGroup" xmlns:wpi="http://schemas.microsoft.com/office/word/2010/wordprocessingInk" xmlns:wps="http://schemas.microsoft.com/office/word/2010/wordprocessingShape" mc:Ignorable="w14 w15 w16se w16cid w16 w16cex w16sdtdh wp14">
+<w:numbering xmlns:cx="http://schemas.microsoft.com/office/drawing/2014/chartex" xmlns:cx1="http://schemas.microsoft.com/office/drawing/2015/9/8/chartex" xmlns:m="http://schemas.openxmlformats.org/officeDocument/2006/math" xmlns:mc="http://schemas.openxmlformats.org/markup-compatibility/2006" xmlns:o="urn:schemas-microsoft-com:office:office" xmlns:r="http://schemas.openxmlformats.org/officeDocument/2006/relationships" xmlns:v="urn:schemas-microsoft-com:vml" xmlns:w="http://schemas.openxmlformats.org/wordprocessingml/2006/main" xmlns:w10="urn:schemas-microsoft-com:office:word" xmlns:w14="http://schemas.microsoft.com/office/word/2010/wordml" xmlns:w15="http://schemas.microsoft.com/office/word/2012/wordml" xmlns:w16se="http://schemas.microsoft.com/office/word/2015/wordml/symex" xmlns:wne="http://schemas.microsoft.com/office/word/2006/wordml" xmlns:wp="http://schemas.openxmlformats.org/drawingml/2006/wordprocessingDrawing" xmlns:wp14="http://schemas.microsoft.com/office/word/2010/wordprocessingDrawing" xmlns:wpc="http://schemas.microsoft.com/office/word/2010/wordprocessingCanvas" xmlns:wpg="http://schemas.microsoft.com/office/word/2010/wordprocessingGroup" xmlns:wpi="http://schemas.microsoft.com/office/word/2010/wordprocessingInk" xmlns:wps="http://schemas.microsoft.com/office/word/2010/wordprocessingShape" mc:Ignorable="w14 w15 w16se wp14">
   <w:abstractNum w15:restartNumberingAfterBreak="0" w:abstractNumId="0">
     <w:nsid w:val="FFFFFF7C"/>
     <w:multiLevelType w:val="singleLevel"/>
-    <w:tmpl w:val="8BF837E2"/>
+    <w:tmpl w:val="FAE4B2A8"/>
     <w:lvl w:ilvl="0">
       <w:start w:val="1"/>
       <w:numFmt w:val="decimal"/>
@@ -5158,7 +5205,7 @@
   <w:abstractNum w15:restartNumberingAfterBreak="0" w:abstractNumId="1">
     <w:nsid w:val="FFFFFF7D"/>
     <w:multiLevelType w:val="singleLevel"/>
-    <w:tmpl w:val="3FF64480"/>
+    <w:tmpl w:val="B9964146"/>
     <w:lvl w:ilvl="0">
       <w:start w:val="1"/>
       <w:numFmt w:val="decimal"/>
@@ -5175,7 +5222,7 @@
   <w:abstractNum w15:restartNumberingAfterBreak="0" w:abstractNumId="2">
     <w:nsid w:val="FFFFFF7E"/>
     <w:multiLevelType w:val="singleLevel"/>
-    <w:tmpl w:val="4276397C"/>
+    <w:tmpl w:val="748EE9B0"/>
     <w:lvl w:ilvl="0">
       <w:start w:val="1"/>
       <w:numFmt w:val="decimal"/>
@@ -5192,7 +5239,7 @@
   <w:abstractNum w15:restartNumberingAfterBreak="0" w:abstractNumId="3">
     <w:nsid w:val="FFFFFF7F"/>
     <w:multiLevelType w:val="singleLevel"/>
-    <w:tmpl w:val="D222DC7A"/>
+    <w:tmpl w:val="2946CA8C"/>
     <w:lvl w:ilvl="0">
       <w:start w:val="1"/>
       <w:numFmt w:val="decimal"/>
@@ -5209,7 +5256,7 @@
   <w:abstractNum w15:restartNumberingAfterBreak="0" w:abstractNumId="4">
     <w:nsid w:val="FFFFFF80"/>
     <w:multiLevelType w:val="singleLevel"/>
-    <w:tmpl w:val="E40C4664"/>
+    <w:tmpl w:val="640CA216"/>
     <w:lvl w:ilvl="0">
       <w:start w:val="1"/>
       <w:numFmt w:val="bullet"/>
@@ -5229,7 +5276,7 @@
   <w:abstractNum w15:restartNumberingAfterBreak="0" w:abstractNumId="5">
     <w:nsid w:val="FFFFFF81"/>
     <w:multiLevelType w:val="singleLevel"/>
-    <w:tmpl w:val="D9BED998"/>
+    <w:tmpl w:val="94B2E32C"/>
     <w:lvl w:ilvl="0">
       <w:start w:val="1"/>
       <w:numFmt w:val="bullet"/>
@@ -5249,7 +5296,7 @@
   <w:abstractNum w15:restartNumberingAfterBreak="0" w:abstractNumId="6">
     <w:nsid w:val="FFFFFF82"/>
     <w:multiLevelType w:val="singleLevel"/>
-    <w:tmpl w:val="5B869454"/>
+    <w:tmpl w:val="D08C1BB4"/>
     <w:lvl w:ilvl="0">
       <w:start w:val="1"/>
       <w:numFmt w:val="bullet"/>
@@ -5269,7 +5316,7 @@
   <w:abstractNum w15:restartNumberingAfterBreak="0" w:abstractNumId="7">
     <w:nsid w:val="FFFFFF83"/>
     <w:multiLevelType w:val="singleLevel"/>
-    <w:tmpl w:val="D3120368"/>
+    <w:tmpl w:val="7794E7A8"/>
     <w:lvl w:ilvl="0">
       <w:start w:val="1"/>
       <w:numFmt w:val="bullet"/>
@@ -5289,7 +5336,7 @@
   <w:abstractNum w15:restartNumberingAfterBreak="0" w:abstractNumId="8">
     <w:nsid w:val="FFFFFF88"/>
     <w:multiLevelType w:val="singleLevel"/>
-    <w:tmpl w:val="E6226980"/>
+    <w:tmpl w:val="9BD4B680"/>
     <w:lvl w:ilvl="0">
       <w:start w:val="1"/>
       <w:numFmt w:val="decimal"/>
@@ -5306,7 +5353,7 @@
   <w:abstractNum w15:restartNumberingAfterBreak="0" w:abstractNumId="9">
     <w:nsid w:val="FFFFFF89"/>
     <w:multiLevelType w:val="singleLevel"/>
-    <w:tmpl w:val="FB3CB0DE"/>
+    <w:tmpl w:val="12A8F70C"/>
     <w:lvl w:ilvl="0">
       <w:start w:val="1"/>
       <w:numFmt w:val="bullet"/>
@@ -5587,11 +5634,11 @@
       </w:rPr>
     </w:lvl>
   </w:abstractNum>
-  <w:abstractNum w:abstractNumId="99413">
-    <w:nsid w:val="00A99413"/>
+  <w:abstractNum w:abstractNumId="99415">
+    <w:nsid w:val="00A99415"/>
     <w:multiLevelType w:val="multilevel"/>
     <w:lvl w:ilvl="0">
-      <w:start w:val="3"/>
+      <w:start w:val="5"/>
       <w:numFmt w:val="decimal"/>
       <w:lvlText w:val="%1."/>
       <w:lvlJc w:val="left"/>
@@ -5600,7 +5647,7 @@
       </w:pPr>
     </w:lvl>
     <w:lvl w:ilvl="1">
-      <w:start w:val="3"/>
+      <w:start w:val="5"/>
       <w:numFmt w:val="decimal"/>
       <w:lvlText w:val="%2."/>
       <w:lvlJc w:val="left"/>
@@ -5609,7 +5656,7 @@
       </w:pPr>
     </w:lvl>
     <w:lvl w:ilvl="2">
-      <w:start w:val="3"/>
+      <w:start w:val="5"/>
       <w:numFmt w:val="decimal"/>
       <w:lvlText w:val="%3."/>
       <w:lvlJc w:val="left"/>
@@ -5618,7 +5665,7 @@
       </w:pPr>
     </w:lvl>
     <w:lvl w:ilvl="3">
-      <w:start w:val="3"/>
+      <w:start w:val="5"/>
       <w:numFmt w:val="decimal"/>
       <w:lvlText w:val="%4."/>
       <w:lvlJc w:val="left"/>
@@ -5627,7 +5674,7 @@
       </w:pPr>
     </w:lvl>
     <w:lvl w:ilvl="4">
-      <w:start w:val="3"/>
+      <w:start w:val="5"/>
       <w:numFmt w:val="decimal"/>
       <w:lvlText w:val="%5."/>
       <w:lvlJc w:val="left"/>
@@ -5636,7 +5683,7 @@
       </w:pPr>
     </w:lvl>
     <w:lvl w:ilvl="5">
-      <w:start w:val="3"/>
+      <w:start w:val="5"/>
       <w:numFmt w:val="decimal"/>
       <w:lvlText w:val="%6."/>
       <w:lvlJc w:val="left"/>
@@ -5645,7 +5692,7 @@
       </w:pPr>
     </w:lvl>
     <w:lvl w:ilvl="6">
-      <w:start w:val="3"/>
+      <w:start w:val="5"/>
       <w:numFmt w:val="decimal"/>
       <w:lvlText w:val="%7."/>
       <w:lvlJc w:val="left"/>
@@ -5654,7 +5701,7 @@
       </w:pPr>
     </w:lvl>
     <w:lvl w:ilvl="7">
-      <w:start w:val="3"/>
+      <w:start w:val="5"/>
       <w:numFmt w:val="decimal"/>
       <w:lvlText w:val="%8."/>
       <w:lvlJc w:val="left"/>
@@ -5663,7 +5710,7 @@
       </w:pPr>
     </w:lvl>
     <w:lvl w:ilvl="8">
-      <w:start w:val="3"/>
+      <w:start w:val="5"/>
       <w:numFmt w:val="decimal"/>
       <w:lvlText w:val="%9."/>
       <w:lvlJc w:val="left"/>
@@ -5672,34 +5719,34 @@
       </w:pPr>
     </w:lvl>
   </w:abstractNum>
-  <w:num w16cid:durableId="1115366070" w:numId="1">
+  <w:num w:numId="1">
     <w:abstractNumId w:val="9"/>
   </w:num>
-  <w:num w16cid:durableId="1482774974" w:numId="2">
+  <w:num w:numId="2">
     <w:abstractNumId w:val="7"/>
   </w:num>
-  <w:num w16cid:durableId="849679792" w:numId="3">
+  <w:num w:numId="3">
     <w:abstractNumId w:val="6"/>
   </w:num>
-  <w:num w16cid:durableId="1031614173" w:numId="4">
+  <w:num w:numId="4">
     <w:abstractNumId w:val="5"/>
   </w:num>
-  <w:num w16cid:durableId="1482651285" w:numId="5">
+  <w:num w:numId="5">
     <w:abstractNumId w:val="4"/>
   </w:num>
-  <w:num w16cid:durableId="619066445" w:numId="6">
+  <w:num w:numId="6">
     <w:abstractNumId w:val="8"/>
   </w:num>
-  <w:num w16cid:durableId="128086241" w:numId="7">
+  <w:num w:numId="7">
     <w:abstractNumId w:val="3"/>
   </w:num>
-  <w:num w16cid:durableId="1857231296" w:numId="8">
+  <w:num w:numId="8">
     <w:abstractNumId w:val="2"/>
   </w:num>
-  <w:num w16cid:durableId="1816020593" w:numId="9">
+  <w:num w:numId="9">
     <w:abstractNumId w:val="1"/>
   </w:num>
-  <w:num w16cid:durableId="74593815" w:numId="10">
+  <w:num w:numId="10">
     <w:abstractNumId w:val="0"/>
   </w:num>
   <w:num w:numId="1000">
@@ -5739,40 +5786,40 @@
     <w:abstractNumId w:val="991"/>
   </w:num>
   <w:num w:numId="1003">
-    <w:abstractNumId w:val="99413"/>
+    <w:abstractNumId w:val="99415"/>
     <w:lvlOverride w:ilvl="0">
-      <w:startOverride w:val="3"/>
+      <w:startOverride w:val="5"/>
     </w:lvlOverride>
     <w:lvlOverride w:ilvl="1">
-      <w:startOverride w:val="3"/>
+      <w:startOverride w:val="5"/>
     </w:lvlOverride>
     <w:lvlOverride w:ilvl="2">
-      <w:startOverride w:val="3"/>
+      <w:startOverride w:val="5"/>
     </w:lvlOverride>
     <w:lvlOverride w:ilvl="3">
-      <w:startOverride w:val="3"/>
+      <w:startOverride w:val="5"/>
     </w:lvlOverride>
     <w:lvlOverride w:ilvl="4">
-      <w:startOverride w:val="3"/>
+      <w:startOverride w:val="5"/>
     </w:lvlOverride>
     <w:lvlOverride w:ilvl="5">
-      <w:startOverride w:val="3"/>
+      <w:startOverride w:val="5"/>
     </w:lvlOverride>
     <w:lvlOverride w:ilvl="6">
-      <w:startOverride w:val="3"/>
+      <w:startOverride w:val="5"/>
     </w:lvlOverride>
     <w:lvlOverride w:ilvl="7">
-      <w:startOverride w:val="3"/>
+      <w:startOverride w:val="5"/>
     </w:lvlOverride>
     <w:lvlOverride w:ilvl="8">
-      <w:startOverride w:val="3"/>
+      <w:startOverride w:val="5"/>
     </w:lvlOverride>
   </w:num>
 </w:numbering>
 </file>
 
 <file path=word/styles.xml><?xml version="1.0" encoding="utf-8"?>
-<w:styles xmlns:mc="http://schemas.openxmlformats.org/markup-compatibility/2006" xmlns:r="http://schemas.openxmlformats.org/officeDocument/2006/relationships" xmlns:w="http://schemas.openxmlformats.org/wordprocessingml/2006/main" xmlns:w14="http://schemas.microsoft.com/office/word/2010/wordml" xmlns:w15="http://schemas.microsoft.com/office/word/2012/wordml" xmlns:w16="http://schemas.microsoft.com/office/word/2018/wordml" xmlns:w16cex="http://schemas.microsoft.com/office/word/2018/wordml/cex" xmlns:w16cid="http://schemas.microsoft.com/office/word/2016/wordml/cid" xmlns:w16sdtdh="http://schemas.microsoft.com/office/word/2020/wordml/sdtdatahash" xmlns:w16se="http://schemas.microsoft.com/office/word/2015/wordml/symex" mc:Ignorable="w14 w15 w16se w16cid w16 w16cex w16sdtdh">
+<w:styles xmlns:mc="http://schemas.openxmlformats.org/markup-compatibility/2006" xmlns:r="http://schemas.openxmlformats.org/officeDocument/2006/relationships" xmlns:w="http://schemas.openxmlformats.org/wordprocessingml/2006/main" xmlns:w14="http://schemas.microsoft.com/office/word/2010/wordml" xmlns:w15="http://schemas.microsoft.com/office/word/2012/wordml" xmlns:w16se="http://schemas.microsoft.com/office/word/2015/wordml/symex" mc:Ignorable="w14 w15 w16se">
   <w:docDefaults>
     <w:rPrDefault>
       <w:rPr>
@@ -5788,14 +5835,14 @@
       </w:pPr>
     </w:pPrDefault>
   </w:docDefaults>
-  <w:latentStyles w:count="376" w:defLockedState="0" w:defQFormat="0" w:defSemiHidden="0" w:defUIPriority="0" w:defUnhideWhenUsed="0">
+  <w:latentStyles w:count="371" w:defLockedState="0" w:defQFormat="0" w:defSemiHidden="0" w:defUIPriority="0" w:defUnhideWhenUsed="0">
     <w:lsdException w:name="index 1" w:semiHidden="1" w:unhideWhenUsed="1"/>
     <w:lsdException w:name="index 7" w:semiHidden="1" w:unhideWhenUsed="1"/>
     <w:lsdException w:name="index 8" w:semiHidden="1" w:unhideWhenUsed="1"/>
     <w:lsdException w:name="index 9" w:semiHidden="1" w:unhideWhenUsed="1"/>
-    <w:lsdException w:name="toc 1" w:semiHidden="1" w:uiPriority="39" w:unhideWhenUsed="1"/>
-    <w:lsdException w:name="toc 2" w:semiHidden="1" w:uiPriority="39" w:unhideWhenUsed="1"/>
-    <w:lsdException w:name="toc 3" w:semiHidden="1" w:uiPriority="39" w:unhideWhenUsed="1"/>
+    <w:lsdException w:name="toc 1" w:semiHidden="1" w:unhideWhenUsed="1"/>
+    <w:lsdException w:name="toc 2" w:semiHidden="1" w:unhideWhenUsed="1"/>
+    <w:lsdException w:name="toc 3" w:semiHidden="1" w:unhideWhenUsed="1"/>
     <w:lsdException w:name="toc 4" w:semiHidden="1" w:unhideWhenUsed="1"/>
     <w:lsdException w:name="toc 5" w:semiHidden="1" w:unhideWhenUsed="1"/>
     <w:lsdException w:name="toc 6" w:semiHidden="1" w:unhideWhenUsed="1"/>
@@ -5853,7 +5900,6 @@
     <w:lsdException w:name="Body Text 2" w:semiHidden="1" w:unhideWhenUsed="1"/>
     <w:lsdException w:name="Body Text 3" w:semiHidden="1" w:unhideWhenUsed="1"/>
     <w:lsdException w:name="Body Text Indent 2" w:semiHidden="1" w:unhideWhenUsed="1"/>
-    <w:lsdException w:name="Hyperlink" w:uiPriority="99"/>
     <w:lsdException w:name="Document Map" w:semiHidden="1" w:unhideWhenUsed="1"/>
     <w:lsdException w:name="Plain Text" w:semiHidden="1" w:unhideWhenUsed="1"/>
     <w:lsdException w:name="E-mail Signature" w:semiHidden="1" w:unhideWhenUsed="1"/>
@@ -6021,7 +6067,7 @@
     <w:lsdException w:name="Colorful List Accent 6"/>
     <w:lsdException w:name="Colorful Grid Accent 6"/>
     <w:lsdException w:name="Bibliography" w:semiHidden="1" w:unhideWhenUsed="1"/>
-    <w:lsdException w:name="TOC Heading" w:qFormat="1" w:semiHidden="1" w:uiPriority="39" w:unhideWhenUsed="1"/>
+    <w:lsdException w:name="TOC Heading" w:semiHidden="1" w:unhideWhenUsed="1"/>
     <w:lsdException w:name="Grid Table 4" w:uiPriority="49"/>
     <w:lsdException w:name="Grid Table 5 Dark" w:uiPriority="50"/>
     <w:lsdException w:name="Grid Table 6 Colorful" w:uiPriority="51"/>
@@ -6117,19 +6163,13 @@
     <w:lsdException w:name="List Table 5 Dark Accent 6" w:uiPriority="50"/>
     <w:lsdException w:name="List Table 6 Colorful Accent 6" w:uiPriority="51"/>
     <w:lsdException w:name="List Table 7 Colorful Accent 6" w:uiPriority="52"/>
-    <w:lsdException w:name="Mention" w:semiHidden="1" w:uiPriority="99" w:unhideWhenUsed="1"/>
-    <w:lsdException w:name="Smart Hyperlink" w:semiHidden="1" w:uiPriority="99" w:unhideWhenUsed="1"/>
-    <w:lsdException w:name="Hashtag" w:semiHidden="1" w:uiPriority="99" w:unhideWhenUsed="1"/>
-    <w:lsdException w:name="Unresolved Mention" w:semiHidden="1" w:uiPriority="99" w:unhideWhenUsed="1"/>
-    <w:lsdException w:name="Smart Link" w:semiHidden="1" w:uiPriority="99" w:unhideWhenUsed="1"/>
   </w:latentStyles>
   <w:style w:default="1" w:styleId="Normal" w:type="paragraph">
     <w:name w:val="Normal"/>
     <w:qFormat/>
-    <w:rsid w:val="00A85ACE"/>
+    <w:rsid w:val="005033EB"/>
     <w:rPr>
-      <w:rFonts w:ascii="Arial" w:hAnsi="Arial"/>
-      <w:sz w:val="22"/>
+      <w:rFonts w:ascii="Tw Cen MT" w:hAnsi="Tw Cen MT"/>
     </w:rPr>
   </w:style>
   <w:style w:styleId="Heading1" w:type="paragraph">
@@ -6138,7 +6178,7 @@
     <w:next w:val="BodyText"/>
     <w:uiPriority w:val="9"/>
     <w:qFormat/>
-    <w:rsid w:val="000557FE"/>
+    <w:rsid w:val="002763BC"/>
     <w:pPr>
       <w:keepNext/>
       <w:keepLines/>
@@ -6149,7 +6189,7 @@
       <w:rFonts w:cstheme="majorBidi" w:eastAsiaTheme="majorEastAsia"/>
       <w:b/>
       <w:bCs/>
-      <w:color w:themeColor="text1" w:val="000000"/>
+      <w:color w:val="002060"/>
       <w:sz w:val="36"/>
       <w:szCs w:val="32"/>
     </w:rPr>
@@ -6161,7 +6201,7 @@
     <w:uiPriority w:val="9"/>
     <w:unhideWhenUsed/>
     <w:qFormat/>
-    <w:rsid w:val="000557FE"/>
+    <w:rsid w:val="00A763A9"/>
     <w:pPr>
       <w:keepNext/>
       <w:keepLines/>
@@ -6172,7 +6212,7 @@
       <w:rFonts w:cstheme="majorBidi" w:eastAsiaTheme="majorEastAsia"/>
       <w:b/>
       <w:bCs/>
-      <w:color w:themeColor="text1" w:val="000000"/>
+      <w:color w:val="0070C0"/>
       <w:sz w:val="32"/>
       <w:szCs w:val="32"/>
     </w:rPr>
@@ -6184,18 +6224,18 @@
     <w:uiPriority w:val="9"/>
     <w:unhideWhenUsed/>
     <w:qFormat/>
-    <w:rsid w:val="000557FE"/>
+    <w:rsid w:val="005033EB"/>
     <w:pPr>
       <w:keepNext/>
       <w:keepLines/>
-      <w:spacing w:after="120" w:before="200"/>
+      <w:spacing w:after="0" w:before="200"/>
       <w:outlineLvl w:val="2"/>
     </w:pPr>
     <w:rPr>
       <w:rFonts w:cstheme="majorBidi" w:eastAsiaTheme="majorEastAsia"/>
       <w:b/>
       <w:bCs/>
-      <w:color w:themeColor="text1" w:val="000000"/>
+      <w:color w:themeColor="accent1" w:val="4F81BD"/>
       <w:sz w:val="28"/>
       <w:szCs w:val="28"/>
     </w:rPr>
@@ -6344,7 +6384,7 @@
     <w:basedOn w:val="Normal"/>
     <w:link w:val="BodyTextChar"/>
     <w:qFormat/>
-    <w:rsid w:val="001517DD"/>
+    <w:rsid w:val="005033EB"/>
     <w:pPr>
       <w:spacing w:after="180" w:before="180"/>
     </w:pPr>
@@ -6359,20 +6399,16 @@
     <w:name w:val="Compact"/>
     <w:basedOn w:val="BodyText"/>
     <w:qFormat/>
-    <w:rsid w:val="00B36E5F"/>
     <w:pPr>
       <w:spacing w:after="36" w:before="36"/>
     </w:pPr>
-    <w:rPr>
-      <w:sz w:val="20"/>
-    </w:rPr>
   </w:style>
   <w:style w:styleId="Title" w:type="paragraph">
     <w:name w:val="Title"/>
     <w:basedOn w:val="Normal"/>
     <w:next w:val="BodyText"/>
     <w:qFormat/>
-    <w:rsid w:val="000557FE"/>
+    <w:rsid w:val="00702B8F"/>
     <w:pPr>
       <w:keepNext/>
       <w:keepLines/>
@@ -6381,8 +6417,9 @@
     </w:pPr>
     <w:rPr>
       <w:rFonts w:cstheme="majorBidi" w:eastAsiaTheme="majorEastAsia"/>
+      <w:b/>
       <w:bCs/>
-      <w:color w:themeColor="text1" w:val="000000"/>
+      <w:color w:val="002060"/>
       <w:sz w:val="40"/>
       <w:szCs w:val="36"/>
     </w:rPr>
@@ -6404,31 +6441,29 @@
     <w:name w:val="Author"/>
     <w:next w:val="BodyText"/>
     <w:qFormat/>
-    <w:rsid w:val="001517DD"/>
+    <w:rsid w:val="005033EB"/>
     <w:pPr>
       <w:keepNext/>
       <w:keepLines/>
       <w:jc w:val="center"/>
     </w:pPr>
     <w:rPr>
-      <w:rFonts w:ascii="Arial" w:hAnsi="Arial"/>
-      <w:sz w:val="22"/>
+      <w:rFonts w:ascii="Tw Cen MT" w:hAnsi="Tw Cen MT"/>
     </w:rPr>
   </w:style>
   <w:style w:styleId="Date" w:type="paragraph">
     <w:name w:val="Date"/>
     <w:next w:val="BodyText"/>
     <w:qFormat/>
-    <w:rsid w:val="001517DD"/>
+    <w:rsid w:val="006829EE"/>
     <w:pPr>
       <w:keepNext/>
       <w:keepLines/>
       <w:jc w:val="center"/>
     </w:pPr>
     <w:rPr>
-      <w:rFonts w:ascii="Arial" w:hAnsi="Arial"/>
-      <w:color w:themeColor="text1" w:val="000000"/>
-      <w:sz w:val="22"/>
+      <w:rFonts w:ascii="Tw Cen MT" w:hAnsi="Tw Cen MT"/>
+      <w:color w:val="002060"/>
     </w:rPr>
   </w:style>
   <w:style w:customStyle="1" w:styleId="Abstract" w:type="paragraph">
@@ -6458,13 +6493,12 @@
     <w:uiPriority w:val="9"/>
     <w:unhideWhenUsed/>
     <w:qFormat/>
-    <w:rsid w:val="00446B5D"/>
+    <w:rsid w:val="001F4343"/>
     <w:pPr>
       <w:pBdr>
-        <w:left w:color="FFC000" w:space="6" w:sz="24" w:val="single"/>
+        <w:left w:color="FFC000" w:space="4" w:sz="24" w:val="single"/>
       </w:pBdr>
       <w:spacing w:after="240" w:before="240"/>
-      <w:ind w:left="720"/>
     </w:pPr>
     <w:rPr>
       <w:rFonts w:cstheme="majorBidi" w:eastAsiaTheme="majorEastAsia"/>
@@ -6561,10 +6595,10 @@
     <w:name w:val="Verbatim Char"/>
     <w:basedOn w:val="BodyTextChar"/>
     <w:link w:val="SourceCode"/>
-    <w:rsid w:val="00AD7C28"/>
+    <w:rsid w:val="009D4AB9"/>
     <w:rPr>
       <w:rFonts w:ascii="Consolas" w:hAnsi="Consolas"/>
-      <w:sz w:val="20"/>
+      <w:sz w:val="21"/>
       <w:shd w:color="auto" w:fill="auto" w:val="pct5"/>
     </w:rPr>
   </w:style>
@@ -6579,7 +6613,6 @@
   <w:style w:styleId="Hyperlink" w:type="character">
     <w:name w:val="Hyperlink"/>
     <w:basedOn w:val="CaptionChar"/>
-    <w:uiPriority w:val="99"/>
     <w:rPr>
       <w:i/>
       <w:color w:themeColor="accent1" w:val="4F81BD"/>
@@ -6616,10 +6649,9 @@
     <w:name w:val="Body Text Char"/>
     <w:basedOn w:val="DefaultParagraphFont"/>
     <w:link w:val="BodyText"/>
-    <w:rsid w:val="001517DD"/>
+    <w:rsid w:val="005033EB"/>
     <w:rPr>
-      <w:rFonts w:ascii="Arial" w:hAnsi="Arial"/>
-      <w:sz w:val="22"/>
+      <w:rFonts w:ascii="Tw Cen MT" w:hAnsi="Tw Cen MT"/>
     </w:rPr>
   </w:style>
   <w:style w:customStyle="1" w:styleId="Highlight" w:type="character">
@@ -6691,53 +6723,15 @@
     <w:name w:val="Source Code"/>
     <w:basedOn w:val="Normal"/>
     <w:link w:val="VerbatimChar"/>
-    <w:rsid w:val="00AD7C28"/>
+    <w:rsid w:val="009D4AB9"/>
     <w:pPr>
       <w:shd w:color="auto" w:fill="auto" w:val="pct5"/>
       <w:wordWrap w:val="0"/>
     </w:pPr>
     <w:rPr>
       <w:rFonts w:ascii="Consolas" w:hAnsi="Consolas"/>
-      <w:sz w:val="20"/>
+      <w:sz w:val="21"/>
     </w:rPr>
-  </w:style>
-  <w:style w:styleId="TOC1" w:type="paragraph">
-    <w:name w:val="toc 1"/>
-    <w:basedOn w:val="Normal"/>
-    <w:next w:val="Normal"/>
-    <w:autoRedefine/>
-    <w:uiPriority w:val="39"/>
-    <w:unhideWhenUsed/>
-    <w:rsid w:val="00F735F5"/>
-    <w:pPr>
-      <w:spacing w:after="100"/>
-    </w:pPr>
-  </w:style>
-  <w:style w:styleId="TOC2" w:type="paragraph">
-    <w:name w:val="toc 2"/>
-    <w:basedOn w:val="Normal"/>
-    <w:next w:val="Normal"/>
-    <w:autoRedefine/>
-    <w:uiPriority w:val="39"/>
-    <w:unhideWhenUsed/>
-    <w:rsid w:val="00F735F5"/>
-    <w:pPr>
-      <w:spacing w:after="100"/>
-      <w:ind w:left="240"/>
-    </w:pPr>
-  </w:style>
-  <w:style w:styleId="TOC3" w:type="paragraph">
-    <w:name w:val="toc 3"/>
-    <w:basedOn w:val="Normal"/>
-    <w:next w:val="Normal"/>
-    <w:autoRedefine/>
-    <w:uiPriority w:val="39"/>
-    <w:unhideWhenUsed/>
-    <w:rsid w:val="00F735F5"/>
-    <w:pPr>
-      <w:spacing w:after="100"/>
-      <w:ind w:left="480"/>
-    </w:pPr>
   </w:style>
   <w:style w:type="character" w:customStyle="1" w:styleId="KeywordTok">
     <w:name w:val="KeywordTok"/>

</xml_diff>

<commit_message>
moving some things around; better CSS
</commit_message>
<xml_diff>
--- a/OLS-longitudinal-data/why-OLS-is-a-bad-model-for-longitudinal-data.docx
+++ b/OLS-longitudinal-data/why-OLS-is-a-bad-model-for-longitudinal-data.docx
@@ -31,7 +31,7 @@
         <w:pStyle w:val="Date"/>
       </w:pPr>
       <w:r>
-        <w:t xml:space="preserve">2025-10-16</w:t>
+        <w:t xml:space="preserve">2025-10-17</w:t>
       </w:r>
     </w:p>
     <w:sdt>
@@ -1843,153 +1843,13 @@
       </w:r>
     </w:p>
     <w:bookmarkEnd w:id="39"/>
-    <w:bookmarkStart w:id="48" w:name="two-conceptual-diagrams"/>
+    <w:bookmarkStart w:id="47" w:name="additionally"/>
     <w:p>
       <w:pPr>
         <w:pStyle w:val="Heading1"/>
       </w:pPr>
       <w:r>
-        <w:t xml:space="preserve">7. Two Conceptual Diagrams</w:t>
-      </w:r>
-    </w:p>
-    <w:bookmarkStart w:id="43" w:name="ols-or-mlm-for-2-timepoints"/>
-    <w:p>
-      <w:pPr>
-        <w:pStyle w:val="Heading2"/>
-      </w:pPr>
-      <w:r>
-        <w:t xml:space="preserve">7.1 OLS or MLM for 2 Timepoints</w:t>
-      </w:r>
-    </w:p>
-    <w:p>
-      <w:pPr>
-        <w:pStyle w:val="CaptionedFigure"/>
-      </w:pPr>
-      <w:r>
-        <w:drawing>
-          <wp:inline>
-            <wp:extent cx="3429000" cy="2125493"/>
-            <wp:effectExtent b="0" l="0" r="0" t="0"/>
-            <wp:docPr descr="An OLS Or Multilevel Model For 2 Timepoints" title="" id="41" name="Picture"/>
-            <a:graphic>
-              <a:graphicData uri="http://schemas.openxmlformats.org/drawingml/2006/picture">
-                <pic:pic>
-                  <pic:nvPicPr>
-                    <pic:cNvPr descr="twotimepoints.png" id="42" name="Picture"/>
-                    <pic:cNvPicPr>
-                      <a:picLocks noChangeArrowheads="1" noChangeAspect="1"/>
-                    </pic:cNvPicPr>
-                  </pic:nvPicPr>
-                  <pic:blipFill>
-                    <a:blip r:embed="rId40"/>
-                    <a:stretch>
-                      <a:fillRect/>
-                    </a:stretch>
-                  </pic:blipFill>
-                  <pic:spPr bwMode="auto">
-                    <a:xfrm>
-                      <a:off x="0" y="0"/>
-                      <a:ext cx="3429000" cy="2125493"/>
-                    </a:xfrm>
-                    <a:prstGeom prst="rect">
-                      <a:avLst/>
-                    </a:prstGeom>
-                    <a:noFill/>
-                    <a:ln w="9525">
-                      <a:noFill/>
-                      <a:headEnd/>
-                      <a:tailEnd/>
-                    </a:ln>
-                  </pic:spPr>
-                </pic:pic>
-              </a:graphicData>
-            </a:graphic>
-          </wp:inline>
-        </w:drawing>
-      </w:r>
-    </w:p>
-    <w:p>
-      <w:pPr>
-        <w:pStyle w:val="ImageCaption"/>
-      </w:pPr>
-      <w:r>
-        <w:t xml:space="preserve">An OLS Or Multilevel Model For 2 Timepoints</w:t>
-      </w:r>
-    </w:p>
-    <w:bookmarkEnd w:id="43"/>
-    <w:bookmarkStart w:id="47" w:name="cross-lagged-model"/>
-    <w:p>
-      <w:pPr>
-        <w:pStyle w:val="Heading2"/>
-      </w:pPr>
-      <w:r>
-        <w:t xml:space="preserve">7.2 Cross-Lagged Model</w:t>
-      </w:r>
-    </w:p>
-    <w:p>
-      <w:pPr>
-        <w:pStyle w:val="CaptionedFigure"/>
-      </w:pPr>
-      <w:r>
-        <w:drawing>
-          <wp:inline>
-            <wp:extent cx="3429000" cy="2125014"/>
-            <wp:effectExtent b="0" l="0" r="0" t="0"/>
-            <wp:docPr descr="A Cross Lagged Model For 3 Timepoints" title="" id="45" name="Picture"/>
-            <a:graphic>
-              <a:graphicData uri="http://schemas.openxmlformats.org/drawingml/2006/picture">
-                <pic:pic>
-                  <pic:nvPicPr>
-                    <pic:cNvPr descr="threetimepoints.png" id="46" name="Picture"/>
-                    <pic:cNvPicPr>
-                      <a:picLocks noChangeArrowheads="1" noChangeAspect="1"/>
-                    </pic:cNvPicPr>
-                  </pic:nvPicPr>
-                  <pic:blipFill>
-                    <a:blip r:embed="rId44"/>
-                    <a:stretch>
-                      <a:fillRect/>
-                    </a:stretch>
-                  </pic:blipFill>
-                  <pic:spPr bwMode="auto">
-                    <a:xfrm>
-                      <a:off x="0" y="0"/>
-                      <a:ext cx="3429000" cy="2125014"/>
-                    </a:xfrm>
-                    <a:prstGeom prst="rect">
-                      <a:avLst/>
-                    </a:prstGeom>
-                    <a:noFill/>
-                    <a:ln w="9525">
-                      <a:noFill/>
-                      <a:headEnd/>
-                      <a:tailEnd/>
-                    </a:ln>
-                  </pic:spPr>
-                </pic:pic>
-              </a:graphicData>
-            </a:graphic>
-          </wp:inline>
-        </w:drawing>
-      </w:r>
-    </w:p>
-    <w:p>
-      <w:pPr>
-        <w:pStyle w:val="ImageCaption"/>
-      </w:pPr>
-      <w:r>
-        <w:t xml:space="preserve">A Cross Lagged Model For 3 Timepoints</w:t>
-      </w:r>
-    </w:p>
-    <w:bookmarkEnd w:id="47"/>
-    <w:bookmarkEnd w:id="48"/>
-    <w:bookmarkStart w:id="56" w:name="additionally"/>
-    <w:p>
-      <w:pPr>
-        <w:pStyle w:val="Heading1"/>
-      </w:pPr>
-      <w:r>
-        <w:t xml:space="preserve">8. Additionally …</w:t>
+        <w:t xml:space="preserve">7. Additionally …</w:t>
       </w:r>
     </w:p>
     <w:tbl>
@@ -2034,18 +1894,18 @@
                 <wp:inline>
                   <wp:extent cx="152400" cy="152400"/>
                   <wp:effectExtent b="0" l="0" r="0" t="0"/>
-                  <wp:docPr descr="" title="" id="50" name="Picture"/>
+                  <wp:docPr descr="" title="" id="41" name="Picture"/>
                   <a:graphic>
                     <a:graphicData uri="http://schemas.openxmlformats.org/drawingml/2006/picture">
                       <pic:pic>
                         <pic:nvPicPr>
-                          <pic:cNvPr descr="/Applications/quarto/share/formats/docx/warning.png" id="51" name="Picture"/>
+                          <pic:cNvPr descr="/Applications/quarto/share/formats/docx/warning.png" id="42" name="Picture"/>
                           <pic:cNvPicPr>
                             <a:picLocks noChangeArrowheads="1" noChangeAspect="1"/>
                           </pic:cNvPicPr>
                         </pic:nvPicPr>
                         <pic:blipFill>
-                          <a:blip r:embed="rId49"/>
+                          <a:blip r:embed="rId40"/>
                           <a:stretch>
                             <a:fillRect/>
                           </a:stretch>
@@ -2212,18 +2072,18 @@
                 <wp:inline>
                   <wp:extent cx="152400" cy="152400"/>
                   <wp:effectExtent b="0" l="0" r="0" t="0"/>
-                  <wp:docPr descr="" title="" id="52" name="Picture"/>
+                  <wp:docPr descr="" title="" id="43" name="Picture"/>
                   <a:graphic>
                     <a:graphicData uri="http://schemas.openxmlformats.org/drawingml/2006/picture">
                       <pic:pic>
                         <pic:nvPicPr>
-                          <pic:cNvPr descr="/Applications/quarto/share/formats/docx/warning.png" id="53" name="Picture"/>
+                          <pic:cNvPr descr="/Applications/quarto/share/formats/docx/warning.png" id="44" name="Picture"/>
                           <pic:cNvPicPr>
                             <a:picLocks noChangeArrowheads="1" noChangeAspect="1"/>
                           </pic:cNvPicPr>
                         </pic:nvPicPr>
                         <pic:blipFill>
-                          <a:blip r:embed="rId49"/>
+                          <a:blip r:embed="rId40"/>
                           <a:stretch>
                             <a:fillRect/>
                           </a:stretch>
@@ -2369,18 +2229,18 @@
                 <wp:inline>
                   <wp:extent cx="152400" cy="152400"/>
                   <wp:effectExtent b="0" l="0" r="0" t="0"/>
-                  <wp:docPr descr="" title="" id="54" name="Picture"/>
+                  <wp:docPr descr="" title="" id="45" name="Picture"/>
                   <a:graphic>
                     <a:graphicData uri="http://schemas.openxmlformats.org/drawingml/2006/picture">
                       <pic:pic>
                         <pic:nvPicPr>
-                          <pic:cNvPr descr="/Applications/quarto/share/formats/docx/warning.png" id="55" name="Picture"/>
+                          <pic:cNvPr descr="/Applications/quarto/share/formats/docx/warning.png" id="46" name="Picture"/>
                           <pic:cNvPicPr>
                             <a:picLocks noChangeArrowheads="1" noChangeAspect="1"/>
                           </pic:cNvPicPr>
                         </pic:nvPicPr>
                         <pic:blipFill>
-                          <a:blip r:embed="rId49"/>
+                          <a:blip r:embed="rId40"/>
                           <a:stretch>
                             <a:fillRect/>
                           </a:stretch>
@@ -2463,14 +2323,14 @@
         </w:tc>
       </w:tr>
     </w:tbl>
-    <w:bookmarkEnd w:id="56"/>
-    <w:bookmarkStart w:id="68" w:name="our-answer-to-the-problem"/>
+    <w:bookmarkEnd w:id="47"/>
+    <w:bookmarkStart w:id="59" w:name="our-answer-to-the-problem"/>
     <w:p>
       <w:pPr>
         <w:pStyle w:val="Heading1"/>
       </w:pPr>
       <w:r>
-        <w:t xml:space="preserve">9. Our Answer To the Problem</w:t>
+        <w:t xml:space="preserve">8. Our Answer To the Problem</w:t>
       </w:r>
     </w:p>
     <w:tbl>
@@ -2515,12 +2375,12 @@
                 <wp:inline>
                   <wp:extent cx="152400" cy="152400"/>
                   <wp:effectExtent b="0" l="0" r="0" t="0"/>
-                  <wp:docPr descr="" title="" id="57" name="Picture"/>
+                  <wp:docPr descr="" title="" id="48" name="Picture"/>
                   <a:graphic>
                     <a:graphicData uri="http://schemas.openxmlformats.org/drawingml/2006/picture">
                       <pic:pic>
                         <pic:nvPicPr>
-                          <pic:cNvPr descr="/Applications/quarto/share/formats/docx/tip.png" id="58" name="Picture"/>
+                          <pic:cNvPr descr="/Applications/quarto/share/formats/docx/tip.png" id="49" name="Picture"/>
                           <pic:cNvPicPr>
                             <a:picLocks noChangeArrowheads="1" noChangeAspect="1"/>
                           </pic:cNvPicPr>
@@ -2595,13 +2455,13 @@
         </w:tc>
       </w:tr>
     </w:tbl>
-    <w:bookmarkStart w:id="60" w:name="data-in-long-format"/>
+    <w:bookmarkStart w:id="51" w:name="data-in-long-format"/>
     <w:p>
       <w:pPr>
         <w:pStyle w:val="Heading2"/>
       </w:pPr>
       <w:r>
-        <w:t xml:space="preserve">9.1 Data in Long Format</w:t>
+        <w:t xml:space="preserve">8.1 Data in Long Format</w:t>
       </w:r>
     </w:p>
     <w:tbl>
@@ -2617,7 +2477,7 @@
       <w:tr>
         <w:tc>
           <w:tcPr/>
-          <w:bookmarkStart w:id="59" w:name="tbl-long"/>
+          <w:bookmarkStart w:id="50" w:name="tbl-long"/>
           <w:p>
             <w:pPr>
               <w:jc w:val="center"/>
@@ -3075,19 +2935,19 @@
               </w:tc>
             </w:tr>
           </w:tbl>
-          <w:bookmarkEnd w:id="59"/>
+          <w:bookmarkEnd w:id="50"/>
           <w:p/>
         </w:tc>
       </w:tr>
     </w:tbl>
-    <w:bookmarkEnd w:id="60"/>
-    <w:bookmarkStart w:id="67" w:name="equation"/>
+    <w:bookmarkEnd w:id="51"/>
+    <w:bookmarkStart w:id="58" w:name="equation"/>
     <w:p>
       <w:pPr>
         <w:pStyle w:val="Heading2"/>
       </w:pPr>
       <w:r>
-        <w:t xml:space="preserve">9.2 Equation</w:t>
+        <w:t xml:space="preserve">8.2 Equation</w:t>
       </w:r>
     </w:p>
     <w:p>
@@ -3105,20 +2965,20 @@
         <w:t xml:space="preserve">…. we take our standard multilevel notation.</w:t>
       </w:r>
     </w:p>
-    <w:bookmarkStart w:id="62" w:name="simple-mlm"/>
+    <w:bookmarkStart w:id="53" w:name="simple-mlm"/>
     <w:p>
       <w:pPr>
         <w:pStyle w:val="Heading3"/>
       </w:pPr>
       <w:r>
-        <w:t xml:space="preserve">9.2.1 Simple MLM</w:t>
+        <w:t xml:space="preserve">8.2.1 Simple MLM</w:t>
       </w:r>
     </w:p>
     <w:p>
       <w:pPr>
         <w:pStyle w:val="FirstParagraph"/>
       </w:pPr>
-      <w:bookmarkStart w:id="61" w:name="eq-crosssectional-mlm"/>
+      <w:bookmarkStart w:id="52" w:name="eq-crosssectional-mlm"/>
       <m:oMathPara>
         <m:oMathParaPr>
           <m:jc m:val="center"/>
@@ -3238,7 +3098,7 @@
           </m:d>
         </m:oMath>
       </m:oMathPara>
-      <w:bookmarkEnd w:id="61"/>
+      <w:bookmarkEnd w:id="52"/>
     </w:p>
     <w:p>
       <w:pPr>
@@ -3277,21 +3137,21 @@
         <w:t xml:space="preserve">.</w:t>
       </w:r>
     </w:p>
-    <w:bookmarkEnd w:id="62"/>
-    <w:bookmarkStart w:id="66" w:name="longitudinal-mlm"/>
+    <w:bookmarkEnd w:id="53"/>
+    <w:bookmarkStart w:id="57" w:name="longitudinal-mlm"/>
     <w:p>
       <w:pPr>
         <w:pStyle w:val="Heading3"/>
       </w:pPr>
       <w:r>
-        <w:t xml:space="preserve">9.2.2 Longitudinal MLM</w:t>
+        <w:t xml:space="preserve">8.2.2 Longitudinal MLM</w:t>
       </w:r>
     </w:p>
     <w:p>
       <w:pPr>
         <w:pStyle w:val="FirstParagraph"/>
       </w:pPr>
-      <w:bookmarkStart w:id="63" w:name="eq-longitudinal-mlm"/>
+      <w:bookmarkStart w:id="54" w:name="eq-longitudinal-mlm"/>
       <m:oMathPara>
         <m:oMathParaPr>
           <m:jc m:val="center"/>
@@ -3411,7 +3271,7 @@
           </m:d>
         </m:oMath>
       </m:oMathPara>
-      <w:bookmarkEnd w:id="63"/>
+      <w:bookmarkEnd w:id="54"/>
     </w:p>
     <w:tbl>
       <w:tblPr>
@@ -3455,12 +3315,12 @@
                 <wp:inline>
                   <wp:extent cx="152400" cy="152400"/>
                   <wp:effectExtent b="0" l="0" r="0" t="0"/>
-                  <wp:docPr descr="" title="" id="64" name="Picture"/>
+                  <wp:docPr descr="" title="" id="55" name="Picture"/>
                   <a:graphic>
                     <a:graphicData uri="http://schemas.openxmlformats.org/drawingml/2006/picture">
                       <pic:pic>
                         <pic:nvPicPr>
-                          <pic:cNvPr descr="/Applications/quarto/share/formats/docx/tip.png" id="65" name="Picture"/>
+                          <pic:cNvPr descr="/Applications/quarto/share/formats/docx/tip.png" id="56" name="Picture"/>
                           <pic:cNvPicPr>
                             <a:picLocks noChangeArrowheads="1" noChangeAspect="1"/>
                           </pic:cNvPicPr>
@@ -3587,25 +3447,25 @@
         </w:tc>
       </w:tr>
     </w:tbl>
-    <w:bookmarkEnd w:id="66"/>
-    <w:bookmarkEnd w:id="67"/>
-    <w:bookmarkEnd w:id="68"/>
-    <w:bookmarkStart w:id="87" w:name="this-has-the-following-advantages"/>
+    <w:bookmarkEnd w:id="57"/>
+    <w:bookmarkEnd w:id="58"/>
+    <w:bookmarkEnd w:id="59"/>
+    <w:bookmarkStart w:id="78" w:name="this-has-the-following-advantages"/>
     <w:p>
       <w:pPr>
         <w:pStyle w:val="Heading1"/>
       </w:pPr>
       <w:r>
-        <w:t xml:space="preserve">10. This Has The Following Advantages:</w:t>
-      </w:r>
-    </w:p>
-    <w:bookmarkStart w:id="69" w:name="first"/>
+        <w:t xml:space="preserve">9. This Has The Following Advantages</w:t>
+      </w:r>
+    </w:p>
+    <w:bookmarkStart w:id="60" w:name="first"/>
     <w:p>
       <w:pPr>
         <w:pStyle w:val="Heading2"/>
       </w:pPr>
       <w:r>
-        <w:t xml:space="preserve">10.1 First…</w:t>
+        <w:t xml:space="preserve">9.1 First…</w:t>
       </w:r>
     </w:p>
     <w:p>
@@ -3799,14 +3659,14 @@
         <w:t xml:space="preserve">.</w:t>
       </w:r>
     </w:p>
-    <w:bookmarkEnd w:id="69"/>
-    <w:bookmarkStart w:id="72" w:name="how-to-address-missing-data"/>
+    <w:bookmarkEnd w:id="60"/>
+    <w:bookmarkStart w:id="63" w:name="how-to-address-missing-data"/>
     <w:p>
       <w:pPr>
         <w:pStyle w:val="Heading2"/>
       </w:pPr>
       <w:r>
-        <w:t xml:space="preserve">10.2 How To Address Missing Data?</w:t>
+        <w:t xml:space="preserve">9.2 How To Address Missing Data?</w:t>
       </w:r>
     </w:p>
     <w:tbl>
@@ -3851,18 +3711,18 @@
                 <wp:inline>
                   <wp:extent cx="152400" cy="152400"/>
                   <wp:effectExtent b="0" l="0" r="0" t="0"/>
-                  <wp:docPr descr="" title="" id="70" name="Picture"/>
+                  <wp:docPr descr="" title="" id="61" name="Picture"/>
                   <a:graphic>
                     <a:graphicData uri="http://schemas.openxmlformats.org/drawingml/2006/picture">
                       <pic:pic>
                         <pic:nvPicPr>
-                          <pic:cNvPr descr="/Applications/quarto/share/formats/docx/warning.png" id="71" name="Picture"/>
+                          <pic:cNvPr descr="/Applications/quarto/share/formats/docx/warning.png" id="62" name="Picture"/>
                           <pic:cNvPicPr>
                             <a:picLocks noChangeArrowheads="1" noChangeAspect="1"/>
                           </pic:cNvPicPr>
                         </pic:nvPicPr>
                         <pic:blipFill>
-                          <a:blip r:embed="rId49"/>
+                          <a:blip r:embed="rId40"/>
                           <a:stretch>
                             <a:fillRect/>
                           </a:stretch>
@@ -4009,14 +3869,14 @@
         <w:t xml:space="preserve">Multiple imputation.</w:t>
       </w:r>
     </w:p>
-    <w:bookmarkEnd w:id="72"/>
-    <w:bookmarkStart w:id="73" w:name="further"/>
+    <w:bookmarkEnd w:id="63"/>
+    <w:bookmarkStart w:id="64" w:name="further"/>
     <w:p>
       <w:pPr>
         <w:pStyle w:val="Heading2"/>
       </w:pPr>
       <w:r>
-        <w:t xml:space="preserve">10.3 Further…</w:t>
+        <w:t xml:space="preserve">9.3 Further…</w:t>
       </w:r>
     </w:p>
     <w:p>
@@ -4351,14 +4211,14 @@
         <w:t xml:space="preserve">back into the model.</w:t>
       </w:r>
     </w:p>
-    <w:bookmarkEnd w:id="73"/>
-    <w:bookmarkStart w:id="77" w:name="appropriate-metric-for-time"/>
+    <w:bookmarkEnd w:id="64"/>
+    <w:bookmarkStart w:id="68" w:name="appropriate-metric-for-time"/>
     <w:p>
       <w:pPr>
         <w:pStyle w:val="Heading2"/>
       </w:pPr>
       <w:r>
-        <w:t xml:space="preserve">10.4 Appropriate Metric For Time</w:t>
+        <w:t xml:space="preserve">9.4 Appropriate Metric For Time</w:t>
       </w:r>
     </w:p>
     <w:tbl>
@@ -4403,18 +4263,18 @@
                 <wp:inline>
                   <wp:extent cx="152400" cy="152400"/>
                   <wp:effectExtent b="0" l="0" r="0" t="0"/>
-                  <wp:docPr descr="" title="" id="75" name="Picture"/>
+                  <wp:docPr descr="" title="" id="66" name="Picture"/>
                   <a:graphic>
                     <a:graphicData uri="http://schemas.openxmlformats.org/drawingml/2006/picture">
                       <pic:pic>
                         <pic:nvPicPr>
-                          <pic:cNvPr descr="/Applications/quarto/share/formats/docx/caution.png" id="76" name="Picture"/>
+                          <pic:cNvPr descr="/Applications/quarto/share/formats/docx/caution.png" id="67" name="Picture"/>
                           <pic:cNvPicPr>
                             <a:picLocks noChangeArrowheads="1" noChangeAspect="1"/>
                           </pic:cNvPicPr>
                         </pic:nvPicPr>
                         <pic:blipFill>
-                          <a:blip r:embed="rId74"/>
+                          <a:blip r:embed="rId65"/>
                           <a:stretch>
                             <a:fillRect/>
                           </a:stretch>
@@ -4522,14 +4382,14 @@
         </w:tc>
       </w:tr>
     </w:tbl>
-    <w:bookmarkEnd w:id="77"/>
-    <w:bookmarkStart w:id="82" w:name="visually"/>
+    <w:bookmarkEnd w:id="68"/>
+    <w:bookmarkStart w:id="73" w:name="visually"/>
     <w:p>
       <w:pPr>
         <w:pStyle w:val="Heading2"/>
       </w:pPr>
       <w:r>
-        <w:t xml:space="preserve">10.5 Visually</w:t>
+        <w:t xml:space="preserve">9.5 Visually</w:t>
       </w:r>
     </w:p>
     <w:tbl>
@@ -4545,7 +4405,7 @@
       <w:tr>
         <w:tc>
           <w:tcPr/>
-          <w:bookmarkStart w:id="81" w:name="fig-MLM"/>
+          <w:bookmarkStart w:id="72" w:name="fig-MLM"/>
           <w:p>
             <w:pPr>
               <w:pStyle w:val="Compact"/>
@@ -4556,18 +4416,18 @@
                 <wp:inline>
                   <wp:extent cx="6858000" cy="5486400"/>
                   <wp:effectExtent b="0" l="0" r="0" t="0"/>
-                  <wp:docPr descr="" title="" id="79" name="Picture"/>
+                  <wp:docPr descr="" title="" id="70" name="Picture"/>
                   <a:graphic>
                     <a:graphicData uri="http://schemas.openxmlformats.org/drawingml/2006/picture">
                       <pic:pic>
                         <pic:nvPicPr>
-                          <pic:cNvPr descr="why-OLS-is-a-bad-model-for-longitudinal-data_files/figure-docx/fig-MLM-1.png" id="80" name="Picture"/>
+                          <pic:cNvPr descr="why-OLS-is-a-bad-model-for-longitudinal-data_files/figure-docx/fig-MLM-1.png" id="71" name="Picture"/>
                           <pic:cNvPicPr>
                             <a:picLocks noChangeArrowheads="1" noChangeAspect="1"/>
                           </pic:cNvPicPr>
                         </pic:nvPicPr>
                         <pic:blipFill>
-                          <a:blip r:embed="rId78"/>
+                          <a:blip r:embed="rId69"/>
                           <a:stretch>
                             <a:fillRect/>
                           </a:stretch>
@@ -4607,18 +4467,18 @@
               <w:t xml:space="preserve">Figure 2: A Multilevel Model For Longitudinal Data</w:t>
             </w:r>
           </w:p>
-          <w:bookmarkEnd w:id="81"/>
+          <w:bookmarkEnd w:id="72"/>
         </w:tc>
       </w:tr>
     </w:tbl>
-    <w:bookmarkEnd w:id="82"/>
-    <w:bookmarkStart w:id="85" w:name="lastly"/>
+    <w:bookmarkEnd w:id="73"/>
+    <w:bookmarkStart w:id="76" w:name="lastly"/>
     <w:p>
       <w:pPr>
         <w:pStyle w:val="Heading2"/>
       </w:pPr>
       <w:r>
-        <w:t xml:space="preserve">10.6 Lastly</w:t>
+        <w:t xml:space="preserve">9.6 Lastly</w:t>
       </w:r>
     </w:p>
     <w:tbl>
@@ -4663,18 +4523,18 @@
                 <wp:inline>
                   <wp:extent cx="152400" cy="152400"/>
                   <wp:effectExtent b="0" l="0" r="0" t="0"/>
-                  <wp:docPr descr="" title="" id="83" name="Picture"/>
+                  <wp:docPr descr="" title="" id="74" name="Picture"/>
                   <a:graphic>
                     <a:graphicData uri="http://schemas.openxmlformats.org/drawingml/2006/picture">
                       <pic:pic>
                         <pic:nvPicPr>
-                          <pic:cNvPr descr="/Applications/quarto/share/formats/docx/caution.png" id="84" name="Picture"/>
+                          <pic:cNvPr descr="/Applications/quarto/share/formats/docx/caution.png" id="75" name="Picture"/>
                           <pic:cNvPicPr>
                             <a:picLocks noChangeArrowheads="1" noChangeAspect="1"/>
                           </pic:cNvPicPr>
                         </pic:nvPicPr>
                         <pic:blipFill>
-                          <a:blip r:embed="rId74"/>
+                          <a:blip r:embed="rId65"/>
                           <a:stretch>
                             <a:fillRect/>
                           </a:stretch>
@@ -4731,20 +4591,160 @@
               <w:spacing w:before="16" w:after="16"/>
             </w:pPr>
             <w:r>
-              <w:t xml:space="preserve">Generating appropriate descriptive statistics can be a problem.</w:t>
+              <w:t xml:space="preserve">Generating appropriate descriptive statistics can be a question.</w:t>
             </w:r>
           </w:p>
         </w:tc>
       </w:tr>
     </w:tbl>
-    <w:bookmarkEnd w:id="85"/>
-    <w:bookmarkStart w:id="86" w:name="Xbc8e82e63266e1b7def53110c0353443f3dddf5"/>
+    <w:bookmarkEnd w:id="76"/>
+    <w:bookmarkStart w:id="77" w:name="Xbc8e82e63266e1b7def53110c0353443f3dddf5"/>
     <w:p>
       <w:pPr>
         <w:pStyle w:val="Heading2"/>
       </w:pPr>
       <w:r>
-        <w:t xml:space="preserve">10.7 Let’s continue to explore how this model works.</w:t>
+        <w:t xml:space="preserve">9.7 Let’s continue to explore how this model works.</w:t>
+      </w:r>
+    </w:p>
+    <w:bookmarkEnd w:id="77"/>
+    <w:bookmarkEnd w:id="78"/>
+    <w:bookmarkStart w:id="87" w:name="appendix-two-conceptual-diagrams"/>
+    <w:p>
+      <w:pPr>
+        <w:pStyle w:val="Heading1"/>
+      </w:pPr>
+      <w:r>
+        <w:t xml:space="preserve">10. Appendix: Two Conceptual Diagrams</w:t>
+      </w:r>
+    </w:p>
+    <w:bookmarkStart w:id="82" w:name="ols-or-mlm-for-2-timepoints"/>
+    <w:p>
+      <w:pPr>
+        <w:pStyle w:val="Heading2"/>
+      </w:pPr>
+      <w:r>
+        <w:t xml:space="preserve">10.1 OLS or MLM for 2 Timepoints</w:t>
+      </w:r>
+    </w:p>
+    <w:p>
+      <w:pPr>
+        <w:pStyle w:val="CaptionedFigure"/>
+      </w:pPr>
+      <w:r>
+        <w:drawing>
+          <wp:inline>
+            <wp:extent cx="3429000" cy="2125493"/>
+            <wp:effectExtent b="0" l="0" r="0" t="0"/>
+            <wp:docPr descr="An OLS Or Multilevel Model For 2 Timepoints" title="" id="80" name="Picture"/>
+            <a:graphic>
+              <a:graphicData uri="http://schemas.openxmlformats.org/drawingml/2006/picture">
+                <pic:pic>
+                  <pic:nvPicPr>
+                    <pic:cNvPr descr="twotimepoints.png" id="81" name="Picture"/>
+                    <pic:cNvPicPr>
+                      <a:picLocks noChangeArrowheads="1" noChangeAspect="1"/>
+                    </pic:cNvPicPr>
+                  </pic:nvPicPr>
+                  <pic:blipFill>
+                    <a:blip r:embed="rId79"/>
+                    <a:stretch>
+                      <a:fillRect/>
+                    </a:stretch>
+                  </pic:blipFill>
+                  <pic:spPr bwMode="auto">
+                    <a:xfrm>
+                      <a:off x="0" y="0"/>
+                      <a:ext cx="3429000" cy="2125493"/>
+                    </a:xfrm>
+                    <a:prstGeom prst="rect">
+                      <a:avLst/>
+                    </a:prstGeom>
+                    <a:noFill/>
+                    <a:ln w="9525">
+                      <a:noFill/>
+                      <a:headEnd/>
+                      <a:tailEnd/>
+                    </a:ln>
+                  </pic:spPr>
+                </pic:pic>
+              </a:graphicData>
+            </a:graphic>
+          </wp:inline>
+        </w:drawing>
+      </w:r>
+    </w:p>
+    <w:p>
+      <w:pPr>
+        <w:pStyle w:val="ImageCaption"/>
+      </w:pPr>
+      <w:r>
+        <w:t xml:space="preserve">An OLS Or Multilevel Model For 2 Timepoints</w:t>
+      </w:r>
+    </w:p>
+    <w:bookmarkEnd w:id="82"/>
+    <w:bookmarkStart w:id="86" w:name="cross-lagged-model"/>
+    <w:p>
+      <w:pPr>
+        <w:pStyle w:val="Heading2"/>
+      </w:pPr>
+      <w:r>
+        <w:t xml:space="preserve">10.2 Cross-Lagged Model</w:t>
+      </w:r>
+    </w:p>
+    <w:p>
+      <w:pPr>
+        <w:pStyle w:val="CaptionedFigure"/>
+      </w:pPr>
+      <w:r>
+        <w:drawing>
+          <wp:inline>
+            <wp:extent cx="3429000" cy="2125014"/>
+            <wp:effectExtent b="0" l="0" r="0" t="0"/>
+            <wp:docPr descr="A Cross Lagged Model For 3 Timepoints" title="" id="84" name="Picture"/>
+            <a:graphic>
+              <a:graphicData uri="http://schemas.openxmlformats.org/drawingml/2006/picture">
+                <pic:pic>
+                  <pic:nvPicPr>
+                    <pic:cNvPr descr="threetimepoints.png" id="85" name="Picture"/>
+                    <pic:cNvPicPr>
+                      <a:picLocks noChangeArrowheads="1" noChangeAspect="1"/>
+                    </pic:cNvPicPr>
+                  </pic:nvPicPr>
+                  <pic:blipFill>
+                    <a:blip r:embed="rId83"/>
+                    <a:stretch>
+                      <a:fillRect/>
+                    </a:stretch>
+                  </pic:blipFill>
+                  <pic:spPr bwMode="auto">
+                    <a:xfrm>
+                      <a:off x="0" y="0"/>
+                      <a:ext cx="3429000" cy="2125014"/>
+                    </a:xfrm>
+                    <a:prstGeom prst="rect">
+                      <a:avLst/>
+                    </a:prstGeom>
+                    <a:noFill/>
+                    <a:ln w="9525">
+                      <a:noFill/>
+                      <a:headEnd/>
+                      <a:tailEnd/>
+                    </a:ln>
+                  </pic:spPr>
+                </pic:pic>
+              </a:graphicData>
+            </a:graphic>
+          </wp:inline>
+        </w:drawing>
+      </w:r>
+    </w:p>
+    <w:p>
+      <w:pPr>
+        <w:pStyle w:val="ImageCaption"/>
+      </w:pPr>
+      <w:r>
+        <w:t xml:space="preserve">A Cross Lagged Model For 3 Timepoints</w:t>
       </w:r>
     </w:p>
     <w:bookmarkEnd w:id="86"/>

</xml_diff>

<commit_message>
improved navigation; added key intuition
</commit_message>
<xml_diff>
--- a/OLS-longitudinal-data/why-OLS-is-a-bad-model-for-longitudinal-data.docx
+++ b/OLS-longitudinal-data/why-OLS-is-a-bad-model-for-longitudinal-data.docx
@@ -31,7 +31,7 @@
         <w:pStyle w:val="Date"/>
       </w:pPr>
       <w:r>
-        <w:t xml:space="preserve">2025-10-17</w:t>
+        <w:t xml:space="preserve">2025-10-18</w:t>
       </w:r>
     </w:p>
     <w:sdt>
@@ -3450,7 +3450,7 @@
     <w:bookmarkEnd w:id="57"/>
     <w:bookmarkEnd w:id="58"/>
     <w:bookmarkEnd w:id="59"/>
-    <w:bookmarkStart w:id="78" w:name="this-has-the-following-advantages"/>
+    <w:bookmarkStart w:id="80" w:name="this-has-the-following-advantages"/>
     <w:p>
       <w:pPr>
         <w:pStyle w:val="Heading1"/>
@@ -3459,7 +3459,155 @@
         <w:t xml:space="preserve">9. This Has The Following Advantages</w:t>
       </w:r>
     </w:p>
-    <w:bookmarkStart w:id="60" w:name="first"/>
+    <w:tbl>
+      <w:tblPr>
+        <w:tblStyle w:val="Table"/>
+        <w:tblLook w:firstRow="0" w:lastRow="0" w:firstColumn="0" w:lastColumn="0" w:noHBand="0" w:noVBand="0" w:val="0000"/>
+        <w:tblBorders>
+          <w:left w:val="single" w:sz="24" w:space="0" w:color="00A047"/>
+          <w:right w:val="single" w:sz="4" w:space="0" w:color="00A047"/>
+          <w:top w:val="single" w:sz="4" w:space="0" w:color="00A047"/>
+          <w:bottom w:val="single" w:sz="4" w:space="0" w:color="00A047"/>
+        </w:tblBorders>
+        <w:tblCellMar>
+          <w:left w:w="144" w:type="dxa"/>
+          <w:right w:w="144" w:type="dxa"/>
+        </w:tblCellMar>
+        <w:tblInd w:w="164" w:type="dxa"/>
+        <w:tblW w:type="pct" w:w="100%"/>
+      </w:tblPr>
+      <w:tr>
+        <w:trPr>
+          <w:cantSplit/>
+        </w:trPr>
+        <w:tc>
+          <w:tcPr>
+            <w:shd w:color="auto" w:fill="ccf1e3" w:val="clear"/>
+            <w:tcMar>
+              <w:top w:w="92" w:type="dxa"/>
+              <w:bottom w:w="92" w:type="dxa"/>
+            </w:tcMar>
+          </w:tcPr>
+          <w:p>
+            <w:pPr>
+              <w:pStyle w:val="FirstParagraph"/>
+            </w:pPr>
+            <w:pPr>
+              <w:spacing w:before="0" w:after="0"/>
+              <w:textAlignment w:val="center"/>
+            </w:pPr>
+            <w:r>
+              <w:drawing>
+                <wp:inline>
+                  <wp:extent cx="152400" cy="152400"/>
+                  <wp:effectExtent b="0" l="0" r="0" t="0"/>
+                  <wp:docPr descr="" title="" id="60" name="Picture"/>
+                  <a:graphic>
+                    <a:graphicData uri="http://schemas.openxmlformats.org/drawingml/2006/picture">
+                      <pic:pic>
+                        <pic:nvPicPr>
+                          <pic:cNvPr descr="/Applications/quarto/share/formats/docx/tip.png" id="61" name="Picture"/>
+                          <pic:cNvPicPr>
+                            <a:picLocks noChangeArrowheads="1" noChangeAspect="1"/>
+                          </pic:cNvPicPr>
+                        </pic:nvPicPr>
+                        <pic:blipFill>
+                          <a:blip r:embed="rId26"/>
+                          <a:stretch>
+                            <a:fillRect/>
+                          </a:stretch>
+                        </pic:blipFill>
+                        <pic:spPr bwMode="auto">
+                          <a:xfrm>
+                            <a:off x="0" y="0"/>
+                            <a:ext cx="152400" cy="152400"/>
+                          </a:xfrm>
+                          <a:prstGeom prst="rect">
+                            <a:avLst/>
+                          </a:prstGeom>
+                          <a:noFill/>
+                          <a:ln w="9525">
+                            <a:noFill/>
+                            <a:headEnd/>
+                            <a:tailEnd/>
+                          </a:ln>
+                        </pic:spPr>
+                      </pic:pic>
+                    </a:graphicData>
+                  </a:graphic>
+                </wp:inline>
+              </w:drawing>
+            </w:r>
+            <w:r>
+              <w:t xml:space="preserve"> </w:t>
+            </w:r>
+            <w:r>
+              <w:t xml:space="preserve"> </w:t>
+            </w:r>
+            <w:r>
+              <w:t xml:space="preserve">Key Intuition</w:t>
+            </w:r>
+          </w:p>
+        </w:tc>
+      </w:tr>
+      <w:tr>
+        <w:trPr>
+          <w:cantSplit/>
+        </w:trPr>
+        <w:tc>
+          <w:tcPr>
+            <w:tcMar>
+              <w:top w:w="108" w:type="dxa"/>
+              <w:bottom w:w="108" w:type="dxa"/>
+            </w:tcMar>
+          </w:tcPr>
+          <w:p>
+            <w:pPr>
+              <w:pStyle w:val="BodyText"/>
+            </w:pPr>
+            <w:pPr>
+              <w:spacing w:before="16" w:after="16"/>
+            </w:pPr>
+            <w:r>
+              <w:t xml:space="preserve">The</w:t>
+            </w:r>
+            <w:r>
+              <w:t xml:space="preserve"> </w:t>
+            </w:r>
+            <w:r>
+              <w:rPr>
+                <w:i/>
+                <w:iCs/>
+              </w:rPr>
+              <w:t xml:space="preserve">key intuition</w:t>
+            </w:r>
+            <w:r>
+              <w:t xml:space="preserve"> </w:t>
+            </w:r>
+            <w:r>
+              <w:t xml:space="preserve">is that any statistical procedure–whether it is aware of the clustering of the data or not–operates on the data on a</w:t>
+            </w:r>
+            <w:r>
+              <w:t xml:space="preserve"> </w:t>
+            </w:r>
+            <w:r>
+              <w:rPr>
+                <w:i/>
+                <w:iCs/>
+              </w:rPr>
+              <w:t xml:space="preserve">row by row</w:t>
+            </w:r>
+            <w:r>
+              <w:t xml:space="preserve"> </w:t>
+            </w:r>
+            <w:r>
+              <w:t xml:space="preserve">basis.</w:t>
+            </w:r>
+          </w:p>
+        </w:tc>
+      </w:tr>
+    </w:tbl>
+    <w:bookmarkStart w:id="62" w:name="first"/>
     <w:p>
       <w:pPr>
         <w:pStyle w:val="Heading2"/>
@@ -3659,8 +3807,8 @@
         <w:t xml:space="preserve">.</w:t>
       </w:r>
     </w:p>
-    <w:bookmarkEnd w:id="60"/>
-    <w:bookmarkStart w:id="63" w:name="how-to-address-missing-data"/>
+    <w:bookmarkEnd w:id="62"/>
+    <w:bookmarkStart w:id="65" w:name="how-to-address-missing-data"/>
     <w:p>
       <w:pPr>
         <w:pStyle w:val="Heading2"/>
@@ -3711,12 +3859,12 @@
                 <wp:inline>
                   <wp:extent cx="152400" cy="152400"/>
                   <wp:effectExtent b="0" l="0" r="0" t="0"/>
-                  <wp:docPr descr="" title="" id="61" name="Picture"/>
+                  <wp:docPr descr="" title="" id="63" name="Picture"/>
                   <a:graphic>
                     <a:graphicData uri="http://schemas.openxmlformats.org/drawingml/2006/picture">
                       <pic:pic>
                         <pic:nvPicPr>
-                          <pic:cNvPr descr="/Applications/quarto/share/formats/docx/warning.png" id="62" name="Picture"/>
+                          <pic:cNvPr descr="/Applications/quarto/share/formats/docx/warning.png" id="64" name="Picture"/>
                           <pic:cNvPicPr>
                             <a:picLocks noChangeArrowheads="1" noChangeAspect="1"/>
                           </pic:cNvPicPr>
@@ -3869,8 +4017,8 @@
         <w:t xml:space="preserve">Multiple imputation.</w:t>
       </w:r>
     </w:p>
-    <w:bookmarkEnd w:id="63"/>
-    <w:bookmarkStart w:id="64" w:name="further"/>
+    <w:bookmarkEnd w:id="65"/>
+    <w:bookmarkStart w:id="66" w:name="further"/>
     <w:p>
       <w:pPr>
         <w:pStyle w:val="Heading2"/>
@@ -4211,8 +4359,8 @@
         <w:t xml:space="preserve">back into the model.</w:t>
       </w:r>
     </w:p>
-    <w:bookmarkEnd w:id="64"/>
-    <w:bookmarkStart w:id="68" w:name="appropriate-metric-for-time"/>
+    <w:bookmarkEnd w:id="66"/>
+    <w:bookmarkStart w:id="70" w:name="appropriate-metric-for-time"/>
     <w:p>
       <w:pPr>
         <w:pStyle w:val="Heading2"/>
@@ -4263,18 +4411,18 @@
                 <wp:inline>
                   <wp:extent cx="152400" cy="152400"/>
                   <wp:effectExtent b="0" l="0" r="0" t="0"/>
-                  <wp:docPr descr="" title="" id="66" name="Picture"/>
+                  <wp:docPr descr="" title="" id="68" name="Picture"/>
                   <a:graphic>
                     <a:graphicData uri="http://schemas.openxmlformats.org/drawingml/2006/picture">
                       <pic:pic>
                         <pic:nvPicPr>
-                          <pic:cNvPr descr="/Applications/quarto/share/formats/docx/caution.png" id="67" name="Picture"/>
+                          <pic:cNvPr descr="/Applications/quarto/share/formats/docx/caution.png" id="69" name="Picture"/>
                           <pic:cNvPicPr>
                             <a:picLocks noChangeArrowheads="1" noChangeAspect="1"/>
                           </pic:cNvPicPr>
                         </pic:nvPicPr>
                         <pic:blipFill>
-                          <a:blip r:embed="rId65"/>
+                          <a:blip r:embed="rId67"/>
                           <a:stretch>
                             <a:fillRect/>
                           </a:stretch>
@@ -4382,8 +4530,8 @@
         </w:tc>
       </w:tr>
     </w:tbl>
-    <w:bookmarkEnd w:id="68"/>
-    <w:bookmarkStart w:id="73" w:name="visually"/>
+    <w:bookmarkEnd w:id="70"/>
+    <w:bookmarkStart w:id="75" w:name="visually"/>
     <w:p>
       <w:pPr>
         <w:pStyle w:val="Heading2"/>
@@ -4405,7 +4553,7 @@
       <w:tr>
         <w:tc>
           <w:tcPr/>
-          <w:bookmarkStart w:id="72" w:name="fig-MLM"/>
+          <w:bookmarkStart w:id="74" w:name="fig-MLM"/>
           <w:p>
             <w:pPr>
               <w:pStyle w:val="Compact"/>
@@ -4416,18 +4564,18 @@
                 <wp:inline>
                   <wp:extent cx="6858000" cy="5486400"/>
                   <wp:effectExtent b="0" l="0" r="0" t="0"/>
-                  <wp:docPr descr="" title="" id="70" name="Picture"/>
+                  <wp:docPr descr="" title="" id="72" name="Picture"/>
                   <a:graphic>
                     <a:graphicData uri="http://schemas.openxmlformats.org/drawingml/2006/picture">
                       <pic:pic>
                         <pic:nvPicPr>
-                          <pic:cNvPr descr="why-OLS-is-a-bad-model-for-longitudinal-data_files/figure-docx/fig-MLM-1.png" id="71" name="Picture"/>
+                          <pic:cNvPr descr="why-OLS-is-a-bad-model-for-longitudinal-data_files/figure-docx/fig-MLM-1.png" id="73" name="Picture"/>
                           <pic:cNvPicPr>
                             <a:picLocks noChangeArrowheads="1" noChangeAspect="1"/>
                           </pic:cNvPicPr>
                         </pic:nvPicPr>
                         <pic:blipFill>
-                          <a:blip r:embed="rId69"/>
+                          <a:blip r:embed="rId71"/>
                           <a:stretch>
                             <a:fillRect/>
                           </a:stretch>
@@ -4467,12 +4615,12 @@
               <w:t xml:space="preserve">Figure 2: A Multilevel Model For Longitudinal Data</w:t>
             </w:r>
           </w:p>
-          <w:bookmarkEnd w:id="72"/>
+          <w:bookmarkEnd w:id="74"/>
         </w:tc>
       </w:tr>
     </w:tbl>
-    <w:bookmarkEnd w:id="73"/>
-    <w:bookmarkStart w:id="76" w:name="lastly"/>
+    <w:bookmarkEnd w:id="75"/>
+    <w:bookmarkStart w:id="78" w:name="lastly"/>
     <w:p>
       <w:pPr>
         <w:pStyle w:val="Heading2"/>
@@ -4523,18 +4671,18 @@
                 <wp:inline>
                   <wp:extent cx="152400" cy="152400"/>
                   <wp:effectExtent b="0" l="0" r="0" t="0"/>
-                  <wp:docPr descr="" title="" id="74" name="Picture"/>
+                  <wp:docPr descr="" title="" id="76" name="Picture"/>
                   <a:graphic>
                     <a:graphicData uri="http://schemas.openxmlformats.org/drawingml/2006/picture">
                       <pic:pic>
                         <pic:nvPicPr>
-                          <pic:cNvPr descr="/Applications/quarto/share/formats/docx/caution.png" id="75" name="Picture"/>
+                          <pic:cNvPr descr="/Applications/quarto/share/formats/docx/caution.png" id="77" name="Picture"/>
                           <pic:cNvPicPr>
                             <a:picLocks noChangeArrowheads="1" noChangeAspect="1"/>
                           </pic:cNvPicPr>
                         </pic:nvPicPr>
                         <pic:blipFill>
-                          <a:blip r:embed="rId65"/>
+                          <a:blip r:embed="rId67"/>
                           <a:stretch>
                             <a:fillRect/>
                           </a:stretch>
@@ -4597,8 +4745,8 @@
         </w:tc>
       </w:tr>
     </w:tbl>
-    <w:bookmarkEnd w:id="76"/>
-    <w:bookmarkStart w:id="77" w:name="Xbc8e82e63266e1b7def53110c0353443f3dddf5"/>
+    <w:bookmarkEnd w:id="78"/>
+    <w:bookmarkStart w:id="79" w:name="Xbc8e82e63266e1b7def53110c0353443f3dddf5"/>
     <w:p>
       <w:pPr>
         <w:pStyle w:val="Heading2"/>
@@ -4607,9 +4755,9 @@
         <w:t xml:space="preserve">9.7 Let’s continue to explore how this model works.</w:t>
       </w:r>
     </w:p>
-    <w:bookmarkEnd w:id="77"/>
-    <w:bookmarkEnd w:id="78"/>
-    <w:bookmarkStart w:id="87" w:name="appendix-two-conceptual-diagrams"/>
+    <w:bookmarkEnd w:id="79"/>
+    <w:bookmarkEnd w:id="80"/>
+    <w:bookmarkStart w:id="89" w:name="appendix-two-conceptual-diagrams"/>
     <w:p>
       <w:pPr>
         <w:pStyle w:val="Heading1"/>
@@ -4618,7 +4766,7 @@
         <w:t xml:space="preserve">10. Appendix: Two Conceptual Diagrams</w:t>
       </w:r>
     </w:p>
-    <w:bookmarkStart w:id="82" w:name="ols-or-mlm-for-2-timepoints"/>
+    <w:bookmarkStart w:id="84" w:name="ols-or-mlm-for-2-timepoints"/>
     <w:p>
       <w:pPr>
         <w:pStyle w:val="Heading2"/>
@@ -4636,18 +4784,18 @@
           <wp:inline>
             <wp:extent cx="3429000" cy="2125493"/>
             <wp:effectExtent b="0" l="0" r="0" t="0"/>
-            <wp:docPr descr="An OLS Or Multilevel Model For 2 Timepoints" title="" id="80" name="Picture"/>
+            <wp:docPr descr="An OLS Or Multilevel Model For 2 Timepoints" title="" id="82" name="Picture"/>
             <a:graphic>
               <a:graphicData uri="http://schemas.openxmlformats.org/drawingml/2006/picture">
                 <pic:pic>
                   <pic:nvPicPr>
-                    <pic:cNvPr descr="twotimepoints.png" id="81" name="Picture"/>
+                    <pic:cNvPr descr="twotimepoints.png" id="83" name="Picture"/>
                     <pic:cNvPicPr>
                       <a:picLocks noChangeArrowheads="1" noChangeAspect="1"/>
                     </pic:cNvPicPr>
                   </pic:nvPicPr>
                   <pic:blipFill>
-                    <a:blip r:embed="rId79"/>
+                    <a:blip r:embed="rId81"/>
                     <a:stretch>
                       <a:fillRect/>
                     </a:stretch>
@@ -4682,8 +4830,8 @@
         <w:t xml:space="preserve">An OLS Or Multilevel Model For 2 Timepoints</w:t>
       </w:r>
     </w:p>
-    <w:bookmarkEnd w:id="82"/>
-    <w:bookmarkStart w:id="86" w:name="cross-lagged-model"/>
+    <w:bookmarkEnd w:id="84"/>
+    <w:bookmarkStart w:id="88" w:name="cross-lagged-model"/>
     <w:p>
       <w:pPr>
         <w:pStyle w:val="Heading2"/>
@@ -4701,18 +4849,18 @@
           <wp:inline>
             <wp:extent cx="3429000" cy="2125014"/>
             <wp:effectExtent b="0" l="0" r="0" t="0"/>
-            <wp:docPr descr="A Cross Lagged Model For 3 Timepoints" title="" id="84" name="Picture"/>
+            <wp:docPr descr="A Cross Lagged Model For 3 Timepoints" title="" id="86" name="Picture"/>
             <a:graphic>
               <a:graphicData uri="http://schemas.openxmlformats.org/drawingml/2006/picture">
                 <pic:pic>
                   <pic:nvPicPr>
-                    <pic:cNvPr descr="threetimepoints.png" id="85" name="Picture"/>
+                    <pic:cNvPr descr="threetimepoints.png" id="87" name="Picture"/>
                     <pic:cNvPicPr>
                       <a:picLocks noChangeArrowheads="1" noChangeAspect="1"/>
                     </pic:cNvPicPr>
                   </pic:nvPicPr>
                   <pic:blipFill>
-                    <a:blip r:embed="rId83"/>
+                    <a:blip r:embed="rId85"/>
                     <a:stretch>
                       <a:fillRect/>
                     </a:stretch>
@@ -4747,9 +4895,9 @@
         <w:t xml:space="preserve">A Cross Lagged Model For 3 Timepoints</w:t>
       </w:r>
     </w:p>
-    <w:bookmarkEnd w:id="86"/>
-    <w:bookmarkEnd w:id="87"/>
-    <w:bookmarkStart w:id="100" w:name="references"/>
+    <w:bookmarkEnd w:id="88"/>
+    <w:bookmarkEnd w:id="89"/>
+    <w:bookmarkStart w:id="102" w:name="references"/>
     <w:p>
       <w:pPr>
         <w:pStyle w:val="Heading1"/>
@@ -4758,8 +4906,8 @@
         <w:t xml:space="preserve">11. References</w:t>
       </w:r>
     </w:p>
-    <w:bookmarkStart w:id="99" w:name="refs"/>
-    <w:bookmarkStart w:id="88" w:name="ref-Antweiler2016"/>
+    <w:bookmarkStart w:id="101" w:name="refs"/>
+    <w:bookmarkStart w:id="90" w:name="ref-Antweiler2016"/>
     <w:p>
       <w:pPr>
         <w:pStyle w:val="Bibliography"/>
@@ -4781,8 +4929,8 @@
         <w:t xml:space="preserve">. Berghahn.</w:t>
       </w:r>
     </w:p>
-    <w:bookmarkEnd w:id="88"/>
-    <w:bookmarkStart w:id="89" w:name="ref-Hox2010"/>
+    <w:bookmarkEnd w:id="90"/>
+    <w:bookmarkStart w:id="91" w:name="ref-Hox2010"/>
     <w:p>
       <w:pPr>
         <w:pStyle w:val="Bibliography"/>
@@ -4804,8 +4952,8 @@
         <w:t xml:space="preserve">. 2nd ed. Routledge.</w:t>
       </w:r>
     </w:p>
-    <w:bookmarkEnd w:id="89"/>
-    <w:bookmarkStart w:id="90" w:name="ref-Hox2018"/>
+    <w:bookmarkEnd w:id="91"/>
+    <w:bookmarkStart w:id="92" w:name="ref-Hox2018"/>
     <w:p>
       <w:pPr>
         <w:pStyle w:val="Bibliography"/>
@@ -4827,8 +4975,8 @@
         <w:t xml:space="preserve">. Third edition. Routledge, Taylor &amp; Francis Group,.</w:t>
       </w:r>
     </w:p>
-    <w:bookmarkEnd w:id="90"/>
-    <w:bookmarkStart w:id="92" w:name="ref-Luke2004"/>
+    <w:bookmarkEnd w:id="92"/>
+    <w:bookmarkStart w:id="94" w:name="ref-Luke2004"/>
     <w:p>
       <w:pPr>
         <w:pStyle w:val="Bibliography"/>
@@ -4852,7 +5000,7 @@
       <w:r>
         <w:t xml:space="preserve"> </w:t>
       </w:r>
-      <w:hyperlink r:id="rId91">
+      <w:hyperlink r:id="rId93">
         <w:r>
           <w:rPr>
             <w:rStyle w:val="Hyperlink"/>
@@ -4864,8 +5012,8 @@
         <w:t xml:space="preserve">.</w:t>
       </w:r>
     </w:p>
-    <w:bookmarkEnd w:id="92"/>
-    <w:bookmarkStart w:id="93" w:name="ref-Poincare1908"/>
+    <w:bookmarkEnd w:id="94"/>
+    <w:bookmarkStart w:id="95" w:name="ref-Poincare1908"/>
     <w:p>
       <w:pPr>
         <w:pStyle w:val="Bibliography"/>
@@ -4887,8 +5035,8 @@
         <w:t xml:space="preserve">. Flammarion.</w:t>
       </w:r>
     </w:p>
-    <w:bookmarkEnd w:id="93"/>
-    <w:bookmarkStart w:id="94" w:name="ref-RabeHesketh2022"/>
+    <w:bookmarkEnd w:id="95"/>
+    <w:bookmarkStart w:id="96" w:name="ref-RabeHesketh2022"/>
     <w:p>
       <w:pPr>
         <w:pStyle w:val="Bibliography"/>
@@ -4923,8 +5071,8 @@
         <w:t xml:space="preserve">. 4th ed. Stata Press.</w:t>
       </w:r>
     </w:p>
-    <w:bookmarkEnd w:id="94"/>
-    <w:bookmarkStart w:id="95" w:name="ref-Raudenbush2002"/>
+    <w:bookmarkEnd w:id="96"/>
+    <w:bookmarkStart w:id="97" w:name="ref-Raudenbush2002"/>
     <w:p>
       <w:pPr>
         <w:pStyle w:val="Bibliography"/>
@@ -4946,8 +5094,8 @@
         <w:t xml:space="preserve">. Sage Publications.</w:t>
       </w:r>
     </w:p>
-    <w:bookmarkEnd w:id="95"/>
-    <w:bookmarkStart w:id="96" w:name="ref-Singer2003"/>
+    <w:bookmarkEnd w:id="97"/>
+    <w:bookmarkStart w:id="98" w:name="ref-Singer2003"/>
     <w:p>
       <w:pPr>
         <w:pStyle w:val="Bibliography"/>
@@ -4969,8 +5117,8 @@
         <w:t xml:space="preserve">. Oxford University Press.</w:t>
       </w:r>
     </w:p>
-    <w:bookmarkEnd w:id="96"/>
-    <w:bookmarkStart w:id="98" w:name="ref-Whyte2016"/>
+    <w:bookmarkEnd w:id="98"/>
+    <w:bookmarkStart w:id="100" w:name="ref-Whyte2016"/>
     <w:p>
       <w:pPr>
         <w:pStyle w:val="Bibliography"/>
@@ -5008,7 +5156,7 @@
       <w:r>
         <w:t xml:space="preserve"> </w:t>
       </w:r>
-      <w:hyperlink r:id="rId97">
+      <w:hyperlink r:id="rId99">
         <w:r>
           <w:rPr>
             <w:rStyle w:val="Hyperlink"/>
@@ -5020,9 +5168,9 @@
         <w:t xml:space="preserve">.</w:t>
       </w:r>
     </w:p>
-    <w:bookmarkEnd w:id="98"/>
-    <w:bookmarkEnd w:id="99"/>
     <w:bookmarkEnd w:id="100"/>
+    <w:bookmarkEnd w:id="101"/>
+    <w:bookmarkEnd w:id="102"/>
     <w:sectPr>
       <w:footerReference r:id="rId10" w:type="even"/>
       <w:footerReference r:id="rId9" w:type="default"/>

</xml_diff>